<commit_message>
inizio rifinitura iterazione 2
</commit_message>
<xml_diff>
--- a/iterazione2/iterazione2.docx
+++ b/iterazione2/iterazione2.docx
@@ -346,7 +346,7 @@
           <w:szCs w:val="28"/>
         </w:rPr>
         <w:lastRenderedPageBreak/>
-        <w:t>INTRODUZIONE</w:t>
+        <w:t>CASI D’USO SELEZIONATI</w:t>
       </w:r>
     </w:p>
     <w:p>
@@ -391,6 +391,13 @@
           <w:szCs w:val="24"/>
         </w:rPr>
         <w:t>: Gestione appuntamenti</w:t>
+      </w:r>
+      <w:r>
+        <w:rPr>
+          <w:sz w:val="24"/>
+          <w:szCs w:val="24"/>
+        </w:rPr>
+        <w:t xml:space="preserve"> (astratta):</w:t>
       </w:r>
     </w:p>
     <w:p>
@@ -482,7 +489,7 @@
           <w:sz w:val="24"/>
           <w:szCs w:val="24"/>
         </w:rPr>
-        <w:t>Dal diagramma sottostante è possibile analizzare l’evolversi dello stato del progetto rispetto</w:t>
+        <w:t>Dal diagramma</w:t>
       </w:r>
       <w:r>
         <w:rPr>
@@ -490,7 +497,7 @@
           <w:sz w:val="24"/>
           <w:szCs w:val="24"/>
         </w:rPr>
-        <w:t xml:space="preserve"> </w:t>
+        <w:t xml:space="preserve"> dei casi d’uso</w:t>
       </w:r>
       <w:r>
         <w:rPr>
@@ -498,7 +505,7 @@
           <w:sz w:val="24"/>
           <w:szCs w:val="24"/>
         </w:rPr>
-        <w:t>all</w:t>
+        <w:t xml:space="preserve"> sottostante è possibile analizzare </w:t>
       </w:r>
       <w:r>
         <w:rPr>
@@ -506,7 +513,7 @@
           <w:sz w:val="24"/>
           <w:szCs w:val="24"/>
         </w:rPr>
-        <w:t>’</w:t>
+        <w:t>l’avanzamento</w:t>
       </w:r>
       <w:r>
         <w:rPr>
@@ -514,51 +521,15 @@
           <w:sz w:val="24"/>
           <w:szCs w:val="24"/>
         </w:rPr>
-        <w:t>iterazione precedente, in particolare si può notare i nuovi casi d'uso implementati di</w:t>
-      </w:r>
-    </w:p>
-    <w:p>
-      <w:pPr>
-        <w:widowControl/>
-        <w:adjustRightInd w:val="0"/>
-        <w:spacing w:line="360" w:lineRule="auto"/>
+        <w:t xml:space="preserve"> del progetto </w:t>
+      </w:r>
+      <w:r>
         <w:rPr>
           <w:rFonts w:eastAsia="ArialMT"/>
           <w:sz w:val="24"/>
           <w:szCs w:val="24"/>
         </w:rPr>
-      </w:pPr>
-      <w:r>
-        <w:rPr>
-          <w:rFonts w:eastAsia="ArialMT"/>
-          <w:sz w:val="24"/>
-          <w:szCs w:val="24"/>
-        </w:rPr>
-        <w:t xml:space="preserve">colore </w:t>
-      </w:r>
-      <w:r>
-        <w:rPr>
-          <w:rFonts w:eastAsia="ArialMT"/>
-          <w:sz w:val="24"/>
-          <w:szCs w:val="24"/>
-        </w:rPr>
-        <w:t>verde</w:t>
-      </w:r>
-      <w:r>
-        <w:rPr>
-          <w:rFonts w:eastAsia="ArialMT"/>
-          <w:sz w:val="24"/>
-          <w:szCs w:val="24"/>
-        </w:rPr>
-        <w:t xml:space="preserve">, mentre la restante parte non evidenziata rispecchia l’architettura </w:t>
-      </w:r>
-      <w:r>
-        <w:rPr>
-          <w:rFonts w:eastAsia="ArialMT"/>
-          <w:sz w:val="24"/>
-          <w:szCs w:val="24"/>
-        </w:rPr>
-        <w:t>da implementare nella prossima iterazione.</w:t>
+        <w:t>facendo riferimento alla legenda in basso a destra.</w:t>
       </w:r>
     </w:p>
     <w:p>
@@ -629,13 +600,1176 @@
       <w:pPr>
         <w:spacing w:line="360" w:lineRule="auto"/>
         <w:rPr>
+          <w:sz w:val="24"/>
+          <w:szCs w:val="24"/>
+        </w:rPr>
+      </w:pPr>
+      <w:r>
+        <w:rPr>
+          <w:sz w:val="24"/>
+          <w:szCs w:val="24"/>
+          <w:u w:val="single"/>
+        </w:rPr>
+        <w:t>UC1.1: Creazione appuntamenti</w:t>
+      </w:r>
+      <w:r>
+        <w:rPr>
+          <w:i/>
+          <w:iCs/>
+          <w:sz w:val="24"/>
+          <w:szCs w:val="24"/>
+        </w:rPr>
+        <w:br/>
+        <w:t>D</w:t>
+      </w:r>
+      <w:r>
+        <w:rPr>
+          <w:i/>
+          <w:iCs/>
+          <w:sz w:val="24"/>
+          <w:szCs w:val="24"/>
+        </w:rPr>
+        <w:t>escrizione</w:t>
+      </w:r>
+      <w:r>
+        <w:rPr>
+          <w:sz w:val="24"/>
+          <w:szCs w:val="24"/>
+        </w:rPr>
+        <w:t>: il</w:t>
+      </w:r>
+      <w:r>
+        <w:rPr>
+          <w:sz w:val="24"/>
+          <w:szCs w:val="24"/>
+        </w:rPr>
+        <w:t xml:space="preserve"> titolare</w:t>
+      </w:r>
+      <w:r>
+        <w:rPr>
+          <w:sz w:val="24"/>
+          <w:szCs w:val="24"/>
+        </w:rPr>
+        <w:t xml:space="preserve"> deve poter essere in grado di </w:t>
+      </w:r>
+      <w:r>
+        <w:rPr>
+          <w:sz w:val="24"/>
+          <w:szCs w:val="24"/>
+        </w:rPr>
+        <w:t>fissare appuntamenti sul “calendario virtuale” fornito dall’app</w:t>
+      </w:r>
+      <w:r>
+        <w:rPr>
+          <w:sz w:val="24"/>
+          <w:szCs w:val="24"/>
+        </w:rPr>
+        <w:t xml:space="preserve">, dettagliando </w:t>
+      </w:r>
+      <w:r>
+        <w:rPr>
+          <w:sz w:val="24"/>
+          <w:szCs w:val="24"/>
+        </w:rPr>
+        <w:t xml:space="preserve">per ogni appuntamento </w:t>
+      </w:r>
+      <w:r>
+        <w:rPr>
+          <w:sz w:val="24"/>
+          <w:szCs w:val="24"/>
+        </w:rPr>
+        <w:t>cliente interessato (</w:t>
+      </w:r>
+      <w:r>
+        <w:rPr>
+          <w:sz w:val="24"/>
+          <w:szCs w:val="24"/>
+        </w:rPr>
+        <w:t xml:space="preserve">che deve essere </w:t>
+      </w:r>
+      <w:r>
+        <w:rPr>
+          <w:sz w:val="24"/>
+          <w:szCs w:val="24"/>
+        </w:rPr>
+        <w:t>inseribile a sistema sul momento, nel caso in cui non fosse già inserito)</w:t>
+      </w:r>
+      <w:r>
+        <w:rPr>
+          <w:sz w:val="24"/>
+          <w:szCs w:val="24"/>
+        </w:rPr>
+        <w:t xml:space="preserve">, </w:t>
+      </w:r>
+      <w:r>
+        <w:rPr>
+          <w:sz w:val="24"/>
+          <w:szCs w:val="24"/>
+        </w:rPr>
+        <w:t>trattamenti</w:t>
+      </w:r>
+      <w:r>
+        <w:rPr>
+          <w:sz w:val="24"/>
+          <w:szCs w:val="24"/>
+        </w:rPr>
+        <w:t xml:space="preserve"> previsti</w:t>
+      </w:r>
+      <w:r>
+        <w:rPr>
+          <w:sz w:val="24"/>
+          <w:szCs w:val="24"/>
+        </w:rPr>
+        <w:t xml:space="preserve"> </w:t>
+      </w:r>
+      <w:r>
+        <w:rPr>
+          <w:sz w:val="24"/>
+          <w:szCs w:val="24"/>
+        </w:rPr>
+        <w:t>e</w:t>
+      </w:r>
+      <w:r>
+        <w:rPr>
+          <w:sz w:val="24"/>
+          <w:szCs w:val="24"/>
+        </w:rPr>
+        <w:t xml:space="preserve"> </w:t>
+      </w:r>
+      <w:r>
+        <w:rPr>
+          <w:sz w:val="24"/>
+          <w:szCs w:val="24"/>
+        </w:rPr>
+        <w:t xml:space="preserve">data e ora </w:t>
+      </w:r>
+      <w:r>
+        <w:rPr>
+          <w:sz w:val="24"/>
+          <w:szCs w:val="24"/>
+        </w:rPr>
+        <w:t>nelle quali l’appuntamento è fissato</w:t>
+      </w:r>
+      <w:r>
+        <w:rPr>
+          <w:sz w:val="24"/>
+          <w:szCs w:val="24"/>
+        </w:rPr>
+        <w:t xml:space="preserve">, </w:t>
+      </w:r>
+      <w:r>
+        <w:rPr>
+          <w:sz w:val="24"/>
+          <w:szCs w:val="24"/>
+        </w:rPr>
+        <w:t>specifica</w:t>
+      </w:r>
+      <w:r>
+        <w:rPr>
+          <w:sz w:val="24"/>
+          <w:szCs w:val="24"/>
+        </w:rPr>
+        <w:t>ndo queste ultime</w:t>
+      </w:r>
+      <w:r>
+        <w:rPr>
+          <w:sz w:val="24"/>
+          <w:szCs w:val="24"/>
+        </w:rPr>
+        <w:t xml:space="preserve"> manualmente oppure sce</w:t>
+      </w:r>
+      <w:r>
+        <w:rPr>
+          <w:sz w:val="24"/>
+          <w:szCs w:val="24"/>
+        </w:rPr>
+        <w:t>gliendole</w:t>
+      </w:r>
+      <w:r>
+        <w:rPr>
+          <w:sz w:val="24"/>
+          <w:szCs w:val="24"/>
+        </w:rPr>
+        <w:t xml:space="preserve"> tra le proposte </w:t>
+      </w:r>
+      <w:r>
+        <w:rPr>
+          <w:sz w:val="24"/>
+          <w:szCs w:val="24"/>
+        </w:rPr>
+        <w:t xml:space="preserve">fornite </w:t>
+      </w:r>
+      <w:r>
+        <w:rPr>
+          <w:sz w:val="24"/>
+          <w:szCs w:val="24"/>
+        </w:rPr>
+        <w:t>d</w:t>
+      </w:r>
+      <w:r>
+        <w:rPr>
+          <w:sz w:val="24"/>
+          <w:szCs w:val="24"/>
+        </w:rPr>
+        <w:t>a</w:t>
+      </w:r>
+      <w:r>
+        <w:rPr>
+          <w:sz w:val="24"/>
+          <w:szCs w:val="24"/>
+        </w:rPr>
+        <w:t>l sistema.</w:t>
+      </w:r>
+      <w:r>
+        <w:rPr>
+          <w:sz w:val="24"/>
+          <w:szCs w:val="24"/>
+        </w:rPr>
+        <w:br/>
+      </w:r>
+    </w:p>
+    <w:p>
+      <w:pPr>
+        <w:spacing w:after="240" w:line="360" w:lineRule="auto"/>
+        <w:rPr>
+          <w:sz w:val="24"/>
+          <w:szCs w:val="24"/>
+        </w:rPr>
+      </w:pPr>
+      <w:r>
+        <w:rPr>
+          <w:i/>
+          <w:iCs/>
+          <w:sz w:val="24"/>
+          <w:szCs w:val="24"/>
+        </w:rPr>
+        <w:t>Attori coinvolti</w:t>
+      </w:r>
+      <w:r>
+        <w:rPr>
+          <w:sz w:val="24"/>
+          <w:szCs w:val="24"/>
+        </w:rPr>
+        <w:t xml:space="preserve">: </w:t>
+      </w:r>
+      <w:r>
+        <w:rPr>
+          <w:sz w:val="24"/>
+          <w:szCs w:val="24"/>
+        </w:rPr>
+        <w:t>titolare</w:t>
+      </w:r>
+      <w:r>
+        <w:rPr>
+          <w:sz w:val="24"/>
+          <w:szCs w:val="24"/>
+        </w:rPr>
+        <w:t>, algoritmo di proposta automatica slot appuntamenti</w:t>
+      </w:r>
+      <w:r>
+        <w:rPr>
+          <w:sz w:val="24"/>
+          <w:szCs w:val="24"/>
+        </w:rPr>
+        <w:t>.</w:t>
+      </w:r>
+      <w:r>
+        <w:rPr>
+          <w:sz w:val="24"/>
+          <w:szCs w:val="24"/>
+        </w:rPr>
+        <w:t xml:space="preserve"> </w:t>
+      </w:r>
+      <w:r>
+        <w:rPr>
+          <w:sz w:val="24"/>
+          <w:szCs w:val="24"/>
+        </w:rPr>
+        <w:br/>
+      </w:r>
+      <w:r>
+        <w:rPr>
+          <w:sz w:val="24"/>
+          <w:szCs w:val="24"/>
+        </w:rPr>
+        <w:br/>
+      </w:r>
+      <w:r>
+        <w:rPr>
+          <w:i/>
+          <w:iCs/>
+          <w:sz w:val="24"/>
+          <w:szCs w:val="24"/>
+        </w:rPr>
+        <w:t>Trigger:</w:t>
+      </w:r>
+      <w:r>
+        <w:rPr>
+          <w:i/>
+          <w:iCs/>
+          <w:sz w:val="24"/>
+          <w:szCs w:val="24"/>
+        </w:rPr>
+        <w:t xml:space="preserve"> </w:t>
+      </w:r>
+      <w:r>
+        <w:rPr>
+          <w:sz w:val="24"/>
+          <w:szCs w:val="24"/>
+        </w:rPr>
+        <w:t>richiesta di creazione</w:t>
+      </w:r>
+      <w:r>
+        <w:rPr>
+          <w:sz w:val="24"/>
+          <w:szCs w:val="24"/>
+        </w:rPr>
+        <w:t xml:space="preserve"> appuntamento</w:t>
+      </w:r>
+      <w:r>
+        <w:rPr>
+          <w:sz w:val="24"/>
+          <w:szCs w:val="24"/>
+        </w:rPr>
+        <w:t xml:space="preserve"> previa specifica dei dati ad esso relativi?</w:t>
+      </w:r>
+      <w:r>
+        <w:rPr>
+          <w:sz w:val="24"/>
+          <w:szCs w:val="24"/>
+        </w:rPr>
+        <w:t>.</w:t>
+      </w:r>
+      <w:r>
+        <w:rPr>
+          <w:sz w:val="24"/>
+          <w:szCs w:val="24"/>
+        </w:rPr>
+        <w:br/>
+      </w:r>
+      <w:r>
+        <w:rPr>
+          <w:i/>
+          <w:iCs/>
+          <w:sz w:val="24"/>
+          <w:szCs w:val="24"/>
+        </w:rPr>
+        <w:br/>
+      </w:r>
+      <w:proofErr w:type="spellStart"/>
+      <w:r>
+        <w:rPr>
+          <w:i/>
+          <w:iCs/>
+          <w:sz w:val="24"/>
+          <w:szCs w:val="24"/>
+        </w:rPr>
+        <w:t>Postcondizione</w:t>
+      </w:r>
+      <w:proofErr w:type="spellEnd"/>
+      <w:r>
+        <w:rPr>
+          <w:i/>
+          <w:iCs/>
+          <w:sz w:val="24"/>
+          <w:szCs w:val="24"/>
+        </w:rPr>
+        <w:t>:</w:t>
+      </w:r>
+      <w:r>
+        <w:rPr>
+          <w:i/>
+          <w:iCs/>
+          <w:sz w:val="24"/>
+          <w:szCs w:val="24"/>
+        </w:rPr>
+        <w:t xml:space="preserve"> </w:t>
+      </w:r>
+      <w:r>
+        <w:rPr>
+          <w:sz w:val="24"/>
+          <w:szCs w:val="24"/>
+        </w:rPr>
+        <w:t>appuntamento avente i dati specificati presente sull’apposito database.</w:t>
+      </w:r>
+      <w:r>
+        <w:rPr>
+          <w:i/>
+          <w:iCs/>
+          <w:sz w:val="24"/>
+          <w:szCs w:val="24"/>
+        </w:rPr>
+        <w:br/>
+      </w:r>
+      <w:r>
+        <w:rPr>
+          <w:i/>
+          <w:iCs/>
+          <w:sz w:val="24"/>
+          <w:szCs w:val="24"/>
+        </w:rPr>
+        <w:lastRenderedPageBreak/>
+        <w:t>Procedimento:</w:t>
+      </w:r>
+      <w:r>
+        <w:rPr>
+          <w:sz w:val="24"/>
+          <w:szCs w:val="24"/>
+        </w:rPr>
+        <w:t xml:space="preserve"> 1. il titolare apre l’interfaccia di creazione appuntamenti;</w:t>
+      </w:r>
+      <w:r>
+        <w:rPr>
+          <w:sz w:val="24"/>
+          <w:szCs w:val="24"/>
+        </w:rPr>
+        <w:br/>
+      </w:r>
+      <w:r>
+        <w:rPr>
+          <w:i/>
+          <w:iCs/>
+          <w:sz w:val="24"/>
+          <w:szCs w:val="24"/>
+        </w:rPr>
+        <w:t xml:space="preserve">                         </w:t>
+      </w:r>
+      <w:r>
+        <w:rPr>
+          <w:sz w:val="24"/>
+          <w:szCs w:val="24"/>
+        </w:rPr>
+        <w:t>2. il titolare seleziona cliente interessato</w:t>
+      </w:r>
+      <w:r>
+        <w:rPr>
+          <w:sz w:val="24"/>
+          <w:szCs w:val="24"/>
+        </w:rPr>
+        <w:t xml:space="preserve"> (eventualmente inserendone l’anagrafica a                       sistema, nel caso in cui questo non fosse già registrato), i trattamenti previsti e la data e l’ora in cui l’appuntamento è previsto, selezionandole manualmente o scegliendo una delle proposte provenienti dall’algoritmo di proposta;</w:t>
+      </w:r>
+      <w:r>
+        <w:rPr>
+          <w:sz w:val="24"/>
+          <w:szCs w:val="24"/>
+        </w:rPr>
+        <w:br/>
+      </w:r>
+      <w:r>
+        <w:rPr>
+          <w:i/>
+          <w:iCs/>
+          <w:sz w:val="24"/>
+          <w:szCs w:val="24"/>
+        </w:rPr>
+        <w:t xml:space="preserve">                        </w:t>
+      </w:r>
+      <w:r>
+        <w:rPr>
+          <w:sz w:val="24"/>
+          <w:szCs w:val="24"/>
+        </w:rPr>
+        <w:t xml:space="preserve"> 3. il titolare richiede la creazione dell’appuntamento appena dettagliato</w:t>
+      </w:r>
+      <w:r>
+        <w:rPr>
+          <w:sz w:val="24"/>
+          <w:szCs w:val="24"/>
+        </w:rPr>
+        <w:t>;</w:t>
+      </w:r>
+      <w:r>
+        <w:rPr>
+          <w:sz w:val="24"/>
+          <w:szCs w:val="24"/>
+        </w:rPr>
+        <w:br/>
+      </w:r>
+      <w:r>
+        <w:rPr>
+          <w:sz w:val="24"/>
+          <w:szCs w:val="24"/>
+        </w:rPr>
+        <w:tab/>
+      </w:r>
+      <w:r>
+        <w:rPr>
+          <w:sz w:val="24"/>
+          <w:szCs w:val="24"/>
+        </w:rPr>
+        <w:tab/>
+        <w:t xml:space="preserve"> 4. il titolare viene riportato alla vista del calendario appuntamenti;</w:t>
+      </w:r>
+    </w:p>
+    <w:p>
+      <w:pPr>
+        <w:spacing w:after="240" w:line="360" w:lineRule="auto"/>
+        <w:rPr>
+          <w:sz w:val="24"/>
+          <w:szCs w:val="24"/>
+        </w:rPr>
+      </w:pPr>
+    </w:p>
+    <w:p>
+      <w:pPr>
+        <w:spacing w:line="360" w:lineRule="auto"/>
+        <w:rPr>
+          <w:sz w:val="24"/>
+          <w:szCs w:val="24"/>
+        </w:rPr>
+      </w:pPr>
+      <w:r>
+        <w:rPr>
+          <w:sz w:val="24"/>
+          <w:szCs w:val="24"/>
+          <w:u w:val="single"/>
+        </w:rPr>
+        <w:t>UC1.2: Visualizzazione appuntamenti</w:t>
+      </w:r>
+      <w:r>
+        <w:rPr>
+          <w:i/>
+          <w:iCs/>
+          <w:sz w:val="24"/>
+          <w:szCs w:val="24"/>
+        </w:rPr>
+        <w:br/>
+      </w:r>
+      <w:r>
+        <w:rPr>
+          <w:i/>
+          <w:iCs/>
+          <w:sz w:val="24"/>
+          <w:szCs w:val="24"/>
+        </w:rPr>
+        <w:t>Descrizione</w:t>
+      </w:r>
+      <w:r>
+        <w:rPr>
+          <w:sz w:val="24"/>
+          <w:szCs w:val="24"/>
+        </w:rPr>
+        <w:t>: il</w:t>
+      </w:r>
+      <w:r>
+        <w:rPr>
+          <w:sz w:val="24"/>
+          <w:szCs w:val="24"/>
+        </w:rPr>
+        <w:t xml:space="preserve"> titolare</w:t>
+      </w:r>
+      <w:r>
+        <w:rPr>
+          <w:sz w:val="24"/>
+          <w:szCs w:val="24"/>
+        </w:rPr>
+        <w:t xml:space="preserve"> deve poter essere in grado di </w:t>
+      </w:r>
+      <w:r>
+        <w:rPr>
+          <w:sz w:val="24"/>
+          <w:szCs w:val="24"/>
+        </w:rPr>
+        <w:t>visualizzare</w:t>
+      </w:r>
+      <w:r>
+        <w:rPr>
+          <w:sz w:val="24"/>
+          <w:szCs w:val="24"/>
+        </w:rPr>
+        <w:t xml:space="preserve"> in un formato agile</w:t>
+      </w:r>
+      <w:r>
+        <w:rPr>
+          <w:sz w:val="24"/>
+          <w:szCs w:val="24"/>
+        </w:rPr>
+        <w:t xml:space="preserve"> tutti gli</w:t>
+      </w:r>
+      <w:r>
+        <w:rPr>
+          <w:sz w:val="24"/>
+          <w:szCs w:val="24"/>
+        </w:rPr>
+        <w:t xml:space="preserve"> appuntamenti</w:t>
+      </w:r>
+      <w:r>
+        <w:rPr>
+          <w:sz w:val="24"/>
+          <w:szCs w:val="24"/>
+        </w:rPr>
+        <w:t xml:space="preserve"> relativi a un giorno da lui</w:t>
+      </w:r>
+      <w:r>
+        <w:rPr>
+          <w:sz w:val="24"/>
+          <w:szCs w:val="24"/>
+        </w:rPr>
+        <w:t xml:space="preserve"> indicato</w:t>
+      </w:r>
+      <w:r>
+        <w:rPr>
+          <w:sz w:val="24"/>
+          <w:szCs w:val="24"/>
+        </w:rPr>
+        <w:t>.</w:t>
+      </w:r>
+      <w:r>
+        <w:rPr>
+          <w:sz w:val="24"/>
+          <w:szCs w:val="24"/>
+        </w:rPr>
+        <w:br/>
+      </w:r>
+    </w:p>
+    <w:p>
+      <w:pPr>
+        <w:spacing w:after="240" w:line="360" w:lineRule="auto"/>
+        <w:rPr>
+          <w:sz w:val="24"/>
+          <w:szCs w:val="24"/>
+        </w:rPr>
+      </w:pPr>
+      <w:r>
+        <w:rPr>
+          <w:i/>
+          <w:iCs/>
+          <w:sz w:val="24"/>
+          <w:szCs w:val="24"/>
+        </w:rPr>
+        <w:t>Attori coinvolti</w:t>
+      </w:r>
+      <w:r>
+        <w:rPr>
+          <w:sz w:val="24"/>
+          <w:szCs w:val="24"/>
+        </w:rPr>
+        <w:t xml:space="preserve">: </w:t>
+      </w:r>
+      <w:r>
+        <w:rPr>
+          <w:sz w:val="24"/>
+          <w:szCs w:val="24"/>
+        </w:rPr>
+        <w:t>titolare</w:t>
+      </w:r>
+      <w:r>
+        <w:rPr>
+          <w:sz w:val="24"/>
+          <w:szCs w:val="24"/>
+        </w:rPr>
+        <w:t>.</w:t>
+      </w:r>
+      <w:r>
+        <w:rPr>
+          <w:sz w:val="24"/>
+          <w:szCs w:val="24"/>
+        </w:rPr>
+        <w:br/>
+      </w:r>
+      <w:r>
+        <w:rPr>
+          <w:sz w:val="24"/>
+          <w:szCs w:val="24"/>
+        </w:rPr>
+        <w:br/>
+      </w:r>
+      <w:r>
+        <w:rPr>
+          <w:i/>
+          <w:iCs/>
+          <w:sz w:val="24"/>
+          <w:szCs w:val="24"/>
+        </w:rPr>
+        <w:t>Trigger:</w:t>
+      </w:r>
+      <w:r>
+        <w:rPr>
+          <w:sz w:val="24"/>
+          <w:szCs w:val="24"/>
+        </w:rPr>
+        <w:t xml:space="preserve"> selezione data.</w:t>
+      </w:r>
+      <w:r>
+        <w:rPr>
+          <w:sz w:val="24"/>
+          <w:szCs w:val="24"/>
+        </w:rPr>
+        <w:br/>
+      </w:r>
+      <w:r>
+        <w:rPr>
+          <w:sz w:val="24"/>
+          <w:szCs w:val="24"/>
+        </w:rPr>
+        <w:br/>
+      </w:r>
+      <w:proofErr w:type="spellStart"/>
+      <w:r>
+        <w:rPr>
+          <w:i/>
+          <w:iCs/>
+          <w:sz w:val="24"/>
+          <w:szCs w:val="24"/>
+        </w:rPr>
+        <w:t>Postcondizione</w:t>
+      </w:r>
+      <w:proofErr w:type="spellEnd"/>
+      <w:r>
+        <w:rPr>
+          <w:i/>
+          <w:iCs/>
+          <w:sz w:val="24"/>
+          <w:szCs w:val="24"/>
+        </w:rPr>
+        <w:t xml:space="preserve">: </w:t>
+      </w:r>
+      <w:r>
+        <w:rPr>
+          <w:sz w:val="24"/>
+          <w:szCs w:val="24"/>
+        </w:rPr>
+        <w:t xml:space="preserve">stampa a video appuntamenti previsti </w:t>
+      </w:r>
+      <w:r>
+        <w:rPr>
+          <w:sz w:val="24"/>
+          <w:szCs w:val="24"/>
+        </w:rPr>
+        <w:t>per la</w:t>
+      </w:r>
+      <w:r>
+        <w:rPr>
+          <w:sz w:val="24"/>
+          <w:szCs w:val="24"/>
+        </w:rPr>
+        <w:t xml:space="preserve"> data selezionata in un formato facilmente interpretabile</w:t>
+      </w:r>
+      <w:r>
+        <w:rPr>
+          <w:sz w:val="24"/>
+          <w:szCs w:val="24"/>
+        </w:rPr>
+        <w:t>.</w:t>
+      </w:r>
+      <w:r>
+        <w:rPr>
+          <w:sz w:val="24"/>
+          <w:szCs w:val="24"/>
+        </w:rPr>
+        <w:br/>
+      </w:r>
+      <w:r>
+        <w:rPr>
+          <w:sz w:val="24"/>
+          <w:szCs w:val="24"/>
+        </w:rPr>
+        <w:br/>
+      </w:r>
+      <w:r>
+        <w:rPr>
+          <w:i/>
+          <w:iCs/>
+          <w:sz w:val="24"/>
+          <w:szCs w:val="24"/>
+        </w:rPr>
+        <w:t xml:space="preserve">Procedimento: </w:t>
+      </w:r>
+      <w:r>
+        <w:rPr>
+          <w:sz w:val="24"/>
+          <w:szCs w:val="24"/>
+        </w:rPr>
+        <w:t>1. il titolare seleziona una data in un’interfaccia stile calendario;</w:t>
+      </w:r>
+      <w:r>
+        <w:rPr>
+          <w:sz w:val="24"/>
+          <w:szCs w:val="24"/>
+        </w:rPr>
+        <w:br/>
+        <w:t xml:space="preserve">                         2. l’interfaccia viene riempita con gli appuntamenti previsti per la data selezionata, in un formato facilmente interpretabile;</w:t>
+      </w:r>
+    </w:p>
+    <w:p>
+      <w:pPr>
+        <w:spacing w:after="240" w:line="360" w:lineRule="auto"/>
+        <w:rPr>
+          <w:sz w:val="24"/>
+          <w:szCs w:val="24"/>
+        </w:rPr>
+      </w:pPr>
+    </w:p>
+    <w:p>
+      <w:pPr>
+        <w:spacing w:line="360" w:lineRule="auto"/>
+        <w:rPr>
+          <w:i/>
+          <w:iCs/>
+          <w:sz w:val="24"/>
+          <w:szCs w:val="24"/>
+        </w:rPr>
+      </w:pPr>
+      <w:r>
+        <w:rPr>
+          <w:sz w:val="24"/>
+          <w:szCs w:val="24"/>
+          <w:u w:val="single"/>
+        </w:rPr>
+        <w:t>UC1.3: Eliminazione appuntamenti</w:t>
+      </w:r>
+      <w:r>
+        <w:rPr>
+          <w:i/>
+          <w:iCs/>
+          <w:sz w:val="24"/>
+          <w:szCs w:val="24"/>
+        </w:rPr>
+        <w:br/>
+      </w:r>
+      <w:r>
+        <w:rPr>
+          <w:i/>
+          <w:iCs/>
+          <w:sz w:val="24"/>
+          <w:szCs w:val="24"/>
+        </w:rPr>
+        <w:t>Descrizione</w:t>
+      </w:r>
+      <w:r>
+        <w:rPr>
+          <w:sz w:val="24"/>
+          <w:szCs w:val="24"/>
+        </w:rPr>
+        <w:t>: il</w:t>
+      </w:r>
+      <w:r>
+        <w:rPr>
+          <w:sz w:val="24"/>
+          <w:szCs w:val="24"/>
+        </w:rPr>
+        <w:t xml:space="preserve"> titolare</w:t>
+      </w:r>
+      <w:r>
+        <w:rPr>
+          <w:sz w:val="24"/>
+          <w:szCs w:val="24"/>
+        </w:rPr>
+        <w:t xml:space="preserve"> deve poter essere in grado di </w:t>
+      </w:r>
+      <w:r>
+        <w:rPr>
+          <w:sz w:val="24"/>
+          <w:szCs w:val="24"/>
+        </w:rPr>
+        <w:t>eliminare</w:t>
+      </w:r>
+      <w:r>
+        <w:rPr>
+          <w:sz w:val="24"/>
+          <w:szCs w:val="24"/>
+        </w:rPr>
+        <w:t xml:space="preserve"> </w:t>
+      </w:r>
+      <w:r>
+        <w:rPr>
+          <w:sz w:val="24"/>
+          <w:szCs w:val="24"/>
+        </w:rPr>
+        <w:t xml:space="preserve">appuntamenti fissati </w:t>
+      </w:r>
+      <w:r>
+        <w:rPr>
+          <w:sz w:val="24"/>
+          <w:szCs w:val="24"/>
+        </w:rPr>
+        <w:t>in precedenza</w:t>
+      </w:r>
+      <w:r>
+        <w:rPr>
+          <w:sz w:val="24"/>
+          <w:szCs w:val="24"/>
+        </w:rPr>
+        <w:t>.</w:t>
+      </w:r>
+      <w:r>
+        <w:rPr>
+          <w:sz w:val="24"/>
+          <w:szCs w:val="24"/>
+        </w:rPr>
+        <w:br/>
+      </w:r>
+    </w:p>
+    <w:p>
+      <w:pPr>
+        <w:spacing w:after="240" w:line="360" w:lineRule="auto"/>
+        <w:rPr>
+          <w:sz w:val="24"/>
+          <w:szCs w:val="24"/>
+        </w:rPr>
+      </w:pPr>
+      <w:r>
+        <w:rPr>
+          <w:i/>
+          <w:iCs/>
+          <w:sz w:val="24"/>
+          <w:szCs w:val="24"/>
+        </w:rPr>
+        <w:t>Attori coinvolti</w:t>
+      </w:r>
+      <w:r>
+        <w:rPr>
+          <w:sz w:val="24"/>
+          <w:szCs w:val="24"/>
+        </w:rPr>
+        <w:t xml:space="preserve">: </w:t>
+      </w:r>
+      <w:r>
+        <w:rPr>
+          <w:sz w:val="24"/>
+          <w:szCs w:val="24"/>
+        </w:rPr>
+        <w:t>titolare</w:t>
+      </w:r>
+      <w:r>
+        <w:rPr>
+          <w:sz w:val="24"/>
+          <w:szCs w:val="24"/>
+        </w:rPr>
+        <w:t>.</w:t>
+      </w:r>
+      <w:r>
+        <w:rPr>
+          <w:sz w:val="24"/>
+          <w:szCs w:val="24"/>
+        </w:rPr>
+        <w:br/>
+      </w:r>
+      <w:r>
+        <w:rPr>
+          <w:sz w:val="24"/>
+          <w:szCs w:val="24"/>
+        </w:rPr>
+        <w:br/>
+      </w:r>
+      <w:r>
+        <w:rPr>
+          <w:i/>
+          <w:iCs/>
+          <w:sz w:val="24"/>
+          <w:szCs w:val="24"/>
+        </w:rPr>
+        <w:t xml:space="preserve">Trigger: </w:t>
+      </w:r>
+      <w:r>
+        <w:rPr>
+          <w:sz w:val="24"/>
+          <w:szCs w:val="24"/>
+        </w:rPr>
+        <w:t xml:space="preserve">richiesta di eliminazione </w:t>
+      </w:r>
+      <w:r>
+        <w:rPr>
+          <w:sz w:val="24"/>
+          <w:szCs w:val="24"/>
+        </w:rPr>
+        <w:t>di uno o più appuntamenti precedentemente selezionati.</w:t>
+      </w:r>
+      <w:r>
+        <w:rPr>
+          <w:sz w:val="24"/>
+          <w:szCs w:val="24"/>
+        </w:rPr>
+        <w:br/>
+      </w:r>
+      <w:r>
+        <w:rPr>
+          <w:sz w:val="24"/>
+          <w:szCs w:val="24"/>
+        </w:rPr>
+        <w:br/>
+      </w:r>
+      <w:proofErr w:type="spellStart"/>
+      <w:r>
+        <w:rPr>
+          <w:i/>
+          <w:iCs/>
+          <w:sz w:val="24"/>
+          <w:szCs w:val="24"/>
+        </w:rPr>
+        <w:t>Postcondizione</w:t>
+      </w:r>
+      <w:proofErr w:type="spellEnd"/>
+      <w:r>
+        <w:rPr>
+          <w:i/>
+          <w:iCs/>
+          <w:sz w:val="24"/>
+          <w:szCs w:val="24"/>
+        </w:rPr>
+        <w:t xml:space="preserve">: </w:t>
+      </w:r>
+      <w:r>
+        <w:rPr>
+          <w:sz w:val="24"/>
+          <w:szCs w:val="24"/>
+        </w:rPr>
+        <w:t>appuntamenti di cui è stata richiesta l’eliminazione non più presenti nel database</w:t>
+      </w:r>
+      <w:r>
+        <w:rPr>
+          <w:sz w:val="24"/>
+          <w:szCs w:val="24"/>
+        </w:rPr>
+        <w:t>.</w:t>
+      </w:r>
+      <w:r>
+        <w:rPr>
+          <w:sz w:val="24"/>
+          <w:szCs w:val="24"/>
+        </w:rPr>
+        <w:br/>
+      </w:r>
+      <w:r>
+        <w:rPr>
+          <w:sz w:val="24"/>
+          <w:szCs w:val="24"/>
+        </w:rPr>
+        <w:br/>
+      </w:r>
+      <w:r>
+        <w:rPr>
+          <w:i/>
+          <w:iCs/>
+          <w:sz w:val="24"/>
+          <w:szCs w:val="24"/>
+        </w:rPr>
+        <w:t xml:space="preserve">Procedimento: </w:t>
+      </w:r>
+      <w:r>
+        <w:rPr>
+          <w:sz w:val="24"/>
+          <w:szCs w:val="24"/>
+        </w:rPr>
+        <w:t xml:space="preserve">1. </w:t>
+      </w:r>
+      <w:r>
+        <w:rPr>
+          <w:i/>
+          <w:iCs/>
+          <w:sz w:val="24"/>
+          <w:szCs w:val="24"/>
+        </w:rPr>
+        <w:t xml:space="preserve">Procedimento UC1.2 </w:t>
+      </w:r>
+      <w:r>
+        <w:rPr>
+          <w:sz w:val="24"/>
+          <w:szCs w:val="24"/>
+        </w:rPr>
+        <w:t xml:space="preserve">+ </w:t>
+      </w:r>
+      <w:proofErr w:type="spellStart"/>
+      <w:r>
+        <w:rPr>
+          <w:sz w:val="24"/>
+          <w:szCs w:val="24"/>
+        </w:rPr>
+        <w:t>checkbox</w:t>
+      </w:r>
+      <w:proofErr w:type="spellEnd"/>
+      <w:r>
+        <w:rPr>
+          <w:sz w:val="24"/>
+          <w:szCs w:val="24"/>
+        </w:rPr>
+        <w:t xml:space="preserve"> di selezione per ogni appuntamento;</w:t>
+      </w:r>
+      <w:r>
+        <w:rPr>
+          <w:sz w:val="24"/>
+          <w:szCs w:val="24"/>
+        </w:rPr>
+        <w:br/>
+      </w:r>
+      <w:r>
+        <w:rPr>
+          <w:sz w:val="24"/>
+          <w:szCs w:val="24"/>
+        </w:rPr>
+        <w:lastRenderedPageBreak/>
+        <w:t xml:space="preserve">                         2. il titolare seleziona gli appuntamenti che intende eliminare;</w:t>
+      </w:r>
+      <w:r>
+        <w:rPr>
+          <w:sz w:val="24"/>
+          <w:szCs w:val="24"/>
+        </w:rPr>
+        <w:br/>
+        <w:t xml:space="preserve">                         </w:t>
+      </w:r>
+      <w:r>
+        <w:rPr>
+          <w:sz w:val="24"/>
+          <w:szCs w:val="24"/>
+        </w:rPr>
+        <w:t xml:space="preserve">3. il titolare richiede </w:t>
+      </w:r>
+      <w:r>
+        <w:rPr>
+          <w:sz w:val="24"/>
+          <w:szCs w:val="24"/>
+        </w:rPr>
+        <w:t>l’eliminazione degli appuntamenti selezionati</w:t>
+      </w:r>
+      <w:r>
+        <w:rPr>
+          <w:sz w:val="24"/>
+          <w:szCs w:val="24"/>
+        </w:rPr>
+        <w:t>;</w:t>
+      </w:r>
+      <w:r>
+        <w:rPr>
+          <w:sz w:val="24"/>
+          <w:szCs w:val="24"/>
+        </w:rPr>
+        <w:br/>
+        <w:t xml:space="preserve">                         </w:t>
+      </w:r>
+      <w:r>
+        <w:rPr>
+          <w:sz w:val="24"/>
+          <w:szCs w:val="24"/>
+        </w:rPr>
+        <w:t>4. il titolare viene riportato alla vista del calendario appuntamenti</w:t>
+      </w:r>
+      <w:r>
+        <w:rPr>
+          <w:sz w:val="24"/>
+          <w:szCs w:val="24"/>
+        </w:rPr>
+        <w:t>;</w:t>
+      </w:r>
+    </w:p>
+    <w:p>
+      <w:pPr>
+        <w:spacing w:line="360" w:lineRule="auto"/>
+        <w:rPr>
+          <w:sz w:val="24"/>
+          <w:szCs w:val="24"/>
+        </w:rPr>
+      </w:pPr>
+      <w:r>
+        <w:rPr>
           <w:b/>
           <w:bCs/>
           <w:caps/>
           <w:sz w:val="28"/>
           <w:szCs w:val="28"/>
         </w:rPr>
-      </w:pPr>
+        <w:t>PSEUDOCODICE</w:t>
+      </w:r>
       <w:r>
         <w:rPr>
           <w:b/>
@@ -644,540 +1778,18 @@
           <w:sz w:val="28"/>
           <w:szCs w:val="28"/>
         </w:rPr>
-        <w:t xml:space="preserve">UC1.1: </w:t>
+        <w:t xml:space="preserve"> </w:t>
       </w:r>
       <w:r>
         <w:rPr>
           <w:b/>
           <w:bCs/>
           <w:caps/>
+          <w:color w:val="FF0000"/>
           <w:sz w:val="28"/>
           <w:szCs w:val="28"/>
         </w:rPr>
-        <w:t>CREAZIONE APPUNTAMENTI</w:t>
-      </w:r>
-    </w:p>
-    <w:p>
-      <w:pPr>
-        <w:spacing w:line="360" w:lineRule="auto"/>
-        <w:rPr>
-          <w:sz w:val="24"/>
-          <w:szCs w:val="24"/>
-        </w:rPr>
-      </w:pPr>
-      <w:r>
-        <w:rPr>
-          <w:i/>
-          <w:iCs/>
-          <w:sz w:val="24"/>
-          <w:szCs w:val="24"/>
-        </w:rPr>
-        <w:t>Descrizione</w:t>
-      </w:r>
-      <w:r>
-        <w:rPr>
-          <w:sz w:val="24"/>
-          <w:szCs w:val="24"/>
-        </w:rPr>
-        <w:t>: il</w:t>
-      </w:r>
-      <w:r>
-        <w:rPr>
-          <w:sz w:val="24"/>
-          <w:szCs w:val="24"/>
-        </w:rPr>
-        <w:t xml:space="preserve"> titolare</w:t>
-      </w:r>
-      <w:r>
-        <w:rPr>
-          <w:sz w:val="24"/>
-          <w:szCs w:val="24"/>
-        </w:rPr>
-        <w:t xml:space="preserve"> deve poter essere in grado di </w:t>
-      </w:r>
-      <w:r>
-        <w:rPr>
-          <w:sz w:val="24"/>
-          <w:szCs w:val="24"/>
-        </w:rPr>
-        <w:t>creare nuovi</w:t>
-      </w:r>
-      <w:r>
-        <w:rPr>
-          <w:sz w:val="24"/>
-          <w:szCs w:val="24"/>
-        </w:rPr>
-        <w:t xml:space="preserve"> appuntamenti fissati con i clienti: questo comprende avere la possibilità di inserire</w:t>
-      </w:r>
-      <w:r>
-        <w:rPr>
-          <w:sz w:val="24"/>
-          <w:szCs w:val="24"/>
-        </w:rPr>
-        <w:t xml:space="preserve"> i dati relativi non solo al cliente ma anche all’appuntamento stesso.</w:t>
-      </w:r>
-    </w:p>
-    <w:p>
-      <w:pPr>
-        <w:spacing w:line="360" w:lineRule="auto"/>
-        <w:rPr>
-          <w:sz w:val="24"/>
-          <w:szCs w:val="24"/>
-        </w:rPr>
-      </w:pPr>
-      <w:r>
-        <w:rPr>
-          <w:sz w:val="24"/>
-          <w:szCs w:val="24"/>
-        </w:rPr>
-        <w:t xml:space="preserve">È fondamentale conoscere l’orario di inizio e la tipologia dei trattamenti svolti, al fine di stimare la durata di ogni appuntamento per verificare la disponibilità di eventuali slot temporali in cui inserire </w:t>
-      </w:r>
-      <w:r>
-        <w:rPr>
-          <w:sz w:val="24"/>
-          <w:szCs w:val="24"/>
-        </w:rPr>
-        <w:t>il</w:t>
-      </w:r>
-      <w:r>
-        <w:rPr>
-          <w:sz w:val="24"/>
-          <w:szCs w:val="24"/>
-        </w:rPr>
-        <w:t xml:space="preserve"> nuovo cliente.</w:t>
-      </w:r>
-    </w:p>
-    <w:p>
-      <w:pPr>
-        <w:spacing w:after="240" w:line="360" w:lineRule="auto"/>
-        <w:rPr>
-          <w:sz w:val="24"/>
-          <w:szCs w:val="24"/>
-        </w:rPr>
-      </w:pPr>
-      <w:r>
-        <w:rPr>
-          <w:i/>
-          <w:iCs/>
-          <w:sz w:val="24"/>
-          <w:szCs w:val="24"/>
-        </w:rPr>
-        <w:t>Attori coinvolti</w:t>
-      </w:r>
-      <w:r>
-        <w:rPr>
-          <w:sz w:val="24"/>
-          <w:szCs w:val="24"/>
-        </w:rPr>
-        <w:t xml:space="preserve">: </w:t>
-      </w:r>
-      <w:r>
-        <w:rPr>
-          <w:sz w:val="24"/>
-          <w:szCs w:val="24"/>
-        </w:rPr>
-        <w:t>titolare</w:t>
-      </w:r>
-      <w:r>
-        <w:rPr>
-          <w:sz w:val="24"/>
-          <w:szCs w:val="24"/>
-        </w:rPr>
-        <w:t>, trigger temporale.</w:t>
-      </w:r>
-    </w:p>
-    <w:p>
-      <w:pPr>
-        <w:spacing w:after="240" w:line="360" w:lineRule="auto"/>
-        <w:rPr>
-          <w:sz w:val="24"/>
-          <w:szCs w:val="24"/>
-        </w:rPr>
-      </w:pPr>
-    </w:p>
-    <w:p>
-      <w:pPr>
-        <w:spacing w:line="360" w:lineRule="auto"/>
-        <w:rPr>
-          <w:b/>
-          <w:bCs/>
-          <w:caps/>
-          <w:sz w:val="28"/>
-          <w:szCs w:val="28"/>
-        </w:rPr>
-      </w:pPr>
-      <w:r>
-        <w:rPr>
-          <w:b/>
-          <w:bCs/>
-          <w:caps/>
-          <w:sz w:val="28"/>
-          <w:szCs w:val="28"/>
-        </w:rPr>
-        <w:lastRenderedPageBreak/>
-        <w:t>UC1.</w:t>
-      </w:r>
-      <w:r>
-        <w:rPr>
-          <w:b/>
-          <w:bCs/>
-          <w:caps/>
-          <w:sz w:val="28"/>
-          <w:szCs w:val="28"/>
-        </w:rPr>
-        <w:t>2</w:t>
-      </w:r>
-      <w:r>
-        <w:rPr>
-          <w:b/>
-          <w:bCs/>
-          <w:caps/>
-          <w:sz w:val="28"/>
-          <w:szCs w:val="28"/>
-        </w:rPr>
-        <w:t xml:space="preserve">: </w:t>
-      </w:r>
-      <w:r>
-        <w:rPr>
-          <w:b/>
-          <w:bCs/>
-          <w:caps/>
-          <w:sz w:val="28"/>
-          <w:szCs w:val="28"/>
-        </w:rPr>
-        <w:t>visualizzazione APPUNTAMENTI</w:t>
-      </w:r>
-    </w:p>
-    <w:p>
-      <w:pPr>
-        <w:spacing w:line="360" w:lineRule="auto"/>
-        <w:rPr>
-          <w:sz w:val="24"/>
-          <w:szCs w:val="24"/>
-        </w:rPr>
-      </w:pPr>
-      <w:r>
-        <w:rPr>
-          <w:i/>
-          <w:iCs/>
-          <w:sz w:val="24"/>
-          <w:szCs w:val="24"/>
-        </w:rPr>
-        <w:t>Descrizione</w:t>
-      </w:r>
-      <w:r>
-        <w:rPr>
-          <w:sz w:val="24"/>
-          <w:szCs w:val="24"/>
-        </w:rPr>
-        <w:t>: il</w:t>
-      </w:r>
-      <w:r>
-        <w:rPr>
-          <w:sz w:val="24"/>
-          <w:szCs w:val="24"/>
-        </w:rPr>
-        <w:t xml:space="preserve"> titolare</w:t>
-      </w:r>
-      <w:r>
-        <w:rPr>
-          <w:sz w:val="24"/>
-          <w:szCs w:val="24"/>
-        </w:rPr>
-        <w:t xml:space="preserve"> deve poter essere in grado di </w:t>
-      </w:r>
-      <w:r>
-        <w:rPr>
-          <w:sz w:val="24"/>
-          <w:szCs w:val="24"/>
-        </w:rPr>
-        <w:t>visualizzare tutti gli</w:t>
-      </w:r>
-      <w:r>
-        <w:rPr>
-          <w:sz w:val="24"/>
-          <w:szCs w:val="24"/>
-        </w:rPr>
-        <w:t xml:space="preserve"> appuntamenti: questo comprende avere la possibilità di </w:t>
-      </w:r>
-      <w:r>
-        <w:rPr>
-          <w:sz w:val="24"/>
-          <w:szCs w:val="24"/>
-        </w:rPr>
-        <w:t xml:space="preserve">consultare giorno per giorno il calendario per verificare il numero di clienti previsti per quel determinato giorno, con lo scopo di gestire al meglio le risorse </w:t>
-      </w:r>
-      <w:r>
-        <w:rPr>
-          <w:b/>
-          <w:bCs/>
-          <w:color w:val="FF0000"/>
-          <w:sz w:val="24"/>
-          <w:szCs w:val="24"/>
-        </w:rPr>
-        <w:t>(sia materiali sia umane)</w:t>
-      </w:r>
-      <w:r>
-        <w:rPr>
-          <w:color w:val="FF0000"/>
-          <w:sz w:val="24"/>
-          <w:szCs w:val="24"/>
-        </w:rPr>
-        <w:t xml:space="preserve"> </w:t>
-      </w:r>
-      <w:r>
-        <w:rPr>
-          <w:sz w:val="24"/>
-          <w:szCs w:val="24"/>
-        </w:rPr>
-        <w:t>del saloon, nonché fa</w:t>
-      </w:r>
-      <w:r>
-        <w:rPr>
-          <w:sz w:val="24"/>
-          <w:szCs w:val="24"/>
-        </w:rPr>
-        <w:t>cilitare la verifica di eventuale disponibilità in caso arrivi un nuovo cliente.</w:t>
-      </w:r>
-    </w:p>
-    <w:p>
-      <w:pPr>
-        <w:spacing w:after="240" w:line="360" w:lineRule="auto"/>
-        <w:rPr>
-          <w:sz w:val="24"/>
-          <w:szCs w:val="24"/>
-        </w:rPr>
-      </w:pPr>
-      <w:r>
-        <w:rPr>
-          <w:i/>
-          <w:iCs/>
-          <w:sz w:val="24"/>
-          <w:szCs w:val="24"/>
-        </w:rPr>
-        <w:t>Attori coinvolti</w:t>
-      </w:r>
-      <w:r>
-        <w:rPr>
-          <w:sz w:val="24"/>
-          <w:szCs w:val="24"/>
-        </w:rPr>
-        <w:t xml:space="preserve">: </w:t>
-      </w:r>
-      <w:r>
-        <w:rPr>
-          <w:sz w:val="24"/>
-          <w:szCs w:val="24"/>
-        </w:rPr>
-        <w:t>titolare</w:t>
-      </w:r>
-      <w:r>
-        <w:rPr>
-          <w:sz w:val="24"/>
-          <w:szCs w:val="24"/>
-        </w:rPr>
-        <w:t>, trigger temporale.</w:t>
-      </w:r>
-    </w:p>
-    <w:p>
-      <w:pPr>
-        <w:spacing w:line="360" w:lineRule="auto"/>
-        <w:rPr>
-          <w:b/>
-          <w:bCs/>
-          <w:caps/>
-          <w:sz w:val="28"/>
-          <w:szCs w:val="28"/>
-        </w:rPr>
-      </w:pPr>
-      <w:r>
-        <w:rPr>
-          <w:b/>
-          <w:bCs/>
-          <w:caps/>
-          <w:sz w:val="28"/>
-          <w:szCs w:val="28"/>
-        </w:rPr>
-        <w:t>UC1.</w:t>
-      </w:r>
-      <w:r>
-        <w:rPr>
-          <w:b/>
-          <w:bCs/>
-          <w:caps/>
-          <w:sz w:val="28"/>
-          <w:szCs w:val="28"/>
-        </w:rPr>
-        <w:t>3</w:t>
-      </w:r>
-      <w:r>
-        <w:rPr>
-          <w:b/>
-          <w:bCs/>
-          <w:caps/>
-          <w:sz w:val="28"/>
-          <w:szCs w:val="28"/>
-        </w:rPr>
-        <w:t xml:space="preserve">: </w:t>
-      </w:r>
-      <w:r>
-        <w:rPr>
-          <w:b/>
-          <w:bCs/>
-          <w:caps/>
-          <w:sz w:val="28"/>
-          <w:szCs w:val="28"/>
-        </w:rPr>
-        <w:t>eliminazione APPUNTAMENTI</w:t>
-      </w:r>
-    </w:p>
-    <w:p>
-      <w:pPr>
-        <w:spacing w:line="360" w:lineRule="auto"/>
-        <w:rPr>
-          <w:sz w:val="24"/>
-          <w:szCs w:val="24"/>
-        </w:rPr>
-      </w:pPr>
-      <w:r>
-        <w:rPr>
-          <w:i/>
-          <w:iCs/>
-          <w:sz w:val="24"/>
-          <w:szCs w:val="24"/>
-        </w:rPr>
-        <w:t>Descrizione</w:t>
-      </w:r>
-      <w:r>
-        <w:rPr>
-          <w:sz w:val="24"/>
-          <w:szCs w:val="24"/>
-        </w:rPr>
-        <w:t>: il</w:t>
-      </w:r>
-      <w:r>
-        <w:rPr>
-          <w:sz w:val="24"/>
-          <w:szCs w:val="24"/>
-        </w:rPr>
-        <w:t xml:space="preserve"> titolare</w:t>
-      </w:r>
-      <w:r>
-        <w:rPr>
-          <w:sz w:val="24"/>
-          <w:szCs w:val="24"/>
-        </w:rPr>
-        <w:t xml:space="preserve"> deve poter essere in grado di </w:t>
-      </w:r>
-      <w:r>
-        <w:rPr>
-          <w:sz w:val="24"/>
-          <w:szCs w:val="24"/>
-        </w:rPr>
-        <w:t>eliminare</w:t>
-      </w:r>
-      <w:r>
-        <w:rPr>
-          <w:sz w:val="24"/>
-          <w:szCs w:val="24"/>
-        </w:rPr>
-        <w:t xml:space="preserve"> </w:t>
-      </w:r>
-      <w:r>
-        <w:rPr>
-          <w:sz w:val="24"/>
-          <w:szCs w:val="24"/>
-        </w:rPr>
-        <w:t xml:space="preserve">appuntamenti fissati </w:t>
-      </w:r>
-      <w:r>
-        <w:rPr>
-          <w:sz w:val="24"/>
-          <w:szCs w:val="24"/>
-        </w:rPr>
-        <w:t xml:space="preserve">in precedenza </w:t>
-      </w:r>
-      <w:r>
-        <w:rPr>
-          <w:sz w:val="24"/>
-          <w:szCs w:val="24"/>
-        </w:rPr>
-        <w:t xml:space="preserve">con i clienti: questo comprende avere la possibilità di </w:t>
-      </w:r>
-      <w:r>
-        <w:rPr>
-          <w:sz w:val="24"/>
-          <w:szCs w:val="24"/>
-        </w:rPr>
-        <w:t>cancellare da calendario un determinato appuntamento e liberare quindi uno slot temporale che potrebbe essere assegnato ad un nuovo cliente.</w:t>
-      </w:r>
-    </w:p>
-    <w:p>
-      <w:pPr>
-        <w:spacing w:after="240" w:line="360" w:lineRule="auto"/>
-        <w:rPr>
-          <w:sz w:val="24"/>
-          <w:szCs w:val="24"/>
-        </w:rPr>
-      </w:pPr>
-      <w:r>
-        <w:rPr>
-          <w:i/>
-          <w:iCs/>
-          <w:sz w:val="24"/>
-          <w:szCs w:val="24"/>
-        </w:rPr>
-        <w:t>Attori coinvolti</w:t>
-      </w:r>
-      <w:r>
-        <w:rPr>
-          <w:sz w:val="24"/>
-          <w:szCs w:val="24"/>
-        </w:rPr>
-        <w:t xml:space="preserve">: </w:t>
-      </w:r>
-      <w:r>
-        <w:rPr>
-          <w:sz w:val="24"/>
-          <w:szCs w:val="24"/>
-        </w:rPr>
-        <w:t>titolare</w:t>
-      </w:r>
-      <w:r>
-        <w:rPr>
-          <w:sz w:val="24"/>
-          <w:szCs w:val="24"/>
-        </w:rPr>
-        <w:t>, trigger temporale.</w:t>
-      </w:r>
-    </w:p>
-    <w:p>
-      <w:pPr>
-        <w:spacing w:line="360" w:lineRule="auto"/>
-        <w:rPr>
-          <w:sz w:val="24"/>
-          <w:szCs w:val="24"/>
-        </w:rPr>
-      </w:pPr>
-      <w:r>
-        <w:rPr>
-          <w:b/>
-          <w:bCs/>
-          <w:caps/>
-          <w:sz w:val="28"/>
-          <w:szCs w:val="28"/>
-        </w:rPr>
-        <w:t>PSEUDOCODICE</w:t>
-      </w:r>
-      <w:r>
-        <w:rPr>
-          <w:b/>
-          <w:bCs/>
-          <w:caps/>
-          <w:sz w:val="28"/>
-          <w:szCs w:val="28"/>
-        </w:rPr>
-        <w:t xml:space="preserve"> GESTIONE APPUNTAMENTI</w:t>
+        <w:t>FARE DA QUI</w:t>
       </w:r>
     </w:p>
     <w:p>
@@ -1260,12 +1872,46 @@
           <w:szCs w:val="24"/>
         </w:rPr>
       </w:pPr>
-      <w:r>
-        <w:rPr>
-          <w:sz w:val="24"/>
-          <w:szCs w:val="24"/>
-        </w:rPr>
-        <w:t xml:space="preserve">propostaSlotAppuntamento(Appuntamento[] appuntamenti, int durata) </w:t>
+      <w:proofErr w:type="spellStart"/>
+      <w:proofErr w:type="gramStart"/>
+      <w:r>
+        <w:rPr>
+          <w:sz w:val="24"/>
+          <w:szCs w:val="24"/>
+        </w:rPr>
+        <w:t>propostaSlotAppuntamento</w:t>
+      </w:r>
+      <w:proofErr w:type="spellEnd"/>
+      <w:r>
+        <w:rPr>
+          <w:sz w:val="24"/>
+          <w:szCs w:val="24"/>
+        </w:rPr>
+        <w:t>(</w:t>
+      </w:r>
+      <w:proofErr w:type="gramEnd"/>
+      <w:r>
+        <w:rPr>
+          <w:sz w:val="24"/>
+          <w:szCs w:val="24"/>
+        </w:rPr>
+        <w:t xml:space="preserve">Appuntamento[] appuntamenti, </w:t>
+      </w:r>
+      <w:proofErr w:type="spellStart"/>
+      <w:r>
+        <w:rPr>
+          <w:sz w:val="24"/>
+          <w:szCs w:val="24"/>
+        </w:rPr>
+        <w:t>int</w:t>
+      </w:r>
+      <w:proofErr w:type="spellEnd"/>
+      <w:r>
+        <w:rPr>
+          <w:sz w:val="24"/>
+          <w:szCs w:val="24"/>
+        </w:rPr>
+        <w:t xml:space="preserve"> durata) </w:t>
       </w:r>
       <m:oMath>
         <m:r>
@@ -1299,7 +1945,47 @@
           <w:szCs w:val="24"/>
         </w:rPr>
         <w:tab/>
-        <w:t xml:space="preserve">ordinaCrescente(appuntamenti, dataOra) </w:t>
+      </w:r>
+      <w:proofErr w:type="spellStart"/>
+      <w:proofErr w:type="gramStart"/>
+      <w:r>
+        <w:rPr>
+          <w:sz w:val="24"/>
+          <w:szCs w:val="24"/>
+        </w:rPr>
+        <w:t>ordinaCrescente</w:t>
+      </w:r>
+      <w:proofErr w:type="spellEnd"/>
+      <w:r>
+        <w:rPr>
+          <w:sz w:val="24"/>
+          <w:szCs w:val="24"/>
+        </w:rPr>
+        <w:t>(</w:t>
+      </w:r>
+      <w:proofErr w:type="gramEnd"/>
+      <w:r>
+        <w:rPr>
+          <w:sz w:val="24"/>
+          <w:szCs w:val="24"/>
+        </w:rPr>
+        <w:t xml:space="preserve">appuntamenti, </w:t>
+      </w:r>
+      <w:proofErr w:type="spellStart"/>
+      <w:r>
+        <w:rPr>
+          <w:sz w:val="24"/>
+          <w:szCs w:val="24"/>
+        </w:rPr>
+        <w:t>dataOra</w:t>
+      </w:r>
+      <w:proofErr w:type="spellEnd"/>
+      <w:r>
+        <w:rPr>
+          <w:sz w:val="24"/>
+          <w:szCs w:val="24"/>
+        </w:rPr>
+        <w:t xml:space="preserve">) </w:t>
       </w:r>
       <w:r>
         <w:rPr>
@@ -1380,7 +2066,23 @@
           <w:sz w:val="24"/>
           <w:szCs w:val="24"/>
         </w:rPr>
-        <w:t>Appuntamento a in appuntamenti</w:t>
+        <w:t xml:space="preserve">Appuntamento </w:t>
+      </w:r>
+      <w:proofErr w:type="gramStart"/>
+      <w:r>
+        <w:rPr>
+          <w:sz w:val="24"/>
+          <w:szCs w:val="24"/>
+        </w:rPr>
+        <w:t>a in</w:t>
+      </w:r>
+      <w:proofErr w:type="gramEnd"/>
+      <w:r>
+        <w:rPr>
+          <w:sz w:val="24"/>
+          <w:szCs w:val="24"/>
+        </w:rPr>
+        <w:t xml:space="preserve"> appuntamenti</w:t>
       </w:r>
     </w:p>
     <w:p>
@@ -1424,20 +2126,41 @@
         </w:rPr>
         <w:tab/>
       </w:r>
+      <w:proofErr w:type="spellStart"/>
       <w:r>
         <w:rPr>
           <w:color w:val="0070C0"/>
           <w:sz w:val="24"/>
           <w:szCs w:val="24"/>
         </w:rPr>
-        <w:t xml:space="preserve">if </w:t>
-      </w:r>
-      <w:r>
-        <w:rPr>
-          <w:sz w:val="24"/>
-          <w:szCs w:val="24"/>
-        </w:rPr>
-        <w:t xml:space="preserve">a.dataOra &gt;= proposta + durata &amp;&amp; proposta &lt;= ORARIO_CHIUSURA </w:t>
+        <w:t>if</w:t>
+      </w:r>
+      <w:proofErr w:type="spellEnd"/>
+      <w:r>
+        <w:rPr>
+          <w:color w:val="0070C0"/>
+          <w:sz w:val="24"/>
+          <w:szCs w:val="24"/>
+        </w:rPr>
+        <w:t xml:space="preserve"> </w:t>
+      </w:r>
+      <w:proofErr w:type="spellStart"/>
+      <w:proofErr w:type="gramStart"/>
+      <w:r>
+        <w:rPr>
+          <w:sz w:val="24"/>
+          <w:szCs w:val="24"/>
+        </w:rPr>
+        <w:t>a.dataOra</w:t>
+      </w:r>
+      <w:proofErr w:type="spellEnd"/>
+      <w:proofErr w:type="gramEnd"/>
+      <w:r>
+        <w:rPr>
+          <w:sz w:val="24"/>
+          <w:szCs w:val="24"/>
+        </w:rPr>
+        <w:t xml:space="preserve"> &gt;= proposta + durata &amp;&amp; proposta &lt;= ORARIO_CHIUSURA </w:t>
       </w:r>
     </w:p>
     <w:p>
@@ -1510,8 +2233,17 @@
           <w:sz w:val="24"/>
           <w:szCs w:val="24"/>
         </w:rPr>
-        <w:t xml:space="preserve"> a.dataOra</w:t>
-      </w:r>
+        <w:t xml:space="preserve"> </w:t>
+      </w:r>
+      <w:proofErr w:type="gramStart"/>
+      <w:r>
+        <w:rPr>
+          <w:sz w:val="24"/>
+          <w:szCs w:val="24"/>
+        </w:rPr>
+        <w:t>a.dataOra</w:t>
+      </w:r>
+      <w:proofErr w:type="gramEnd"/>
     </w:p>
     <w:p>
       <w:pPr>
@@ -1548,8 +2280,19 @@
           <w:sz w:val="24"/>
           <w:szCs w:val="24"/>
         </w:rPr>
-        <w:t>Trattamento t in a.trattamenti</w:t>
-      </w:r>
+        <w:t xml:space="preserve">Trattamento t in </w:t>
+      </w:r>
+      <w:proofErr w:type="spellStart"/>
+      <w:proofErr w:type="gramStart"/>
+      <w:r>
+        <w:rPr>
+          <w:sz w:val="24"/>
+          <w:szCs w:val="24"/>
+        </w:rPr>
+        <w:t>a.trattamenti</w:t>
+      </w:r>
+      <w:proofErr w:type="spellEnd"/>
+      <w:proofErr w:type="gramEnd"/>
     </w:p>
     <w:p>
       <w:pPr>
@@ -1596,8 +2339,17 @@
           <w:sz w:val="24"/>
           <w:szCs w:val="24"/>
         </w:rPr>
-        <w:t xml:space="preserve"> proposta + t.durata</w:t>
-      </w:r>
+        <w:t xml:space="preserve"> proposta + </w:t>
+      </w:r>
+      <w:proofErr w:type="gramStart"/>
+      <w:r>
+        <w:rPr>
+          <w:sz w:val="24"/>
+          <w:szCs w:val="24"/>
+        </w:rPr>
+        <w:t>t.durata</w:t>
+      </w:r>
+      <w:proofErr w:type="gramEnd"/>
     </w:p>
     <w:p>
       <w:pPr>
@@ -1613,7 +2365,22 @@
           <w:szCs w:val="24"/>
         </w:rPr>
         <w:tab/>
-        <w:t>return proposta</w:t>
+      </w:r>
+      <w:proofErr w:type="spellStart"/>
+      <w:r>
+        <w:rPr>
+          <w:sz w:val="24"/>
+          <w:szCs w:val="24"/>
+        </w:rPr>
+        <w:t>return</w:t>
+      </w:r>
+      <w:proofErr w:type="spellEnd"/>
+      <w:r>
+        <w:rPr>
+          <w:sz w:val="24"/>
+          <w:szCs w:val="24"/>
+        </w:rPr>
+        <w:t xml:space="preserve"> proposta</w:t>
       </w:r>
       <w:r>
         <w:rPr>
@@ -1666,7 +2433,6 @@
           <w:sz w:val="28"/>
           <w:szCs w:val="28"/>
         </w:rPr>
-        <w:lastRenderedPageBreak/>
         <w:t>FLOWCHART</w:t>
       </w:r>
     </w:p>
@@ -1686,9 +2452,11 @@
           <w:b/>
           <w:bCs/>
           <w:caps/>
+          <w:noProof/>
           <w:sz w:val="28"/>
           <w:szCs w:val="28"/>
         </w:rPr>
+        <w:lastRenderedPageBreak/>
         <w:drawing>
           <wp:inline distT="0" distB="0" distL="0" distR="0" wp14:anchorId="48119FE8" wp14:editId="629905A3">
             <wp:extent cx="5765821" cy="8991600"/>
@@ -1745,7 +2513,6 @@
           <w:sz w:val="28"/>
           <w:szCs w:val="28"/>
         </w:rPr>
-        <w:lastRenderedPageBreak/>
         <w:t>UI GESTIONE APPUNTAMENTI</w:t>
       </w:r>
     </w:p>
@@ -1764,6 +2531,7 @@
         <w:rPr>
           <w:noProof/>
         </w:rPr>
+        <w:lastRenderedPageBreak/>
         <w:drawing>
           <wp:inline distT="0" distB="0" distL="0" distR="0" wp14:anchorId="07C446FA" wp14:editId="768E5A7C">
             <wp:extent cx="6120130" cy="6445250"/>
@@ -1853,7 +2621,25 @@
           <w:sz w:val="24"/>
           <w:szCs w:val="24"/>
         </w:rPr>
-        <w:t>Per l’iterazione 2 è stato effettuato il test delle funzioni</w:t>
+        <w:t xml:space="preserve">Per l’iterazione </w:t>
+      </w:r>
+      <w:proofErr w:type="gramStart"/>
+      <w:r>
+        <w:rPr>
+          <w:rFonts w:eastAsiaTheme="minorHAnsi"/>
+          <w:sz w:val="24"/>
+          <w:szCs w:val="24"/>
+        </w:rPr>
+        <w:t>2</w:t>
+      </w:r>
+      <w:proofErr w:type="gramEnd"/>
+      <w:r>
+        <w:rPr>
+          <w:rFonts w:eastAsiaTheme="minorHAnsi"/>
+          <w:sz w:val="24"/>
+          <w:szCs w:val="24"/>
+        </w:rPr>
+        <w:t xml:space="preserve"> è stato effettuato il test delle funzioni</w:t>
       </w:r>
       <w:r>
         <w:rPr>

</xml_diff>

<commit_message>
revisione iterazione 2 senza cambio data model
</commit_message>
<xml_diff>
--- a/iterazione2/iterazione2.docx
+++ b/iterazione2/iterazione2.docx
@@ -692,14 +692,7 @@
           <w:sz w:val="24"/>
           <w:szCs w:val="24"/>
         </w:rPr>
-        <w:t>inseribile a sistema sul momento, nel caso in cui non fosse già inserito)</w:t>
-      </w:r>
-      <w:r>
-        <w:rPr>
-          <w:sz w:val="24"/>
-          <w:szCs w:val="24"/>
-        </w:rPr>
-        <w:t xml:space="preserve">, </w:t>
+        <w:t xml:space="preserve">inseribile a sistema sul momento, nel caso in cui non fosse già inserito), </w:t>
       </w:r>
       <w:r>
         <w:rPr>
@@ -955,8 +948,8 @@
           <w:szCs w:val="24"/>
         </w:rPr>
         <w:br/>
-      </w:r>
-      <w:proofErr w:type="spellStart"/>
+        <w:t>Postcondizione:</w:t>
+      </w:r>
       <w:r>
         <w:rPr>
           <w:i/>
@@ -964,9 +957,15 @@
           <w:sz w:val="24"/>
           <w:szCs w:val="24"/>
         </w:rPr>
-        <w:t>Postcondizione</w:t>
-      </w:r>
-      <w:proofErr w:type="spellEnd"/>
+        <w:t xml:space="preserve"> </w:t>
+      </w:r>
+      <w:r>
+        <w:rPr>
+          <w:sz w:val="24"/>
+          <w:szCs w:val="24"/>
+        </w:rPr>
+        <w:t>appuntamento avente i dati specificati presente sull’apposito database.</w:t>
+      </w:r>
       <w:r>
         <w:rPr>
           <w:i/>
@@ -974,7 +973,7 @@
           <w:sz w:val="24"/>
           <w:szCs w:val="24"/>
         </w:rPr>
-        <w:t>:</w:t>
+        <w:br/>
       </w:r>
       <w:r>
         <w:rPr>
@@ -983,14 +982,22 @@
           <w:sz w:val="24"/>
           <w:szCs w:val="24"/>
         </w:rPr>
-        <w:t xml:space="preserve"> </w:t>
-      </w:r>
-      <w:r>
-        <w:rPr>
-          <w:sz w:val="24"/>
-          <w:szCs w:val="24"/>
-        </w:rPr>
-        <w:t>appuntamento avente i dati specificati presente sull’apposito database.</w:t>
+        <w:lastRenderedPageBreak/>
+        <w:t>Procedimento:</w:t>
+      </w:r>
+      <w:r>
+        <w:rPr>
+          <w:sz w:val="24"/>
+          <w:szCs w:val="24"/>
+        </w:rPr>
+        <w:t xml:space="preserve"> 1. il titolare apre l’interfaccia di creazione appuntamenti;</w:t>
+      </w:r>
+      <w:r>
+        <w:rPr>
+          <w:sz w:val="24"/>
+          <w:szCs w:val="24"/>
+        </w:rPr>
+        <w:br/>
       </w:r>
       <w:r>
         <w:rPr>
@@ -999,6 +1006,27 @@
           <w:sz w:val="24"/>
           <w:szCs w:val="24"/>
         </w:rPr>
+        <w:t xml:space="preserve">                         </w:t>
+      </w:r>
+      <w:r>
+        <w:rPr>
+          <w:sz w:val="24"/>
+          <w:szCs w:val="24"/>
+        </w:rPr>
+        <w:t>2. il titolare seleziona cliente interessato</w:t>
+      </w:r>
+      <w:r>
+        <w:rPr>
+          <w:sz w:val="24"/>
+          <w:szCs w:val="24"/>
+        </w:rPr>
+        <w:t xml:space="preserve"> (eventualmente inserendone l’anagrafica a                       sistema, nel caso in cui questo non fosse già registrato), i trattamenti previsti e la data e l’ora in cui l’appuntamento è previsto, selezionandole manualmente o scegliendo una delle proposte provenienti dall’algoritmo di proposta;</w:t>
+      </w:r>
+      <w:r>
+        <w:rPr>
+          <w:sz w:val="24"/>
+          <w:szCs w:val="24"/>
+        </w:rPr>
         <w:br/>
       </w:r>
       <w:r>
@@ -1008,15 +1036,21 @@
           <w:sz w:val="24"/>
           <w:szCs w:val="24"/>
         </w:rPr>
-        <w:lastRenderedPageBreak/>
-        <w:t>Procedimento:</w:t>
-      </w:r>
-      <w:r>
-        <w:rPr>
-          <w:sz w:val="24"/>
-          <w:szCs w:val="24"/>
-        </w:rPr>
-        <w:t xml:space="preserve"> 1. il titolare apre l’interfaccia di creazione appuntamenti;</w:t>
+        <w:t xml:space="preserve">                        </w:t>
+      </w:r>
+      <w:r>
+        <w:rPr>
+          <w:sz w:val="24"/>
+          <w:szCs w:val="24"/>
+        </w:rPr>
+        <w:t xml:space="preserve"> 3. il titolare richiede la creazione dell’appuntamento appena dettagliato</w:t>
+      </w:r>
+      <w:r>
+        <w:rPr>
+          <w:sz w:val="24"/>
+          <w:szCs w:val="24"/>
+        </w:rPr>
+        <w:t>;</w:t>
       </w:r>
       <w:r>
         <w:rPr>
@@ -1024,6 +1058,47 @@
           <w:szCs w:val="24"/>
         </w:rPr>
         <w:br/>
+      </w:r>
+      <w:r>
+        <w:rPr>
+          <w:sz w:val="24"/>
+          <w:szCs w:val="24"/>
+        </w:rPr>
+        <w:tab/>
+      </w:r>
+      <w:r>
+        <w:rPr>
+          <w:sz w:val="24"/>
+          <w:szCs w:val="24"/>
+        </w:rPr>
+        <w:tab/>
+        <w:t xml:space="preserve"> 4. il titolare viene riportato alla vista del calendario appuntamenti;</w:t>
+      </w:r>
+    </w:p>
+    <w:p>
+      <w:pPr>
+        <w:spacing w:after="240" w:line="360" w:lineRule="auto"/>
+        <w:rPr>
+          <w:sz w:val="24"/>
+          <w:szCs w:val="24"/>
+        </w:rPr>
+      </w:pPr>
+    </w:p>
+    <w:p>
+      <w:pPr>
+        <w:spacing w:line="360" w:lineRule="auto"/>
+        <w:rPr>
+          <w:sz w:val="24"/>
+          <w:szCs w:val="24"/>
+        </w:rPr>
+      </w:pPr>
+      <w:r>
+        <w:rPr>
+          <w:sz w:val="24"/>
+          <w:szCs w:val="24"/>
+          <w:u w:val="single"/>
+        </w:rPr>
+        <w:t>UC1.2: Visualizzazione appuntamenti</w:t>
       </w:r>
       <w:r>
         <w:rPr>
@@ -1032,27 +1107,6 @@
           <w:sz w:val="24"/>
           <w:szCs w:val="24"/>
         </w:rPr>
-        <w:t xml:space="preserve">                         </w:t>
-      </w:r>
-      <w:r>
-        <w:rPr>
-          <w:sz w:val="24"/>
-          <w:szCs w:val="24"/>
-        </w:rPr>
-        <w:t>2. il titolare seleziona cliente interessato</w:t>
-      </w:r>
-      <w:r>
-        <w:rPr>
-          <w:sz w:val="24"/>
-          <w:szCs w:val="24"/>
-        </w:rPr>
-        <w:t xml:space="preserve"> (eventualmente inserendone l’anagrafica a                       sistema, nel caso in cui questo non fosse già registrato), i trattamenti previsti e la data e l’ora in cui l’appuntamento è previsto, selezionandole manualmente o scegliendo una delle proposte provenienti dall’algoritmo di proposta;</w:t>
-      </w:r>
-      <w:r>
-        <w:rPr>
-          <w:sz w:val="24"/>
-          <w:szCs w:val="24"/>
-        </w:rPr>
         <w:br/>
       </w:r>
       <w:r>
@@ -1062,21 +1116,77 @@
           <w:sz w:val="24"/>
           <w:szCs w:val="24"/>
         </w:rPr>
-        <w:t xml:space="preserve">                        </w:t>
-      </w:r>
-      <w:r>
-        <w:rPr>
-          <w:sz w:val="24"/>
-          <w:szCs w:val="24"/>
-        </w:rPr>
-        <w:t xml:space="preserve"> 3. il titolare richiede la creazione dell’appuntamento appena dettagliato</w:t>
-      </w:r>
-      <w:r>
-        <w:rPr>
-          <w:sz w:val="24"/>
-          <w:szCs w:val="24"/>
-        </w:rPr>
-        <w:t>;</w:t>
+        <w:t>Descrizione</w:t>
+      </w:r>
+      <w:r>
+        <w:rPr>
+          <w:sz w:val="24"/>
+          <w:szCs w:val="24"/>
+        </w:rPr>
+        <w:t>: il</w:t>
+      </w:r>
+      <w:r>
+        <w:rPr>
+          <w:sz w:val="24"/>
+          <w:szCs w:val="24"/>
+        </w:rPr>
+        <w:t xml:space="preserve"> titolare</w:t>
+      </w:r>
+      <w:r>
+        <w:rPr>
+          <w:sz w:val="24"/>
+          <w:szCs w:val="24"/>
+        </w:rPr>
+        <w:t xml:space="preserve"> deve poter essere in grado di </w:t>
+      </w:r>
+      <w:r>
+        <w:rPr>
+          <w:sz w:val="24"/>
+          <w:szCs w:val="24"/>
+        </w:rPr>
+        <w:t>visualizzare</w:t>
+      </w:r>
+      <w:r>
+        <w:rPr>
+          <w:sz w:val="24"/>
+          <w:szCs w:val="24"/>
+        </w:rPr>
+        <w:t xml:space="preserve"> in un formato agile</w:t>
+      </w:r>
+      <w:r>
+        <w:rPr>
+          <w:sz w:val="24"/>
+          <w:szCs w:val="24"/>
+        </w:rPr>
+        <w:t xml:space="preserve"> tutti gli</w:t>
+      </w:r>
+      <w:r>
+        <w:rPr>
+          <w:sz w:val="24"/>
+          <w:szCs w:val="24"/>
+        </w:rPr>
+        <w:t xml:space="preserve"> appuntamenti</w:t>
+      </w:r>
+      <w:r>
+        <w:rPr>
+          <w:sz w:val="24"/>
+          <w:szCs w:val="24"/>
+        </w:rPr>
+        <w:t xml:space="preserve"> relativi a un giorno da lui</w:t>
+      </w:r>
+      <w:r>
+        <w:rPr>
+          <w:sz w:val="24"/>
+          <w:szCs w:val="24"/>
+        </w:rPr>
+        <w:t xml:space="preserve"> indicato</w:t>
+      </w:r>
+      <w:r>
+        <w:rPr>
+          <w:sz w:val="24"/>
+          <w:szCs w:val="24"/>
+        </w:rPr>
+        <w:t>.</w:t>
       </w:r>
       <w:r>
         <w:rPr>
@@ -1085,21 +1195,6 @@
         </w:rPr>
         <w:br/>
       </w:r>
-      <w:r>
-        <w:rPr>
-          <w:sz w:val="24"/>
-          <w:szCs w:val="24"/>
-        </w:rPr>
-        <w:tab/>
-      </w:r>
-      <w:r>
-        <w:rPr>
-          <w:sz w:val="24"/>
-          <w:szCs w:val="24"/>
-        </w:rPr>
-        <w:tab/>
-        <w:t xml:space="preserve"> 4. il titolare viene riportato alla vista del calendario appuntamenti;</w:t>
-      </w:r>
     </w:p>
     <w:p>
       <w:pPr>
@@ -1109,23 +1204,6 @@
           <w:szCs w:val="24"/>
         </w:rPr>
       </w:pPr>
-    </w:p>
-    <w:p>
-      <w:pPr>
-        <w:spacing w:line="360" w:lineRule="auto"/>
-        <w:rPr>
-          <w:sz w:val="24"/>
-          <w:szCs w:val="24"/>
-        </w:rPr>
-      </w:pPr>
-      <w:r>
-        <w:rPr>
-          <w:sz w:val="24"/>
-          <w:szCs w:val="24"/>
-          <w:u w:val="single"/>
-        </w:rPr>
-        <w:t>UC1.2: Visualizzazione appuntamenti</w:t>
-      </w:r>
       <w:r>
         <w:rPr>
           <w:i/>
@@ -1133,6 +1211,41 @@
           <w:sz w:val="24"/>
           <w:szCs w:val="24"/>
         </w:rPr>
+        <w:t>Attori coinvolti</w:t>
+      </w:r>
+      <w:r>
+        <w:rPr>
+          <w:sz w:val="24"/>
+          <w:szCs w:val="24"/>
+        </w:rPr>
+        <w:t xml:space="preserve">: </w:t>
+      </w:r>
+      <w:r>
+        <w:rPr>
+          <w:sz w:val="24"/>
+          <w:szCs w:val="24"/>
+        </w:rPr>
+        <w:t>titolare</w:t>
+      </w:r>
+      <w:r>
+        <w:rPr>
+          <w:sz w:val="24"/>
+          <w:szCs w:val="24"/>
+        </w:rPr>
+        <w:t>.</w:t>
+      </w:r>
+      <w:r>
+        <w:rPr>
+          <w:sz w:val="24"/>
+          <w:szCs w:val="24"/>
+        </w:rPr>
+        <w:br/>
+      </w:r>
+      <w:r>
+        <w:rPr>
+          <w:sz w:val="24"/>
+          <w:szCs w:val="24"/>
+        </w:rPr>
         <w:br/>
       </w:r>
       <w:r>
@@ -1142,77 +1255,14 @@
           <w:sz w:val="24"/>
           <w:szCs w:val="24"/>
         </w:rPr>
-        <w:t>Descrizione</w:t>
-      </w:r>
-      <w:r>
-        <w:rPr>
-          <w:sz w:val="24"/>
-          <w:szCs w:val="24"/>
-        </w:rPr>
-        <w:t>: il</w:t>
-      </w:r>
-      <w:r>
-        <w:rPr>
-          <w:sz w:val="24"/>
-          <w:szCs w:val="24"/>
-        </w:rPr>
-        <w:t xml:space="preserve"> titolare</w:t>
-      </w:r>
-      <w:r>
-        <w:rPr>
-          <w:sz w:val="24"/>
-          <w:szCs w:val="24"/>
-        </w:rPr>
-        <w:t xml:space="preserve"> deve poter essere in grado di </w:t>
-      </w:r>
-      <w:r>
-        <w:rPr>
-          <w:sz w:val="24"/>
-          <w:szCs w:val="24"/>
-        </w:rPr>
-        <w:t>visualizzare</w:t>
-      </w:r>
-      <w:r>
-        <w:rPr>
-          <w:sz w:val="24"/>
-          <w:szCs w:val="24"/>
-        </w:rPr>
-        <w:t xml:space="preserve"> in un formato agile</w:t>
-      </w:r>
-      <w:r>
-        <w:rPr>
-          <w:sz w:val="24"/>
-          <w:szCs w:val="24"/>
-        </w:rPr>
-        <w:t xml:space="preserve"> tutti gli</w:t>
-      </w:r>
-      <w:r>
-        <w:rPr>
-          <w:sz w:val="24"/>
-          <w:szCs w:val="24"/>
-        </w:rPr>
-        <w:t xml:space="preserve"> appuntamenti</w:t>
-      </w:r>
-      <w:r>
-        <w:rPr>
-          <w:sz w:val="24"/>
-          <w:szCs w:val="24"/>
-        </w:rPr>
-        <w:t xml:space="preserve"> relativi a un giorno da lui</w:t>
-      </w:r>
-      <w:r>
-        <w:rPr>
-          <w:sz w:val="24"/>
-          <w:szCs w:val="24"/>
-        </w:rPr>
-        <w:t xml:space="preserve"> indicato</w:t>
-      </w:r>
-      <w:r>
-        <w:rPr>
-          <w:sz w:val="24"/>
-          <w:szCs w:val="24"/>
-        </w:rPr>
-        <w:t>.</w:t>
+        <w:t>Trigger:</w:t>
+      </w:r>
+      <w:r>
+        <w:rPr>
+          <w:sz w:val="24"/>
+          <w:szCs w:val="24"/>
+        </w:rPr>
+        <w:t xml:space="preserve"> selezione data.</w:t>
       </w:r>
       <w:r>
         <w:rPr>
@@ -1221,15 +1271,13 @@
         </w:rPr>
         <w:br/>
       </w:r>
-    </w:p>
-    <w:p>
-      <w:pPr>
-        <w:spacing w:after="240" w:line="360" w:lineRule="auto"/>
-        <w:rPr>
-          <w:sz w:val="24"/>
-          <w:szCs w:val="24"/>
-        </w:rPr>
-      </w:pPr>
+      <w:r>
+        <w:rPr>
+          <w:sz w:val="24"/>
+          <w:szCs w:val="24"/>
+        </w:rPr>
+        <w:br/>
+      </w:r>
       <w:r>
         <w:rPr>
           <w:i/>
@@ -1237,28 +1285,28 @@
           <w:sz w:val="24"/>
           <w:szCs w:val="24"/>
         </w:rPr>
-        <w:t>Attori coinvolti</w:t>
-      </w:r>
-      <w:r>
-        <w:rPr>
-          <w:sz w:val="24"/>
-          <w:szCs w:val="24"/>
-        </w:rPr>
-        <w:t xml:space="preserve">: </w:t>
-      </w:r>
-      <w:r>
-        <w:rPr>
-          <w:sz w:val="24"/>
-          <w:szCs w:val="24"/>
-        </w:rPr>
-        <w:t>titolare</w:t>
-      </w:r>
-      <w:r>
-        <w:rPr>
-          <w:sz w:val="24"/>
-          <w:szCs w:val="24"/>
-        </w:rPr>
-        <w:t>.</w:t>
+        <w:t xml:space="preserve">Postcondizione: </w:t>
+      </w:r>
+      <w:r>
+        <w:rPr>
+          <w:sz w:val="24"/>
+          <w:szCs w:val="24"/>
+        </w:rPr>
+        <w:t xml:space="preserve">stampa a video appuntamenti previsti </w:t>
+      </w:r>
+      <w:r>
+        <w:rPr>
+          <w:sz w:val="24"/>
+          <w:szCs w:val="24"/>
+        </w:rPr>
+        <w:t>per la</w:t>
+      </w:r>
+      <w:r>
+        <w:rPr>
+          <w:sz w:val="24"/>
+          <w:szCs w:val="24"/>
+        </w:rPr>
+        <w:t xml:space="preserve"> data selezionata in un formato facilmente interpretabile.</w:t>
       </w:r>
       <w:r>
         <w:rPr>
@@ -1281,14 +1329,14 @@
           <w:sz w:val="24"/>
           <w:szCs w:val="24"/>
         </w:rPr>
-        <w:t>Trigger:</w:t>
-      </w:r>
-      <w:r>
-        <w:rPr>
-          <w:sz w:val="24"/>
-          <w:szCs w:val="24"/>
-        </w:rPr>
-        <w:t xml:space="preserve"> selezione data.</w:t>
+        <w:t xml:space="preserve">Procedimento: </w:t>
+      </w:r>
+      <w:r>
+        <w:rPr>
+          <w:sz w:val="24"/>
+          <w:szCs w:val="24"/>
+        </w:rPr>
+        <w:t>1. il titolare seleziona una data in un’interfaccia stile calendario;</w:t>
       </w:r>
       <w:r>
         <w:rPr>
@@ -1296,25 +1344,36 @@
           <w:szCs w:val="24"/>
         </w:rPr>
         <w:br/>
-      </w:r>
-      <w:r>
-        <w:rPr>
-          <w:sz w:val="24"/>
-          <w:szCs w:val="24"/>
-        </w:rPr>
-        <w:br/>
-      </w:r>
-      <w:proofErr w:type="spellStart"/>
-      <w:r>
+        <w:t xml:space="preserve">                         2. l’interfaccia viene riempita con gli appuntamenti previsti per la data selezionata, in un formato facilmente interpretabile;</w:t>
+      </w:r>
+    </w:p>
+    <w:p>
+      <w:pPr>
+        <w:spacing w:after="240" w:line="360" w:lineRule="auto"/>
+        <w:rPr>
+          <w:sz w:val="24"/>
+          <w:szCs w:val="24"/>
+        </w:rPr>
+      </w:pPr>
+    </w:p>
+    <w:p>
+      <w:pPr>
+        <w:spacing w:line="360" w:lineRule="auto"/>
         <w:rPr>
           <w:i/>
           <w:iCs/>
           <w:sz w:val="24"/>
           <w:szCs w:val="24"/>
         </w:rPr>
-        <w:t>Postcondizione</w:t>
-      </w:r>
-      <w:proofErr w:type="spellEnd"/>
+      </w:pPr>
+      <w:r>
+        <w:rPr>
+          <w:sz w:val="24"/>
+          <w:szCs w:val="24"/>
+          <w:u w:val="single"/>
+        </w:rPr>
+        <w:t>UC1.3: Eliminazione appuntamenti</w:t>
+      </w:r>
       <w:r>
         <w:rPr>
           <w:i/>
@@ -1322,48 +1381,6 @@
           <w:sz w:val="24"/>
           <w:szCs w:val="24"/>
         </w:rPr>
-        <w:t xml:space="preserve">: </w:t>
-      </w:r>
-      <w:r>
-        <w:rPr>
-          <w:sz w:val="24"/>
-          <w:szCs w:val="24"/>
-        </w:rPr>
-        <w:t xml:space="preserve">stampa a video appuntamenti previsti </w:t>
-      </w:r>
-      <w:r>
-        <w:rPr>
-          <w:sz w:val="24"/>
-          <w:szCs w:val="24"/>
-        </w:rPr>
-        <w:t>per la</w:t>
-      </w:r>
-      <w:r>
-        <w:rPr>
-          <w:sz w:val="24"/>
-          <w:szCs w:val="24"/>
-        </w:rPr>
-        <w:t xml:space="preserve"> data selezionata in un formato facilmente interpretabile</w:t>
-      </w:r>
-      <w:r>
-        <w:rPr>
-          <w:sz w:val="24"/>
-          <w:szCs w:val="24"/>
-        </w:rPr>
-        <w:t>.</w:t>
-      </w:r>
-      <w:r>
-        <w:rPr>
-          <w:sz w:val="24"/>
-          <w:szCs w:val="24"/>
-        </w:rPr>
-        <w:br/>
-      </w:r>
-      <w:r>
-        <w:rPr>
-          <w:sz w:val="24"/>
-          <w:szCs w:val="24"/>
-        </w:rPr>
         <w:br/>
       </w:r>
       <w:r>
@@ -1373,14 +1390,63 @@
           <w:sz w:val="24"/>
           <w:szCs w:val="24"/>
         </w:rPr>
-        <w:t xml:space="preserve">Procedimento: </w:t>
-      </w:r>
-      <w:r>
-        <w:rPr>
-          <w:sz w:val="24"/>
-          <w:szCs w:val="24"/>
-        </w:rPr>
-        <w:t>1. il titolare seleziona una data in un’interfaccia stile calendario;</w:t>
+        <w:t>Descrizione</w:t>
+      </w:r>
+      <w:r>
+        <w:rPr>
+          <w:sz w:val="24"/>
+          <w:szCs w:val="24"/>
+        </w:rPr>
+        <w:t>: il</w:t>
+      </w:r>
+      <w:r>
+        <w:rPr>
+          <w:sz w:val="24"/>
+          <w:szCs w:val="24"/>
+        </w:rPr>
+        <w:t xml:space="preserve"> titolare</w:t>
+      </w:r>
+      <w:r>
+        <w:rPr>
+          <w:sz w:val="24"/>
+          <w:szCs w:val="24"/>
+        </w:rPr>
+        <w:t xml:space="preserve"> deve poter essere in grado di </w:t>
+      </w:r>
+      <w:r>
+        <w:rPr>
+          <w:sz w:val="24"/>
+          <w:szCs w:val="24"/>
+        </w:rPr>
+        <w:t>eliminare</w:t>
+      </w:r>
+      <w:r>
+        <w:rPr>
+          <w:sz w:val="24"/>
+          <w:szCs w:val="24"/>
+        </w:rPr>
+        <w:t xml:space="preserve"> </w:t>
+      </w:r>
+      <w:r>
+        <w:rPr>
+          <w:sz w:val="24"/>
+          <w:szCs w:val="24"/>
+        </w:rPr>
+        <w:t xml:space="preserve">appuntamenti fissati </w:t>
+      </w:r>
+      <w:r>
+        <w:rPr>
+          <w:sz w:val="24"/>
+          <w:szCs w:val="24"/>
+        </w:rPr>
+        <w:t>in precedenza</w:t>
+      </w:r>
+      <w:r>
+        <w:rPr>
+          <w:sz w:val="24"/>
+          <w:szCs w:val="24"/>
+        </w:rPr>
+        <w:t>.</w:t>
       </w:r>
       <w:r>
         <w:rPr>
@@ -1388,7 +1454,6 @@
           <w:szCs w:val="24"/>
         </w:rPr>
         <w:br/>
-        <w:t xml:space="preserve">                         2. l’interfaccia viene riempita con gli appuntamenti previsti per la data selezionata, in un formato facilmente interpretabile;</w:t>
       </w:r>
     </w:p>
     <w:p>
@@ -1399,24 +1464,49 @@
           <w:szCs w:val="24"/>
         </w:rPr>
       </w:pPr>
-    </w:p>
-    <w:p>
-      <w:pPr>
-        <w:spacing w:line="360" w:lineRule="auto"/>
+      <w:r>
         <w:rPr>
           <w:i/>
           <w:iCs/>
           <w:sz w:val="24"/>
           <w:szCs w:val="24"/>
         </w:rPr>
-      </w:pPr>
-      <w:r>
-        <w:rPr>
-          <w:sz w:val="24"/>
-          <w:szCs w:val="24"/>
-          <w:u w:val="single"/>
-        </w:rPr>
-        <w:t>UC1.3: Eliminazione appuntamenti</w:t>
+        <w:t>Attori coinvolti</w:t>
+      </w:r>
+      <w:r>
+        <w:rPr>
+          <w:sz w:val="24"/>
+          <w:szCs w:val="24"/>
+        </w:rPr>
+        <w:t xml:space="preserve">: </w:t>
+      </w:r>
+      <w:r>
+        <w:rPr>
+          <w:sz w:val="24"/>
+          <w:szCs w:val="24"/>
+        </w:rPr>
+        <w:t>titolare</w:t>
+      </w:r>
+      <w:r>
+        <w:rPr>
+          <w:sz w:val="24"/>
+          <w:szCs w:val="24"/>
+        </w:rPr>
+        <w:t>.</w:t>
+      </w:r>
+      <w:r>
+        <w:rPr>
+          <w:sz w:val="24"/>
+          <w:szCs w:val="24"/>
+        </w:rPr>
+        <w:br/>
+      </w:r>
+      <w:r>
+        <w:rPr>
+          <w:sz w:val="24"/>
+          <w:szCs w:val="24"/>
+        </w:rPr>
+        <w:br/>
       </w:r>
       <w:r>
         <w:rPr>
@@ -1425,6 +1515,34 @@
           <w:sz w:val="24"/>
           <w:szCs w:val="24"/>
         </w:rPr>
+        <w:t xml:space="preserve">Trigger: </w:t>
+      </w:r>
+      <w:r>
+        <w:rPr>
+          <w:sz w:val="24"/>
+          <w:szCs w:val="24"/>
+        </w:rPr>
+        <w:t xml:space="preserve">richiesta di eliminazione </w:t>
+      </w:r>
+      <w:r>
+        <w:rPr>
+          <w:sz w:val="24"/>
+          <w:szCs w:val="24"/>
+        </w:rPr>
+        <w:t>di uno o più appuntamenti precedentemente selezionati.</w:t>
+      </w:r>
+      <w:r>
+        <w:rPr>
+          <w:sz w:val="24"/>
+          <w:szCs w:val="24"/>
+        </w:rPr>
+        <w:br/>
+      </w:r>
+      <w:r>
+        <w:rPr>
+          <w:sz w:val="24"/>
+          <w:szCs w:val="24"/>
+        </w:rPr>
         <w:br/>
       </w:r>
       <w:r>
@@ -1434,63 +1552,14 @@
           <w:sz w:val="24"/>
           <w:szCs w:val="24"/>
         </w:rPr>
-        <w:t>Descrizione</w:t>
-      </w:r>
-      <w:r>
-        <w:rPr>
-          <w:sz w:val="24"/>
-          <w:szCs w:val="24"/>
-        </w:rPr>
-        <w:t>: il</w:t>
-      </w:r>
-      <w:r>
-        <w:rPr>
-          <w:sz w:val="24"/>
-          <w:szCs w:val="24"/>
-        </w:rPr>
-        <w:t xml:space="preserve"> titolare</w:t>
-      </w:r>
-      <w:r>
-        <w:rPr>
-          <w:sz w:val="24"/>
-          <w:szCs w:val="24"/>
-        </w:rPr>
-        <w:t xml:space="preserve"> deve poter essere in grado di </w:t>
-      </w:r>
-      <w:r>
-        <w:rPr>
-          <w:sz w:val="24"/>
-          <w:szCs w:val="24"/>
-        </w:rPr>
-        <w:t>eliminare</w:t>
-      </w:r>
-      <w:r>
-        <w:rPr>
-          <w:sz w:val="24"/>
-          <w:szCs w:val="24"/>
-        </w:rPr>
-        <w:t xml:space="preserve"> </w:t>
-      </w:r>
-      <w:r>
-        <w:rPr>
-          <w:sz w:val="24"/>
-          <w:szCs w:val="24"/>
-        </w:rPr>
-        <w:t xml:space="preserve">appuntamenti fissati </w:t>
-      </w:r>
-      <w:r>
-        <w:rPr>
-          <w:sz w:val="24"/>
-          <w:szCs w:val="24"/>
-        </w:rPr>
-        <w:t>in precedenza</w:t>
-      </w:r>
-      <w:r>
-        <w:rPr>
-          <w:sz w:val="24"/>
-          <w:szCs w:val="24"/>
-        </w:rPr>
-        <w:t>.</w:t>
+        <w:t xml:space="preserve">Postcondizione: </w:t>
+      </w:r>
+      <w:r>
+        <w:rPr>
+          <w:sz w:val="24"/>
+          <w:szCs w:val="24"/>
+        </w:rPr>
+        <w:t>appuntamenti di cui è stata richiesta l’eliminazione non più presenti nel database.</w:t>
       </w:r>
       <w:r>
         <w:rPr>
@@ -1499,15 +1568,13 @@
         </w:rPr>
         <w:br/>
       </w:r>
-    </w:p>
-    <w:p>
-      <w:pPr>
-        <w:spacing w:after="240" w:line="360" w:lineRule="auto"/>
-        <w:rPr>
-          <w:sz w:val="24"/>
-          <w:szCs w:val="24"/>
-        </w:rPr>
-      </w:pPr>
+      <w:r>
+        <w:rPr>
+          <w:sz w:val="24"/>
+          <w:szCs w:val="24"/>
+        </w:rPr>
+        <w:br/>
+      </w:r>
       <w:r>
         <w:rPr>
           <w:i/>
@@ -1515,42 +1582,14 @@
           <w:sz w:val="24"/>
           <w:szCs w:val="24"/>
         </w:rPr>
-        <w:t>Attori coinvolti</w:t>
-      </w:r>
-      <w:r>
-        <w:rPr>
-          <w:sz w:val="24"/>
-          <w:szCs w:val="24"/>
-        </w:rPr>
-        <w:t xml:space="preserve">: </w:t>
-      </w:r>
-      <w:r>
-        <w:rPr>
-          <w:sz w:val="24"/>
-          <w:szCs w:val="24"/>
-        </w:rPr>
-        <w:t>titolare</w:t>
-      </w:r>
-      <w:r>
-        <w:rPr>
-          <w:sz w:val="24"/>
-          <w:szCs w:val="24"/>
-        </w:rPr>
-        <w:t>.</w:t>
-      </w:r>
-      <w:r>
-        <w:rPr>
-          <w:sz w:val="24"/>
-          <w:szCs w:val="24"/>
-        </w:rPr>
-        <w:br/>
-      </w:r>
-      <w:r>
-        <w:rPr>
-          <w:sz w:val="24"/>
-          <w:szCs w:val="24"/>
-        </w:rPr>
-        <w:br/>
+        <w:t xml:space="preserve">Procedimento: </w:t>
+      </w:r>
+      <w:r>
+        <w:rPr>
+          <w:sz w:val="24"/>
+          <w:szCs w:val="24"/>
+        </w:rPr>
+        <w:t xml:space="preserve">1. </w:t>
       </w:r>
       <w:r>
         <w:rPr>
@@ -1559,107 +1598,6 @@
           <w:sz w:val="24"/>
           <w:szCs w:val="24"/>
         </w:rPr>
-        <w:t xml:space="preserve">Trigger: </w:t>
-      </w:r>
-      <w:r>
-        <w:rPr>
-          <w:sz w:val="24"/>
-          <w:szCs w:val="24"/>
-        </w:rPr>
-        <w:t xml:space="preserve">richiesta di eliminazione </w:t>
-      </w:r>
-      <w:r>
-        <w:rPr>
-          <w:sz w:val="24"/>
-          <w:szCs w:val="24"/>
-        </w:rPr>
-        <w:t>di uno o più appuntamenti precedentemente selezionati.</w:t>
-      </w:r>
-      <w:r>
-        <w:rPr>
-          <w:sz w:val="24"/>
-          <w:szCs w:val="24"/>
-        </w:rPr>
-        <w:br/>
-      </w:r>
-      <w:r>
-        <w:rPr>
-          <w:sz w:val="24"/>
-          <w:szCs w:val="24"/>
-        </w:rPr>
-        <w:br/>
-      </w:r>
-      <w:proofErr w:type="spellStart"/>
-      <w:r>
-        <w:rPr>
-          <w:i/>
-          <w:iCs/>
-          <w:sz w:val="24"/>
-          <w:szCs w:val="24"/>
-        </w:rPr>
-        <w:t>Postcondizione</w:t>
-      </w:r>
-      <w:proofErr w:type="spellEnd"/>
-      <w:r>
-        <w:rPr>
-          <w:i/>
-          <w:iCs/>
-          <w:sz w:val="24"/>
-          <w:szCs w:val="24"/>
-        </w:rPr>
-        <w:t xml:space="preserve">: </w:t>
-      </w:r>
-      <w:r>
-        <w:rPr>
-          <w:sz w:val="24"/>
-          <w:szCs w:val="24"/>
-        </w:rPr>
-        <w:t>appuntamenti di cui è stata richiesta l’eliminazione non più presenti nel database</w:t>
-      </w:r>
-      <w:r>
-        <w:rPr>
-          <w:sz w:val="24"/>
-          <w:szCs w:val="24"/>
-        </w:rPr>
-        <w:t>.</w:t>
-      </w:r>
-      <w:r>
-        <w:rPr>
-          <w:sz w:val="24"/>
-          <w:szCs w:val="24"/>
-        </w:rPr>
-        <w:br/>
-      </w:r>
-      <w:r>
-        <w:rPr>
-          <w:sz w:val="24"/>
-          <w:szCs w:val="24"/>
-        </w:rPr>
-        <w:br/>
-      </w:r>
-      <w:r>
-        <w:rPr>
-          <w:i/>
-          <w:iCs/>
-          <w:sz w:val="24"/>
-          <w:szCs w:val="24"/>
-        </w:rPr>
-        <w:t xml:space="preserve">Procedimento: </w:t>
-      </w:r>
-      <w:r>
-        <w:rPr>
-          <w:sz w:val="24"/>
-          <w:szCs w:val="24"/>
-        </w:rPr>
-        <w:t xml:space="preserve">1. </w:t>
-      </w:r>
-      <w:r>
-        <w:rPr>
-          <w:i/>
-          <w:iCs/>
-          <w:sz w:val="24"/>
-          <w:szCs w:val="24"/>
-        </w:rPr>
         <w:t xml:space="preserve">Procedimento UC1.2 </w:t>
       </w:r>
       <w:r>
@@ -1667,23 +1605,7 @@
           <w:sz w:val="24"/>
           <w:szCs w:val="24"/>
         </w:rPr>
-        <w:t xml:space="preserve">+ </w:t>
-      </w:r>
-      <w:proofErr w:type="spellStart"/>
-      <w:r>
-        <w:rPr>
-          <w:sz w:val="24"/>
-          <w:szCs w:val="24"/>
-        </w:rPr>
-        <w:t>checkbox</w:t>
-      </w:r>
-      <w:proofErr w:type="spellEnd"/>
-      <w:r>
-        <w:rPr>
-          <w:sz w:val="24"/>
-          <w:szCs w:val="24"/>
-        </w:rPr>
-        <w:t xml:space="preserve"> di selezione per ogni appuntamento;</w:t>
+        <w:t>+ checkbox di selezione per ogni appuntamento;</w:t>
       </w:r>
       <w:r>
         <w:rPr>
@@ -1706,28 +1628,7 @@
           <w:szCs w:val="24"/>
         </w:rPr>
         <w:br/>
-        <w:t xml:space="preserve">                         </w:t>
-      </w:r>
-      <w:r>
-        <w:rPr>
-          <w:sz w:val="24"/>
-          <w:szCs w:val="24"/>
-        </w:rPr>
-        <w:t xml:space="preserve">3. il titolare richiede </w:t>
-      </w:r>
-      <w:r>
-        <w:rPr>
-          <w:sz w:val="24"/>
-          <w:szCs w:val="24"/>
-        </w:rPr>
-        <w:t>l’eliminazione degli appuntamenti selezionati</w:t>
-      </w:r>
-      <w:r>
-        <w:rPr>
-          <w:sz w:val="24"/>
-          <w:szCs w:val="24"/>
-        </w:rPr>
-        <w:t>;</w:t>
+        <w:t xml:space="preserve">                         3. il titolare richiede l’eliminazione degli appuntamenti selezionati;</w:t>
       </w:r>
       <w:r>
         <w:rPr>
@@ -1735,29 +1636,16 @@
           <w:szCs w:val="24"/>
         </w:rPr>
         <w:br/>
-        <w:t xml:space="preserve">                         </w:t>
-      </w:r>
-      <w:r>
-        <w:rPr>
-          <w:sz w:val="24"/>
-          <w:szCs w:val="24"/>
-        </w:rPr>
-        <w:t>4. il titolare viene riportato alla vista del calendario appuntamenti</w:t>
-      </w:r>
-      <w:r>
-        <w:rPr>
-          <w:sz w:val="24"/>
-          <w:szCs w:val="24"/>
-        </w:rPr>
-        <w:t>;</w:t>
-      </w:r>
-    </w:p>
-    <w:p>
-      <w:pPr>
-        <w:spacing w:line="360" w:lineRule="auto"/>
-        <w:rPr>
-          <w:sz w:val="24"/>
-          <w:szCs w:val="24"/>
+        <w:t xml:space="preserve">                         4. il titolare viene riportato alla vista del calendario appuntamenti;</w:t>
+      </w:r>
+    </w:p>
+    <w:p>
+      <w:pPr>
+        <w:spacing w:line="360" w:lineRule="auto"/>
+        <w:rPr>
+          <w:sz w:val="24"/>
+          <w:szCs w:val="24"/>
+          <w:u w:val="single"/>
         </w:rPr>
       </w:pPr>
       <w:r>
@@ -1778,690 +1666,46 @@
           <w:sz w:val="28"/>
           <w:szCs w:val="28"/>
         </w:rPr>
-        <w:t xml:space="preserve"> </w:t>
-      </w:r>
-      <w:r>
-        <w:rPr>
-          <w:b/>
-          <w:bCs/>
+        <w:br/>
+      </w:r>
+      <w:r>
+        <w:rPr>
           <w:caps/>
-          <w:color w:val="FF0000"/>
-          <w:sz w:val="28"/>
-          <w:szCs w:val="28"/>
-        </w:rPr>
-        <w:t>FARE DA QUI</w:t>
-      </w:r>
-    </w:p>
-    <w:p>
-      <w:pPr>
-        <w:spacing w:line="360" w:lineRule="auto"/>
-        <w:rPr>
-          <w:sz w:val="24"/>
-          <w:szCs w:val="24"/>
-        </w:rPr>
-      </w:pPr>
-      <w:r>
-        <w:rPr>
-          <w:sz w:val="24"/>
-          <w:szCs w:val="24"/>
-        </w:rPr>
-        <w:t>Per la gestione degli appuntamenti, invece</w:t>
-      </w:r>
-      <w:r>
-        <w:rPr>
-          <w:sz w:val="24"/>
-          <w:szCs w:val="24"/>
-        </w:rPr>
-        <w:t xml:space="preserve"> della durata</w:t>
-      </w:r>
-      <w:r>
-        <w:rPr>
-          <w:sz w:val="24"/>
-          <w:szCs w:val="24"/>
-        </w:rPr>
-        <w:t>,</w:t>
-      </w:r>
-      <w:r>
-        <w:rPr>
-          <w:sz w:val="24"/>
-          <w:szCs w:val="24"/>
-        </w:rPr>
-        <w:t xml:space="preserve"> si potrebbe passare l'elenco dei trattamenti richiesti per l'appuntamento da schedulare e aggiungere un</w:t>
-      </w:r>
-      <w:r>
-        <w:rPr>
-          <w:sz w:val="24"/>
-          <w:szCs w:val="24"/>
-        </w:rPr>
-        <w:t xml:space="preserve"> ciclo</w:t>
-      </w:r>
-      <w:r>
-        <w:rPr>
-          <w:sz w:val="24"/>
-          <w:szCs w:val="24"/>
-        </w:rPr>
-        <w:t xml:space="preserve"> for </w:t>
-      </w:r>
-      <w:r>
-        <w:rPr>
-          <w:sz w:val="24"/>
-          <w:szCs w:val="24"/>
-        </w:rPr>
-        <w:t>per il</w:t>
-      </w:r>
-      <w:r>
-        <w:rPr>
-          <w:sz w:val="24"/>
-          <w:szCs w:val="24"/>
-        </w:rPr>
-        <w:t xml:space="preserve"> calcolo della durata in questa funzione</w:t>
-      </w:r>
-      <w:r>
-        <w:rPr>
-          <w:sz w:val="24"/>
-          <w:szCs w:val="24"/>
-        </w:rPr>
-        <w:t>:</w:t>
-      </w:r>
-    </w:p>
-    <w:p>
-      <w:pPr>
-        <w:spacing w:line="360" w:lineRule="auto"/>
-        <w:rPr>
-          <w:sz w:val="24"/>
-          <w:szCs w:val="24"/>
-        </w:rPr>
-      </w:pPr>
-      <w:proofErr w:type="spellStart"/>
-      <w:proofErr w:type="gramStart"/>
-      <w:r>
-        <w:rPr>
-          <w:sz w:val="24"/>
-          <w:szCs w:val="24"/>
-        </w:rPr>
-        <w:t>propostaSlotAppuntamento</w:t>
-      </w:r>
-      <w:proofErr w:type="spellEnd"/>
-      <w:r>
-        <w:rPr>
-          <w:sz w:val="24"/>
-          <w:szCs w:val="24"/>
-        </w:rPr>
-        <w:t>(</w:t>
-      </w:r>
-      <w:proofErr w:type="gramEnd"/>
-      <w:r>
-        <w:rPr>
-          <w:sz w:val="24"/>
-          <w:szCs w:val="24"/>
-        </w:rPr>
-        <w:t xml:space="preserve">Appuntamento[] appuntamenti, </w:t>
-      </w:r>
-      <w:proofErr w:type="spellStart"/>
-      <w:r>
-        <w:rPr>
-          <w:sz w:val="24"/>
-          <w:szCs w:val="24"/>
-        </w:rPr>
-        <w:t>int</w:t>
-      </w:r>
-      <w:proofErr w:type="spellEnd"/>
-      <w:r>
-        <w:rPr>
-          <w:sz w:val="24"/>
-          <w:szCs w:val="24"/>
-        </w:rPr>
-        <w:t xml:space="preserve"> durata) </w:t>
-      </w:r>
-      <m:oMath>
-        <m:r>
-          <w:rPr>
-            <w:rFonts w:ascii="Cambria Math" w:hAnsi="Cambria Math"/>
-            <w:sz w:val="24"/>
-            <w:szCs w:val="24"/>
-          </w:rPr>
-          <m:t>→</m:t>
-        </m:r>
-      </m:oMath>
-      <w:r>
-        <w:rPr>
-          <w:sz w:val="24"/>
-          <w:szCs w:val="24"/>
-        </w:rPr>
-        <w:t xml:space="preserve"> DateTime</w:t>
-      </w:r>
-    </w:p>
-    <w:p>
-      <w:pPr>
-        <w:spacing w:line="360" w:lineRule="auto"/>
-        <w:rPr>
-          <w:sz w:val="24"/>
-          <w:szCs w:val="24"/>
-        </w:rPr>
-      </w:pPr>
-      <w:r>
-        <w:rPr>
-          <w:sz w:val="24"/>
-          <w:szCs w:val="24"/>
-        </w:rPr>
-        <w:tab/>
-      </w:r>
-      <w:proofErr w:type="spellStart"/>
-      <w:proofErr w:type="gramStart"/>
-      <w:r>
-        <w:rPr>
-          <w:sz w:val="24"/>
-          <w:szCs w:val="24"/>
-        </w:rPr>
-        <w:t>ordinaCrescente</w:t>
-      </w:r>
-      <w:proofErr w:type="spellEnd"/>
-      <w:r>
-        <w:rPr>
-          <w:sz w:val="24"/>
-          <w:szCs w:val="24"/>
-        </w:rPr>
-        <w:t>(</w:t>
-      </w:r>
-      <w:proofErr w:type="gramEnd"/>
-      <w:r>
-        <w:rPr>
-          <w:sz w:val="24"/>
-          <w:szCs w:val="24"/>
-        </w:rPr>
-        <w:t xml:space="preserve">appuntamenti, </w:t>
-      </w:r>
-      <w:proofErr w:type="spellStart"/>
-      <w:r>
-        <w:rPr>
-          <w:sz w:val="24"/>
-          <w:szCs w:val="24"/>
-        </w:rPr>
-        <w:t>dataOra</w:t>
-      </w:r>
-      <w:proofErr w:type="spellEnd"/>
-      <w:r>
-        <w:rPr>
-          <w:sz w:val="24"/>
-          <w:szCs w:val="24"/>
-        </w:rPr>
-        <w:t xml:space="preserve">) </w:t>
-      </w:r>
-      <w:r>
-        <w:rPr>
-          <w:color w:val="00B050"/>
-          <w:sz w:val="24"/>
-          <w:szCs w:val="24"/>
-        </w:rPr>
-        <w:t>// ordino appuntamenti per prossimità</w:t>
-      </w:r>
-    </w:p>
-    <w:p>
-      <w:pPr>
-        <w:spacing w:line="360" w:lineRule="auto"/>
-        <w:rPr>
-          <w:sz w:val="24"/>
-          <w:szCs w:val="24"/>
-        </w:rPr>
-      </w:pPr>
-      <w:r>
-        <w:rPr>
-          <w:sz w:val="24"/>
-          <w:szCs w:val="24"/>
-        </w:rPr>
-        <w:tab/>
-        <w:t xml:space="preserve">proposta </w:t>
-      </w:r>
-      <m:oMath>
-        <m:r>
-          <w:rPr>
-            <w:rFonts w:ascii="Cambria Math" w:hAnsi="Cambria Math"/>
-            <w:sz w:val="24"/>
-            <w:szCs w:val="24"/>
-          </w:rPr>
-          <m:t>←</m:t>
-        </m:r>
-      </m:oMath>
-      <w:r>
-        <w:rPr>
-          <w:sz w:val="24"/>
-          <w:szCs w:val="24"/>
-        </w:rPr>
-        <w:t xml:space="preserve"> adesso </w:t>
-      </w:r>
-      <w:r>
-        <w:rPr>
-          <w:color w:val="00B050"/>
-          <w:sz w:val="24"/>
-          <w:szCs w:val="24"/>
-        </w:rPr>
-        <w:t>// se c'è spazio, faccio venire il cliente ora</w:t>
-      </w:r>
-    </w:p>
-    <w:p>
-      <w:pPr>
-        <w:spacing w:line="360" w:lineRule="auto"/>
-        <w:rPr>
-          <w:sz w:val="24"/>
-          <w:szCs w:val="24"/>
-        </w:rPr>
-      </w:pPr>
-      <w:r>
-        <w:rPr>
-          <w:sz w:val="24"/>
-          <w:szCs w:val="24"/>
-        </w:rPr>
-        <w:tab/>
-      </w:r>
-      <w:r>
-        <w:rPr>
-          <w:color w:val="0070C0"/>
-          <w:sz w:val="24"/>
-          <w:szCs w:val="24"/>
-        </w:rPr>
-        <w:t xml:space="preserve">for </w:t>
-      </w:r>
-      <w:r>
-        <w:rPr>
-          <w:sz w:val="24"/>
-          <w:szCs w:val="24"/>
-        </w:rPr>
-        <w:t xml:space="preserve">Appuntamento </w:t>
-      </w:r>
-      <w:proofErr w:type="gramStart"/>
-      <w:r>
-        <w:rPr>
-          <w:sz w:val="24"/>
-          <w:szCs w:val="24"/>
-        </w:rPr>
-        <w:t>a in</w:t>
-      </w:r>
-      <w:proofErr w:type="gramEnd"/>
-      <w:r>
-        <w:rPr>
-          <w:sz w:val="24"/>
-          <w:szCs w:val="24"/>
-        </w:rPr>
-        <w:t xml:space="preserve"> appuntamenti</w:t>
-      </w:r>
-    </w:p>
-    <w:p>
-      <w:pPr>
-        <w:spacing w:line="360" w:lineRule="auto"/>
-        <w:ind w:left="1416"/>
-        <w:rPr>
-          <w:color w:val="00B050"/>
-          <w:sz w:val="24"/>
-          <w:szCs w:val="24"/>
-        </w:rPr>
-      </w:pPr>
-      <w:r>
-        <w:rPr>
-          <w:color w:val="00B050"/>
-          <w:sz w:val="24"/>
-          <w:szCs w:val="24"/>
-        </w:rPr>
-        <w:t>// se quello che diventerà l'appuntamento successivo a questo inizia dopo che questo finisce e questo inizia prima della chiusura del salone, termino la ricerca: ho il primo slot libero più recente.</w:t>
-      </w:r>
-    </w:p>
-    <w:p>
-      <w:pPr>
-        <w:spacing w:line="360" w:lineRule="auto"/>
-        <w:rPr>
-          <w:sz w:val="24"/>
-          <w:szCs w:val="24"/>
-        </w:rPr>
-      </w:pPr>
-      <w:r>
-        <w:rPr>
-          <w:sz w:val="24"/>
-          <w:szCs w:val="24"/>
-        </w:rPr>
-        <w:tab/>
-      </w:r>
-      <w:r>
-        <w:rPr>
-          <w:sz w:val="24"/>
-          <w:szCs w:val="24"/>
-        </w:rPr>
-        <w:tab/>
-      </w:r>
-      <w:proofErr w:type="spellStart"/>
-      <w:r>
-        <w:rPr>
-          <w:color w:val="0070C0"/>
-          <w:sz w:val="24"/>
-          <w:szCs w:val="24"/>
-        </w:rPr>
-        <w:t>if</w:t>
-      </w:r>
-      <w:proofErr w:type="spellEnd"/>
-      <w:r>
-        <w:rPr>
-          <w:color w:val="0070C0"/>
-          <w:sz w:val="24"/>
-          <w:szCs w:val="24"/>
-        </w:rPr>
-        <w:t xml:space="preserve"> </w:t>
-      </w:r>
-      <w:proofErr w:type="spellStart"/>
-      <w:proofErr w:type="gramStart"/>
-      <w:r>
-        <w:rPr>
-          <w:sz w:val="24"/>
-          <w:szCs w:val="24"/>
-        </w:rPr>
-        <w:t>a.dataOra</w:t>
-      </w:r>
-      <w:proofErr w:type="spellEnd"/>
-      <w:proofErr w:type="gramEnd"/>
-      <w:r>
-        <w:rPr>
-          <w:sz w:val="24"/>
-          <w:szCs w:val="24"/>
-        </w:rPr>
-        <w:t xml:space="preserve"> &gt;= proposta + durata &amp;&amp; proposta &lt;= ORARIO_CHIUSURA </w:t>
-      </w:r>
-    </w:p>
-    <w:p>
-      <w:pPr>
-        <w:spacing w:line="360" w:lineRule="auto"/>
-        <w:ind w:left="2124"/>
-        <w:rPr>
-          <w:sz w:val="24"/>
-          <w:szCs w:val="24"/>
-        </w:rPr>
-      </w:pPr>
-      <w:r>
-        <w:rPr>
-          <w:sz w:val="24"/>
-          <w:szCs w:val="24"/>
-        </w:rPr>
-        <w:t>break</w:t>
-      </w:r>
-      <w:r>
-        <w:rPr>
-          <w:sz w:val="24"/>
-          <w:szCs w:val="24"/>
-        </w:rPr>
-        <w:t xml:space="preserve"> </w:t>
-      </w:r>
-      <w:r>
-        <w:rPr>
-          <w:color w:val="00B050"/>
-          <w:sz w:val="24"/>
-          <w:szCs w:val="24"/>
-        </w:rPr>
-        <w:t>// altrimenti riparto a cercare dal momento in cui il prossimo appuntamento termina</w:t>
-      </w:r>
-    </w:p>
-    <w:p>
-      <w:pPr>
-        <w:spacing w:line="360" w:lineRule="auto"/>
-        <w:rPr>
-          <w:sz w:val="24"/>
-          <w:szCs w:val="24"/>
-        </w:rPr>
-      </w:pPr>
-      <w:r>
-        <w:rPr>
-          <w:sz w:val="24"/>
-          <w:szCs w:val="24"/>
-        </w:rPr>
-        <w:tab/>
-      </w:r>
-      <w:r>
-        <w:rPr>
-          <w:sz w:val="24"/>
-          <w:szCs w:val="24"/>
-        </w:rPr>
-        <w:tab/>
-        <w:t xml:space="preserve">proposta </w:t>
-      </w:r>
-      <m:oMath>
-        <m:r>
-          <w:rPr>
-            <w:rFonts w:ascii="Cambria Math" w:hAnsi="Cambria Math"/>
-            <w:sz w:val="24"/>
-            <w:szCs w:val="24"/>
-          </w:rPr>
-          <m:t>←</m:t>
-        </m:r>
-      </m:oMath>
-      <w:r>
-        <w:rPr>
-          <w:sz w:val="24"/>
-          <w:szCs w:val="24"/>
-        </w:rPr>
-        <w:t xml:space="preserve"> </w:t>
-      </w:r>
-      <w:proofErr w:type="gramStart"/>
-      <w:r>
-        <w:rPr>
-          <w:sz w:val="24"/>
-          <w:szCs w:val="24"/>
-        </w:rPr>
-        <w:t>a.dataOra</w:t>
-      </w:r>
-      <w:proofErr w:type="gramEnd"/>
-    </w:p>
-    <w:p>
-      <w:pPr>
-        <w:spacing w:line="360" w:lineRule="auto"/>
-        <w:rPr>
-          <w:sz w:val="24"/>
-          <w:szCs w:val="24"/>
-        </w:rPr>
-      </w:pPr>
-      <w:r>
-        <w:rPr>
-          <w:sz w:val="24"/>
-          <w:szCs w:val="24"/>
-        </w:rPr>
-        <w:tab/>
-      </w:r>
-      <w:r>
-        <w:rPr>
-          <w:sz w:val="24"/>
-          <w:szCs w:val="24"/>
-        </w:rPr>
-        <w:tab/>
-      </w:r>
-      <w:r>
-        <w:rPr>
-          <w:color w:val="0070C0"/>
-          <w:sz w:val="24"/>
-          <w:szCs w:val="24"/>
-        </w:rPr>
-        <w:t xml:space="preserve">for </w:t>
-      </w:r>
-      <w:r>
-        <w:rPr>
-          <w:sz w:val="24"/>
-          <w:szCs w:val="24"/>
-        </w:rPr>
-        <w:t xml:space="preserve">Trattamento t in </w:t>
-      </w:r>
-      <w:proofErr w:type="spellStart"/>
-      <w:proofErr w:type="gramStart"/>
-      <w:r>
-        <w:rPr>
-          <w:sz w:val="24"/>
-          <w:szCs w:val="24"/>
-        </w:rPr>
-        <w:t>a.trattamenti</w:t>
-      </w:r>
-      <w:proofErr w:type="spellEnd"/>
-      <w:proofErr w:type="gramEnd"/>
-    </w:p>
-    <w:p>
-      <w:pPr>
-        <w:spacing w:line="360" w:lineRule="auto"/>
-        <w:rPr>
-          <w:sz w:val="24"/>
-          <w:szCs w:val="24"/>
-        </w:rPr>
-      </w:pPr>
-      <w:r>
-        <w:rPr>
-          <w:sz w:val="24"/>
-          <w:szCs w:val="24"/>
-        </w:rPr>
-        <w:tab/>
-      </w:r>
-      <w:r>
-        <w:rPr>
-          <w:sz w:val="24"/>
-          <w:szCs w:val="24"/>
-        </w:rPr>
-        <w:tab/>
-      </w:r>
-      <w:r>
-        <w:rPr>
-          <w:sz w:val="24"/>
-          <w:szCs w:val="24"/>
-        </w:rPr>
-        <w:tab/>
-        <w:t xml:space="preserve">proposta </w:t>
-      </w:r>
-      <m:oMath>
-        <m:r>
-          <w:rPr>
-            <w:rFonts w:ascii="Cambria Math" w:hAnsi="Cambria Math"/>
-            <w:sz w:val="24"/>
-            <w:szCs w:val="24"/>
-          </w:rPr>
-          <m:t>←</m:t>
-        </m:r>
-      </m:oMath>
-      <w:r>
-        <w:rPr>
-          <w:sz w:val="24"/>
-          <w:szCs w:val="24"/>
-        </w:rPr>
-        <w:t xml:space="preserve"> proposta + </w:t>
-      </w:r>
-      <w:proofErr w:type="gramStart"/>
-      <w:r>
-        <w:rPr>
-          <w:sz w:val="24"/>
-          <w:szCs w:val="24"/>
-        </w:rPr>
-        <w:t>t.durata</w:t>
-      </w:r>
-      <w:proofErr w:type="gramEnd"/>
-    </w:p>
-    <w:p>
-      <w:pPr>
-        <w:spacing w:after="240" w:line="360" w:lineRule="auto"/>
-        <w:rPr>
-          <w:sz w:val="24"/>
-          <w:szCs w:val="24"/>
-        </w:rPr>
-      </w:pPr>
-      <w:r>
-        <w:rPr>
-          <w:sz w:val="24"/>
-          <w:szCs w:val="24"/>
-        </w:rPr>
-        <w:tab/>
-      </w:r>
-      <w:proofErr w:type="spellStart"/>
-      <w:r>
-        <w:rPr>
-          <w:sz w:val="24"/>
-          <w:szCs w:val="24"/>
-        </w:rPr>
-        <w:t>return</w:t>
-      </w:r>
-      <w:proofErr w:type="spellEnd"/>
-      <w:r>
-        <w:rPr>
-          <w:sz w:val="24"/>
-          <w:szCs w:val="24"/>
-        </w:rPr>
-        <w:t xml:space="preserve"> proposta</w:t>
-      </w:r>
-      <w:r>
-        <w:rPr>
-          <w:sz w:val="24"/>
-          <w:szCs w:val="24"/>
-        </w:rPr>
-        <w:tab/>
-      </w:r>
-    </w:p>
-    <w:p>
-      <w:pPr>
-        <w:spacing w:line="360" w:lineRule="auto"/>
-        <w:rPr>
-          <w:b/>
-          <w:bCs/>
-          <w:caps/>
-          <w:sz w:val="28"/>
-          <w:szCs w:val="28"/>
-        </w:rPr>
-      </w:pPr>
-    </w:p>
-    <w:p>
-      <w:pPr>
-        <w:spacing w:line="360" w:lineRule="auto"/>
-        <w:rPr>
-          <w:b/>
-          <w:bCs/>
-          <w:caps/>
-          <w:sz w:val="28"/>
-          <w:szCs w:val="28"/>
-        </w:rPr>
-      </w:pPr>
-    </w:p>
-    <w:p>
-      <w:pPr>
-        <w:spacing w:line="360" w:lineRule="auto"/>
-        <w:rPr>
-          <w:b/>
-          <w:bCs/>
-          <w:caps/>
-          <w:sz w:val="28"/>
-          <w:szCs w:val="28"/>
-        </w:rPr>
-      </w:pPr>
-      <w:r>
-        <w:rPr>
-          <w:b/>
-          <w:bCs/>
-          <w:caps/>
-          <w:sz w:val="28"/>
-          <w:szCs w:val="28"/>
-        </w:rPr>
-        <w:t>FLOWCHART</w:t>
-      </w:r>
-    </w:p>
-    <w:p>
-      <w:pPr>
-        <w:spacing w:line="360" w:lineRule="auto"/>
-        <w:rPr>
-          <w:b/>
-          <w:bCs/>
-          <w:caps/>
-          <w:sz w:val="28"/>
-          <w:szCs w:val="28"/>
-        </w:rPr>
-      </w:pPr>
-      <w:r>
-        <w:rPr>
-          <w:b/>
-          <w:bCs/>
-          <w:caps/>
+          <w:sz w:val="24"/>
+          <w:szCs w:val="24"/>
+          <w:u w:val="single"/>
+        </w:rPr>
+        <w:t>UC1.1</w:t>
+      </w:r>
+      <w:r>
+        <w:rPr>
+          <w:sz w:val="24"/>
+          <w:szCs w:val="24"/>
+          <w:u w:val="single"/>
+        </w:rPr>
+        <w:t>: Creazione appuntamenti</w:t>
+      </w:r>
+    </w:p>
+    <w:p>
+      <w:pPr>
+        <w:spacing w:line="360" w:lineRule="auto"/>
+        <w:rPr>
+          <w:sz w:val="24"/>
+          <w:szCs w:val="24"/>
+          <w:u w:val="single"/>
+        </w:rPr>
+      </w:pPr>
+      <w:r>
+        <w:rPr>
           <w:noProof/>
-          <w:sz w:val="28"/>
-          <w:szCs w:val="28"/>
-        </w:rPr>
-        <w:lastRenderedPageBreak/>
+          <w:sz w:val="24"/>
+          <w:szCs w:val="24"/>
+        </w:rPr>
         <w:drawing>
-          <wp:inline distT="0" distB="0" distL="0" distR="0" wp14:anchorId="48119FE8" wp14:editId="629905A3">
-            <wp:extent cx="5765821" cy="8991600"/>
-            <wp:effectExtent l="0" t="0" r="6350" b="0"/>
-            <wp:docPr id="2" name="Immagine 2"/>
+          <wp:inline distT="0" distB="0" distL="0" distR="0" wp14:anchorId="72F66643" wp14:editId="7CC2F7CA">
+            <wp:extent cx="6120130" cy="4376420"/>
+            <wp:effectExtent l="0" t="0" r="0" b="5080"/>
+            <wp:docPr id="5" name="Immagine 5" descr="Immagine che contiene testo&#10;&#10;Descrizione generata automaticamente"/>
             <wp:cNvGraphicFramePr>
               <a:graphicFrameLocks xmlns:a="http://schemas.openxmlformats.org/drawingml/2006/main" noChangeAspect="1"/>
             </wp:cNvGraphicFramePr>
@@ -2469,11 +1713,17 @@
               <a:graphicData uri="http://schemas.openxmlformats.org/drawingml/2006/picture">
                 <pic:pic xmlns:pic="http://schemas.openxmlformats.org/drawingml/2006/picture">
                   <pic:nvPicPr>
-                    <pic:cNvPr id="1" name=""/>
+                    <pic:cNvPr id="5" name="Immagine 5" descr="Immagine che contiene testo&#10;&#10;Descrizione generata automaticamente"/>
                     <pic:cNvPicPr/>
                   </pic:nvPicPr>
                   <pic:blipFill>
-                    <a:blip r:embed="rId6"/>
+                    <a:blip r:embed="rId6" cstate="print">
+                      <a:extLst>
+                        <a:ext uri="{28A0092B-C50C-407E-A947-70E740481C1C}">
+                          <a14:useLocalDpi xmlns:a14="http://schemas.microsoft.com/office/drawing/2010/main" val="0"/>
+                        </a:ext>
+                      </a:extLst>
+                    </a:blip>
                     <a:stretch>
                       <a:fillRect/>
                     </a:stretch>
@@ -2481,7 +1731,7 @@
                   <pic:spPr>
                     <a:xfrm>
                       <a:off x="0" y="0"/>
-                      <a:ext cx="5768312" cy="8995485"/>
+                      <a:ext cx="6120130" cy="4376420"/>
                     </a:xfrm>
                     <a:prstGeom prst="rect">
                       <a:avLst/>
@@ -2498,6 +1748,164 @@
       <w:pPr>
         <w:spacing w:line="360" w:lineRule="auto"/>
         <w:rPr>
+          <w:sz w:val="24"/>
+          <w:szCs w:val="24"/>
+        </w:rPr>
+      </w:pPr>
+      <w:r>
+        <w:rPr>
+          <w:sz w:val="24"/>
+          <w:szCs w:val="24"/>
+        </w:rPr>
+        <w:t xml:space="preserve">La complessità </w:t>
+      </w:r>
+      <w:r>
+        <w:rPr>
+          <w:sz w:val="24"/>
+          <w:szCs w:val="24"/>
+        </w:rPr>
+        <w:t xml:space="preserve">dell’algoritmo è </w:t>
+      </w:r>
+      <w:r>
+        <w:rPr>
+          <w:color w:val="202124"/>
+          <w:sz w:val="24"/>
+          <w:szCs w:val="24"/>
+          <w:shd w:val="clear" w:color="auto" w:fill="FFFFFF"/>
+        </w:rPr>
+        <w:t>Ω</w:t>
+      </w:r>
+      <w:r>
+        <w:rPr>
+          <w:color w:val="202124"/>
+          <w:sz w:val="24"/>
+          <w:szCs w:val="24"/>
+          <w:shd w:val="clear" w:color="auto" w:fill="FFFFFF"/>
+        </w:rPr>
+        <w:t>(nSlot), caso in cui tutte le proposte veng</w:t>
+      </w:r>
+      <w:r>
+        <w:rPr>
+          <w:color w:val="202124"/>
+          <w:sz w:val="24"/>
+          <w:szCs w:val="24"/>
+          <w:shd w:val="clear" w:color="auto" w:fill="FFFFFF"/>
+        </w:rPr>
+        <w:t>o</w:t>
+      </w:r>
+      <w:r>
+        <w:rPr>
+          <w:color w:val="202124"/>
+          <w:sz w:val="24"/>
+          <w:szCs w:val="24"/>
+          <w:shd w:val="clear" w:color="auto" w:fill="FFFFFF"/>
+        </w:rPr>
+        <w:t xml:space="preserve">no trovate al primo </w:t>
+      </w:r>
+      <w:r>
+        <w:rPr>
+          <w:color w:val="202124"/>
+          <w:sz w:val="24"/>
+          <w:szCs w:val="24"/>
+          <w:shd w:val="clear" w:color="auto" w:fill="FFFFFF"/>
+        </w:rPr>
+        <w:t>tentativo</w:t>
+      </w:r>
+      <w:r>
+        <w:rPr>
+          <w:color w:val="202124"/>
+          <w:sz w:val="24"/>
+          <w:szCs w:val="24"/>
+          <w:shd w:val="clear" w:color="auto" w:fill="FFFFFF"/>
+        </w:rPr>
+        <w:t xml:space="preserve"> e O(</w:t>
+      </w:r>
+      <w:r>
+        <w:rPr>
+          <w:color w:val="202124"/>
+          <w:sz w:val="24"/>
+          <w:szCs w:val="24"/>
+          <w:shd w:val="clear" w:color="auto" w:fill="FFFFFF"/>
+        </w:rPr>
+        <w:t xml:space="preserve">nSlot * </w:t>
+      </w:r>
+      <w:r>
+        <w:rPr>
+          <w:color w:val="202124"/>
+          <w:sz w:val="24"/>
+          <w:szCs w:val="24"/>
+          <w:shd w:val="clear" w:color="auto" w:fill="FFFFFF"/>
+        </w:rPr>
+        <w:t>nAppuntamentiFuturi), caso in cui viene</w:t>
+      </w:r>
+      <w:r>
+        <w:rPr>
+          <w:color w:val="202124"/>
+          <w:sz w:val="24"/>
+          <w:szCs w:val="24"/>
+          <w:shd w:val="clear" w:color="auto" w:fill="FFFFFF"/>
+        </w:rPr>
+        <w:t xml:space="preserve"> raggiunta una prossimaProposta successiva </w:t>
+      </w:r>
+      <w:r>
+        <w:rPr>
+          <w:color w:val="202124"/>
+          <w:sz w:val="24"/>
+          <w:szCs w:val="24"/>
+          <w:shd w:val="clear" w:color="auto" w:fill="FFFFFF"/>
+        </w:rPr>
+        <w:t xml:space="preserve"> </w:t>
+      </w:r>
+      <w:r>
+        <w:rPr>
+          <w:color w:val="202124"/>
+          <w:sz w:val="24"/>
+          <w:szCs w:val="24"/>
+          <w:shd w:val="clear" w:color="auto" w:fill="FFFFFF"/>
+        </w:rPr>
+        <w:t>alla fine dell’ultimo appuntamento futuro</w:t>
+      </w:r>
+      <w:r>
+        <w:rPr>
+          <w:color w:val="202124"/>
+          <w:sz w:val="24"/>
+          <w:szCs w:val="24"/>
+          <w:shd w:val="clear" w:color="auto" w:fill="FFFFFF"/>
+        </w:rPr>
+        <w:t xml:space="preserve"> solo nel corso dell’ultima iterazione del while</w:t>
+      </w:r>
+      <w:r>
+        <w:rPr>
+          <w:color w:val="202124"/>
+          <w:sz w:val="24"/>
+          <w:szCs w:val="24"/>
+          <w:shd w:val="clear" w:color="auto" w:fill="FFFFFF"/>
+        </w:rPr>
+        <w:t>.</w:t>
+      </w:r>
+      <w:r>
+        <w:rPr>
+          <w:color w:val="202124"/>
+          <w:sz w:val="24"/>
+          <w:szCs w:val="24"/>
+          <w:shd w:val="clear" w:color="auto" w:fill="FFFFFF"/>
+        </w:rPr>
+        <w:t xml:space="preserve"> </w:t>
+      </w:r>
+    </w:p>
+    <w:p>
+      <w:pPr>
+        <w:spacing w:line="360" w:lineRule="auto"/>
+        <w:rPr>
+          <w:sz w:val="24"/>
+          <w:szCs w:val="24"/>
+        </w:rPr>
+      </w:pPr>
+    </w:p>
+    <w:p>
+      <w:pPr>
+        <w:spacing w:line="360" w:lineRule="auto"/>
+        <w:rPr>
           <w:b/>
           <w:bCs/>
           <w:caps/>
@@ -2513,8 +1921,62 @@
           <w:sz w:val="28"/>
           <w:szCs w:val="28"/>
         </w:rPr>
-        <w:t>UI GESTIONE APPUNTAMENTI</w:t>
-      </w:r>
+        <w:t>FLOWCHART</w:t>
+      </w:r>
+    </w:p>
+    <w:p>
+      <w:pPr>
+        <w:spacing w:line="360" w:lineRule="auto"/>
+        <w:rPr>
+          <w:b/>
+          <w:bCs/>
+          <w:caps/>
+          <w:color w:val="FF0000"/>
+          <w:sz w:val="28"/>
+          <w:szCs w:val="28"/>
+        </w:rPr>
+      </w:pPr>
+      <w:r>
+        <w:rPr>
+          <w:b/>
+          <w:bCs/>
+          <w:caps/>
+          <w:color w:val="FF0000"/>
+          <w:sz w:val="28"/>
+          <w:szCs w:val="28"/>
+        </w:rPr>
+        <w:t>TEO E TEO</w:t>
+      </w:r>
+    </w:p>
+    <w:p>
+      <w:pPr>
+        <w:spacing w:line="360" w:lineRule="auto"/>
+        <w:rPr>
+          <w:b/>
+          <w:bCs/>
+          <w:caps/>
+          <w:sz w:val="28"/>
+          <w:szCs w:val="28"/>
+        </w:rPr>
+      </w:pPr>
+      <w:r>
+        <w:rPr>
+          <w:b/>
+          <w:bCs/>
+          <w:caps/>
+          <w:sz w:val="28"/>
+          <w:szCs w:val="28"/>
+        </w:rPr>
+        <w:t>RISULTATI</w:t>
+      </w:r>
+    </w:p>
+    <w:p>
+      <w:pPr>
+        <w:spacing w:line="360" w:lineRule="auto"/>
+        <w:rPr>
+          <w:noProof/>
+        </w:rPr>
+      </w:pPr>
     </w:p>
     <w:p>
       <w:pPr>
@@ -2606,11 +2068,13 @@
     </w:p>
     <w:p>
       <w:pPr>
-        <w:widowControl/>
-        <w:adjustRightInd w:val="0"/>
-        <w:spacing w:line="360" w:lineRule="auto"/>
+        <w:spacing w:line="360" w:lineRule="auto"/>
+        <w:jc w:val="center"/>
         <w:rPr>
           <w:rFonts w:eastAsiaTheme="minorHAnsi"/>
+          <w:b/>
+          <w:bCs/>
+          <w:color w:val="FF0000"/>
           <w:sz w:val="24"/>
           <w:szCs w:val="24"/>
         </w:rPr>
@@ -2618,98 +2082,13 @@
       <w:r>
         <w:rPr>
           <w:rFonts w:eastAsiaTheme="minorHAnsi"/>
-          <w:sz w:val="24"/>
-          <w:szCs w:val="24"/>
-        </w:rPr>
-        <w:t xml:space="preserve">Per l’iterazione </w:t>
-      </w:r>
-      <w:proofErr w:type="gramStart"/>
-      <w:r>
-        <w:rPr>
-          <w:rFonts w:eastAsiaTheme="minorHAnsi"/>
-          <w:sz w:val="24"/>
-          <w:szCs w:val="24"/>
-        </w:rPr>
-        <w:t>2</w:t>
-      </w:r>
-      <w:proofErr w:type="gramEnd"/>
-      <w:r>
-        <w:rPr>
-          <w:rFonts w:eastAsiaTheme="minorHAnsi"/>
-          <w:sz w:val="24"/>
-          <w:szCs w:val="24"/>
-        </w:rPr>
-        <w:t xml:space="preserve"> è stato effettuato il test delle funzioni</w:t>
-      </w:r>
-      <w:r>
-        <w:rPr>
-          <w:rFonts w:eastAsiaTheme="minorHAnsi"/>
-          <w:sz w:val="24"/>
-          <w:szCs w:val="24"/>
-        </w:rPr>
-        <w:t xml:space="preserve"> descritte nei nuovi casi d’uso implementati.</w:t>
-      </w:r>
-    </w:p>
-    <w:p>
-      <w:pPr>
-        <w:spacing w:line="360" w:lineRule="auto"/>
-        <w:rPr>
-          <w:rFonts w:eastAsiaTheme="minorHAnsi"/>
-          <w:sz w:val="24"/>
-          <w:szCs w:val="24"/>
-        </w:rPr>
-      </w:pPr>
-      <w:r>
-        <w:rPr>
-          <w:rFonts w:eastAsiaTheme="minorHAnsi"/>
-          <w:sz w:val="24"/>
-          <w:szCs w:val="24"/>
-        </w:rPr>
-        <w:t xml:space="preserve">I risultati sono riportati </w:t>
-      </w:r>
-      <w:r>
-        <w:rPr>
-          <w:rFonts w:eastAsiaTheme="minorHAnsi"/>
-          <w:sz w:val="24"/>
-          <w:szCs w:val="24"/>
-        </w:rPr>
-        <w:t>di seguito:</w:t>
-      </w:r>
-    </w:p>
-    <w:p>
-      <w:pPr>
-        <w:spacing w:line="360" w:lineRule="auto"/>
-        <w:jc w:val="center"/>
-        <w:rPr>
-          <w:rFonts w:eastAsiaTheme="minorHAnsi"/>
           <w:b/>
           <w:bCs/>
           <w:color w:val="FF0000"/>
           <w:sz w:val="24"/>
           <w:szCs w:val="24"/>
         </w:rPr>
-      </w:pPr>
-      <w:r>
-        <w:rPr>
-          <w:rFonts w:eastAsiaTheme="minorHAnsi"/>
-          <w:b/>
-          <w:bCs/>
-          <w:color w:val="FF0000"/>
-          <w:sz w:val="24"/>
-          <w:szCs w:val="24"/>
-        </w:rPr>
-        <w:t>SPAZIO PER IMMAGINI TESTING</w:t>
-      </w:r>
-      <w:r>
-        <w:rPr>
-          <w:rFonts w:eastAsiaTheme="minorHAnsi"/>
-          <w:b/>
-          <w:bCs/>
-          <w:color w:val="FF0000"/>
-          <w:sz w:val="24"/>
-          <w:szCs w:val="24"/>
-        </w:rPr>
-        <w:t xml:space="preserve"> WHATSONSALON</w:t>
+        <w:t>TING</w:t>
       </w:r>
     </w:p>
     <w:sectPr>

</xml_diff>

<commit_message>
iterazione 2 in attesa di flow chart e testing
</commit_message>
<xml_diff>
--- a/iterazione2/iterazione2.docx
+++ b/iterazione2/iterazione2.docx
@@ -346,6 +346,194 @@
           <w:szCs w:val="28"/>
         </w:rPr>
         <w:lastRenderedPageBreak/>
+        <w:t>INTRODUZIONE</w:t>
+      </w:r>
+    </w:p>
+    <w:p>
+      <w:pPr>
+        <w:spacing w:line="360" w:lineRule="auto"/>
+        <w:jc w:val="both"/>
+        <w:rPr>
+          <w:sz w:val="24"/>
+          <w:szCs w:val="24"/>
+        </w:rPr>
+      </w:pPr>
+      <w:r>
+        <w:rPr>
+          <w:sz w:val="24"/>
+          <w:szCs w:val="24"/>
+        </w:rPr>
+        <w:t xml:space="preserve">Durante la preparazione per l’implementazione dei casi d’uso descritti nel paragrafo successivo si è resa necessaria una variazione all’interno del </w:t>
+      </w:r>
+      <w:r>
+        <w:rPr>
+          <w:sz w:val="24"/>
+          <w:szCs w:val="24"/>
+        </w:rPr>
+        <w:t>d</w:t>
+      </w:r>
+      <w:r>
+        <w:rPr>
+          <w:sz w:val="24"/>
+          <w:szCs w:val="24"/>
+        </w:rPr>
+        <w:t xml:space="preserve">ata </w:t>
+      </w:r>
+      <w:r>
+        <w:rPr>
+          <w:sz w:val="24"/>
+          <w:szCs w:val="24"/>
+        </w:rPr>
+        <w:t>m</w:t>
+      </w:r>
+      <w:r>
+        <w:rPr>
+          <w:sz w:val="24"/>
+          <w:szCs w:val="24"/>
+        </w:rPr>
+        <w:t>odel,</w:t>
+      </w:r>
+      <w:r>
+        <w:rPr>
+          <w:sz w:val="24"/>
+          <w:szCs w:val="24"/>
+        </w:rPr>
+        <w:t xml:space="preserve"> </w:t>
+      </w:r>
+      <w:r>
+        <w:rPr>
+          <w:sz w:val="24"/>
+          <w:szCs w:val="24"/>
+        </w:rPr>
+        <w:t xml:space="preserve">causata </w:t>
+      </w:r>
+      <w:r>
+        <w:rPr>
+          <w:sz w:val="24"/>
+          <w:szCs w:val="24"/>
+        </w:rPr>
+        <w:t xml:space="preserve">dalla necessità di Realm di avere un campo _partition in ogni documento </w:t>
+      </w:r>
+      <w:r>
+        <w:rPr>
+          <w:sz w:val="24"/>
+          <w:szCs w:val="24"/>
+        </w:rPr>
+        <w:t xml:space="preserve">nel database </w:t>
+      </w:r>
+      <w:r>
+        <w:rPr>
+          <w:sz w:val="24"/>
+          <w:szCs w:val="24"/>
+        </w:rPr>
+        <w:t>per poterlo recuperare dall’app.</w:t>
+      </w:r>
+    </w:p>
+    <w:p>
+      <w:pPr>
+        <w:spacing w:line="360" w:lineRule="auto"/>
+        <w:jc w:val="both"/>
+        <w:rPr>
+          <w:sz w:val="24"/>
+          <w:szCs w:val="24"/>
+        </w:rPr>
+      </w:pPr>
+      <w:r>
+        <w:rPr>
+          <w:sz w:val="24"/>
+          <w:szCs w:val="24"/>
+        </w:rPr>
+        <w:t>Qui di seguito è riportato il data model che caratterizzerà l’elaborato da qui in avanti.</w:t>
+      </w:r>
+    </w:p>
+    <w:p>
+      <w:pPr>
+        <w:spacing w:line="360" w:lineRule="auto"/>
+        <w:jc w:val="center"/>
+        <w:rPr>
+          <w:sz w:val="24"/>
+          <w:szCs w:val="24"/>
+        </w:rPr>
+      </w:pPr>
+      <w:r>
+        <w:rPr>
+          <w:noProof/>
+          <w:sz w:val="24"/>
+          <w:szCs w:val="24"/>
+        </w:rPr>
+        <w:drawing>
+          <wp:inline distT="0" distB="0" distL="0" distR="0" wp14:anchorId="6A0A3DD4" wp14:editId="17AB0BFE">
+            <wp:extent cx="5454502" cy="4595409"/>
+            <wp:effectExtent l="0" t="0" r="0" b="0"/>
+            <wp:docPr id="2" name="Immagine 2"/>
+            <wp:cNvGraphicFramePr>
+              <a:graphicFrameLocks xmlns:a="http://schemas.openxmlformats.org/drawingml/2006/main" noChangeAspect="1"/>
+            </wp:cNvGraphicFramePr>
+            <a:graphic xmlns:a="http://schemas.openxmlformats.org/drawingml/2006/main">
+              <a:graphicData uri="http://schemas.openxmlformats.org/drawingml/2006/picture">
+                <pic:pic xmlns:pic="http://schemas.openxmlformats.org/drawingml/2006/picture">
+                  <pic:nvPicPr>
+                    <pic:cNvPr id="2" name="Immagine 2"/>
+                    <pic:cNvPicPr/>
+                  </pic:nvPicPr>
+                  <pic:blipFill>
+                    <a:blip r:embed="rId5">
+                      <a:extLst>
+                        <a:ext uri="{28A0092B-C50C-407E-A947-70E740481C1C}">
+                          <a14:useLocalDpi xmlns:a14="http://schemas.microsoft.com/office/drawing/2010/main" val="0"/>
+                        </a:ext>
+                      </a:extLst>
+                    </a:blip>
+                    <a:stretch>
+                      <a:fillRect/>
+                    </a:stretch>
+                  </pic:blipFill>
+                  <pic:spPr>
+                    <a:xfrm>
+                      <a:off x="0" y="0"/>
+                      <a:ext cx="5459707" cy="4599795"/>
+                    </a:xfrm>
+                    <a:prstGeom prst="rect">
+                      <a:avLst/>
+                    </a:prstGeom>
+                  </pic:spPr>
+                </pic:pic>
+              </a:graphicData>
+            </a:graphic>
+          </wp:inline>
+        </w:drawing>
+      </w:r>
+    </w:p>
+    <w:p>
+      <w:pPr>
+        <w:spacing w:line="360" w:lineRule="auto"/>
+        <w:jc w:val="both"/>
+        <w:rPr>
+          <w:b/>
+          <w:bCs/>
+          <w:sz w:val="28"/>
+          <w:szCs w:val="28"/>
+        </w:rPr>
+      </w:pPr>
+    </w:p>
+    <w:p>
+      <w:pPr>
+        <w:spacing w:line="360" w:lineRule="auto"/>
+        <w:jc w:val="both"/>
+        <w:rPr>
+          <w:b/>
+          <w:bCs/>
+          <w:sz w:val="28"/>
+          <w:szCs w:val="28"/>
+        </w:rPr>
+      </w:pPr>
+      <w:r>
+        <w:rPr>
+          <w:b/>
+          <w:bCs/>
+          <w:sz w:val="28"/>
+          <w:szCs w:val="28"/>
+        </w:rPr>
         <w:t>CASI D’USO SELEZIONATI</w:t>
       </w:r>
     </w:p>
@@ -546,6 +734,7 @@
         <w:rPr>
           <w:noProof/>
         </w:rPr>
+        <w:lastRenderedPageBreak/>
         <w:drawing>
           <wp:inline distT="0" distB="0" distL="0" distR="0" wp14:anchorId="53F280F5" wp14:editId="65F7E2DF">
             <wp:extent cx="6120130" cy="3768725"/>
@@ -564,7 +753,7 @@
                     </pic:cNvPicPr>
                   </pic:nvPicPr>
                   <pic:blipFill>
-                    <a:blip r:embed="rId5">
+                    <a:blip r:embed="rId6">
                       <a:extLst>
                         <a:ext uri="{28A0092B-C50C-407E-A947-70E740481C1C}">
                           <a14:useLocalDpi xmlns:a14="http://schemas.microsoft.com/office/drawing/2010/main" val="0"/>
@@ -974,6 +1163,21 @@
           <w:szCs w:val="24"/>
         </w:rPr>
         <w:br/>
+        <w:t>Procedimento:</w:t>
+      </w:r>
+      <w:r>
+        <w:rPr>
+          <w:sz w:val="24"/>
+          <w:szCs w:val="24"/>
+        </w:rPr>
+        <w:t xml:space="preserve"> 1. il titolare apre l’interfaccia di creazione appuntamenti;</w:t>
+      </w:r>
+      <w:r>
+        <w:rPr>
+          <w:sz w:val="24"/>
+          <w:szCs w:val="24"/>
+        </w:rPr>
+        <w:br/>
       </w:r>
       <w:r>
         <w:rPr>
@@ -982,15 +1186,21 @@
           <w:sz w:val="24"/>
           <w:szCs w:val="24"/>
         </w:rPr>
-        <w:lastRenderedPageBreak/>
-        <w:t>Procedimento:</w:t>
-      </w:r>
-      <w:r>
-        <w:rPr>
-          <w:sz w:val="24"/>
-          <w:szCs w:val="24"/>
-        </w:rPr>
-        <w:t xml:space="preserve"> 1. il titolare apre l’interfaccia di creazione appuntamenti;</w:t>
+        <w:t xml:space="preserve">                         </w:t>
+      </w:r>
+      <w:r>
+        <w:rPr>
+          <w:sz w:val="24"/>
+          <w:szCs w:val="24"/>
+        </w:rPr>
+        <w:t>2. il titolare seleziona cliente interessato</w:t>
+      </w:r>
+      <w:r>
+        <w:rPr>
+          <w:sz w:val="24"/>
+          <w:szCs w:val="24"/>
+        </w:rPr>
+        <w:t xml:space="preserve"> (eventualmente inserendone l’anagrafica a                       sistema, nel caso in cui questo non fosse già registrato), i trattamenti previsti e la data e l’ora in cui l’appuntamento è previsto, selezionandole manualmente o scegliendo una delle proposte provenienti dall’algoritmo di proposta;</w:t>
       </w:r>
       <w:r>
         <w:rPr>
@@ -1006,21 +1216,21 @@
           <w:sz w:val="24"/>
           <w:szCs w:val="24"/>
         </w:rPr>
-        <w:t xml:space="preserve">                         </w:t>
-      </w:r>
-      <w:r>
-        <w:rPr>
-          <w:sz w:val="24"/>
-          <w:szCs w:val="24"/>
-        </w:rPr>
-        <w:t>2. il titolare seleziona cliente interessato</w:t>
-      </w:r>
-      <w:r>
-        <w:rPr>
-          <w:sz w:val="24"/>
-          <w:szCs w:val="24"/>
-        </w:rPr>
-        <w:t xml:space="preserve"> (eventualmente inserendone l’anagrafica a                       sistema, nel caso in cui questo non fosse già registrato), i trattamenti previsti e la data e l’ora in cui l’appuntamento è previsto, selezionandole manualmente o scegliendo una delle proposte provenienti dall’algoritmo di proposta;</w:t>
+        <w:t xml:space="preserve">                        </w:t>
+      </w:r>
+      <w:r>
+        <w:rPr>
+          <w:sz w:val="24"/>
+          <w:szCs w:val="24"/>
+        </w:rPr>
+        <w:t xml:space="preserve"> 3. il titolare richiede la creazione dell’appuntamento appena dettagliato</w:t>
+      </w:r>
+      <w:r>
+        <w:rPr>
+          <w:sz w:val="24"/>
+          <w:szCs w:val="24"/>
+        </w:rPr>
+        <w:t>;</w:t>
       </w:r>
       <w:r>
         <w:rPr>
@@ -1028,6 +1238,48 @@
           <w:szCs w:val="24"/>
         </w:rPr>
         <w:br/>
+      </w:r>
+      <w:r>
+        <w:rPr>
+          <w:sz w:val="24"/>
+          <w:szCs w:val="24"/>
+        </w:rPr>
+        <w:tab/>
+      </w:r>
+      <w:r>
+        <w:rPr>
+          <w:sz w:val="24"/>
+          <w:szCs w:val="24"/>
+        </w:rPr>
+        <w:tab/>
+        <w:t xml:space="preserve"> 4. il titolare viene riportato alla vista del calendario appuntamenti;</w:t>
+      </w:r>
+    </w:p>
+    <w:p>
+      <w:pPr>
+        <w:spacing w:after="240" w:line="360" w:lineRule="auto"/>
+        <w:rPr>
+          <w:sz w:val="24"/>
+          <w:szCs w:val="24"/>
+        </w:rPr>
+      </w:pPr>
+    </w:p>
+    <w:p>
+      <w:pPr>
+        <w:spacing w:line="360" w:lineRule="auto"/>
+        <w:rPr>
+          <w:sz w:val="24"/>
+          <w:szCs w:val="24"/>
+        </w:rPr>
+      </w:pPr>
+      <w:r>
+        <w:rPr>
+          <w:sz w:val="24"/>
+          <w:szCs w:val="24"/>
+          <w:u w:val="single"/>
+        </w:rPr>
+        <w:lastRenderedPageBreak/>
+        <w:t>UC1.2: Visualizzazione appuntamenti</w:t>
       </w:r>
       <w:r>
         <w:rPr>
@@ -1036,69 +1288,7 @@
           <w:sz w:val="24"/>
           <w:szCs w:val="24"/>
         </w:rPr>
-        <w:t xml:space="preserve">                        </w:t>
-      </w:r>
-      <w:r>
-        <w:rPr>
-          <w:sz w:val="24"/>
-          <w:szCs w:val="24"/>
-        </w:rPr>
-        <w:t xml:space="preserve"> 3. il titolare richiede la creazione dell’appuntamento appena dettagliato</w:t>
-      </w:r>
-      <w:r>
-        <w:rPr>
-          <w:sz w:val="24"/>
-          <w:szCs w:val="24"/>
-        </w:rPr>
-        <w:t>;</w:t>
-      </w:r>
-      <w:r>
-        <w:rPr>
-          <w:sz w:val="24"/>
-          <w:szCs w:val="24"/>
-        </w:rPr>
         <w:br/>
-      </w:r>
-      <w:r>
-        <w:rPr>
-          <w:sz w:val="24"/>
-          <w:szCs w:val="24"/>
-        </w:rPr>
-        <w:tab/>
-      </w:r>
-      <w:r>
-        <w:rPr>
-          <w:sz w:val="24"/>
-          <w:szCs w:val="24"/>
-        </w:rPr>
-        <w:tab/>
-        <w:t xml:space="preserve"> 4. il titolare viene riportato alla vista del calendario appuntamenti;</w:t>
-      </w:r>
-    </w:p>
-    <w:p>
-      <w:pPr>
-        <w:spacing w:after="240" w:line="360" w:lineRule="auto"/>
-        <w:rPr>
-          <w:sz w:val="24"/>
-          <w:szCs w:val="24"/>
-        </w:rPr>
-      </w:pPr>
-    </w:p>
-    <w:p>
-      <w:pPr>
-        <w:spacing w:line="360" w:lineRule="auto"/>
-        <w:rPr>
-          <w:sz w:val="24"/>
-          <w:szCs w:val="24"/>
-        </w:rPr>
-      </w:pPr>
-      <w:r>
-        <w:rPr>
-          <w:sz w:val="24"/>
-          <w:szCs w:val="24"/>
-          <w:u w:val="single"/>
-        </w:rPr>
-        <w:t>UC1.2: Visualizzazione appuntamenti</w:t>
       </w:r>
       <w:r>
         <w:rPr>
@@ -1107,8 +1297,94 @@
           <w:sz w:val="24"/>
           <w:szCs w:val="24"/>
         </w:rPr>
+        <w:t>Descrizione</w:t>
+      </w:r>
+      <w:r>
+        <w:rPr>
+          <w:sz w:val="24"/>
+          <w:szCs w:val="24"/>
+        </w:rPr>
+        <w:t>: il</w:t>
+      </w:r>
+      <w:r>
+        <w:rPr>
+          <w:sz w:val="24"/>
+          <w:szCs w:val="24"/>
+        </w:rPr>
+        <w:t xml:space="preserve"> titolare</w:t>
+      </w:r>
+      <w:r>
+        <w:rPr>
+          <w:sz w:val="24"/>
+          <w:szCs w:val="24"/>
+        </w:rPr>
+        <w:t xml:space="preserve"> deve poter essere in grado di </w:t>
+      </w:r>
+      <w:r>
+        <w:rPr>
+          <w:sz w:val="24"/>
+          <w:szCs w:val="24"/>
+        </w:rPr>
+        <w:t>visualizzare</w:t>
+      </w:r>
+      <w:r>
+        <w:rPr>
+          <w:sz w:val="24"/>
+          <w:szCs w:val="24"/>
+        </w:rPr>
+        <w:t xml:space="preserve"> in un formato agile</w:t>
+      </w:r>
+      <w:r>
+        <w:rPr>
+          <w:sz w:val="24"/>
+          <w:szCs w:val="24"/>
+        </w:rPr>
+        <w:t xml:space="preserve"> tutti gli</w:t>
+      </w:r>
+      <w:r>
+        <w:rPr>
+          <w:sz w:val="24"/>
+          <w:szCs w:val="24"/>
+        </w:rPr>
+        <w:t xml:space="preserve"> appuntamenti</w:t>
+      </w:r>
+      <w:r>
+        <w:rPr>
+          <w:sz w:val="24"/>
+          <w:szCs w:val="24"/>
+        </w:rPr>
+        <w:t xml:space="preserve"> relativi a un giorno da lui</w:t>
+      </w:r>
+      <w:r>
+        <w:rPr>
+          <w:sz w:val="24"/>
+          <w:szCs w:val="24"/>
+        </w:rPr>
+        <w:t xml:space="preserve"> indicato</w:t>
+      </w:r>
+      <w:r>
+        <w:rPr>
+          <w:sz w:val="24"/>
+          <w:szCs w:val="24"/>
+        </w:rPr>
+        <w:t>.</w:t>
+      </w:r>
+      <w:r>
+        <w:rPr>
+          <w:sz w:val="24"/>
+          <w:szCs w:val="24"/>
+        </w:rPr>
         <w:br/>
       </w:r>
+    </w:p>
+    <w:p>
+      <w:pPr>
+        <w:spacing w:after="240" w:line="360" w:lineRule="auto"/>
+        <w:rPr>
+          <w:sz w:val="24"/>
+          <w:szCs w:val="24"/>
+        </w:rPr>
+      </w:pPr>
       <w:r>
         <w:rPr>
           <w:i/>
@@ -1116,70 +1392,21 @@
           <w:sz w:val="24"/>
           <w:szCs w:val="24"/>
         </w:rPr>
-        <w:t>Descrizione</w:t>
-      </w:r>
-      <w:r>
-        <w:rPr>
-          <w:sz w:val="24"/>
-          <w:szCs w:val="24"/>
-        </w:rPr>
-        <w:t>: il</w:t>
-      </w:r>
-      <w:r>
-        <w:rPr>
-          <w:sz w:val="24"/>
-          <w:szCs w:val="24"/>
-        </w:rPr>
-        <w:t xml:space="preserve"> titolare</w:t>
-      </w:r>
-      <w:r>
-        <w:rPr>
-          <w:sz w:val="24"/>
-          <w:szCs w:val="24"/>
-        </w:rPr>
-        <w:t xml:space="preserve"> deve poter essere in grado di </w:t>
-      </w:r>
-      <w:r>
-        <w:rPr>
-          <w:sz w:val="24"/>
-          <w:szCs w:val="24"/>
-        </w:rPr>
-        <w:t>visualizzare</w:t>
-      </w:r>
-      <w:r>
-        <w:rPr>
-          <w:sz w:val="24"/>
-          <w:szCs w:val="24"/>
-        </w:rPr>
-        <w:t xml:space="preserve"> in un formato agile</w:t>
-      </w:r>
-      <w:r>
-        <w:rPr>
-          <w:sz w:val="24"/>
-          <w:szCs w:val="24"/>
-        </w:rPr>
-        <w:t xml:space="preserve"> tutti gli</w:t>
-      </w:r>
-      <w:r>
-        <w:rPr>
-          <w:sz w:val="24"/>
-          <w:szCs w:val="24"/>
-        </w:rPr>
-        <w:t xml:space="preserve"> appuntamenti</w:t>
-      </w:r>
-      <w:r>
-        <w:rPr>
-          <w:sz w:val="24"/>
-          <w:szCs w:val="24"/>
-        </w:rPr>
-        <w:t xml:space="preserve"> relativi a un giorno da lui</w:t>
-      </w:r>
-      <w:r>
-        <w:rPr>
-          <w:sz w:val="24"/>
-          <w:szCs w:val="24"/>
-        </w:rPr>
-        <w:t xml:space="preserve"> indicato</w:t>
+        <w:t>Attori coinvolti</w:t>
+      </w:r>
+      <w:r>
+        <w:rPr>
+          <w:sz w:val="24"/>
+          <w:szCs w:val="24"/>
+        </w:rPr>
+        <w:t xml:space="preserve">: </w:t>
+      </w:r>
+      <w:r>
+        <w:rPr>
+          <w:sz w:val="24"/>
+          <w:szCs w:val="24"/>
+        </w:rPr>
+        <w:t>titolare</w:t>
       </w:r>
       <w:r>
         <w:rPr>
@@ -1195,15 +1422,13 @@
         </w:rPr>
         <w:br/>
       </w:r>
-    </w:p>
-    <w:p>
-      <w:pPr>
-        <w:spacing w:after="240" w:line="360" w:lineRule="auto"/>
-        <w:rPr>
-          <w:sz w:val="24"/>
-          <w:szCs w:val="24"/>
-        </w:rPr>
-      </w:pPr>
+      <w:r>
+        <w:rPr>
+          <w:sz w:val="24"/>
+          <w:szCs w:val="24"/>
+        </w:rPr>
+        <w:br/>
+      </w:r>
       <w:r>
         <w:rPr>
           <w:i/>
@@ -1211,28 +1436,14 @@
           <w:sz w:val="24"/>
           <w:szCs w:val="24"/>
         </w:rPr>
-        <w:t>Attori coinvolti</w:t>
-      </w:r>
-      <w:r>
-        <w:rPr>
-          <w:sz w:val="24"/>
-          <w:szCs w:val="24"/>
-        </w:rPr>
-        <w:t xml:space="preserve">: </w:t>
-      </w:r>
-      <w:r>
-        <w:rPr>
-          <w:sz w:val="24"/>
-          <w:szCs w:val="24"/>
-        </w:rPr>
-        <w:t>titolare</w:t>
-      </w:r>
-      <w:r>
-        <w:rPr>
-          <w:sz w:val="24"/>
-          <w:szCs w:val="24"/>
-        </w:rPr>
-        <w:t>.</w:t>
+        <w:t>Trigger:</w:t>
+      </w:r>
+      <w:r>
+        <w:rPr>
+          <w:sz w:val="24"/>
+          <w:szCs w:val="24"/>
+        </w:rPr>
+        <w:t xml:space="preserve"> selezione data.</w:t>
       </w:r>
       <w:r>
         <w:rPr>
@@ -1255,14 +1466,28 @@
           <w:sz w:val="24"/>
           <w:szCs w:val="24"/>
         </w:rPr>
-        <w:t>Trigger:</w:t>
-      </w:r>
-      <w:r>
-        <w:rPr>
-          <w:sz w:val="24"/>
-          <w:szCs w:val="24"/>
-        </w:rPr>
-        <w:t xml:space="preserve"> selezione data.</w:t>
+        <w:t xml:space="preserve">Postcondizione: </w:t>
+      </w:r>
+      <w:r>
+        <w:rPr>
+          <w:sz w:val="24"/>
+          <w:szCs w:val="24"/>
+        </w:rPr>
+        <w:t xml:space="preserve">stampa a video appuntamenti previsti </w:t>
+      </w:r>
+      <w:r>
+        <w:rPr>
+          <w:sz w:val="24"/>
+          <w:szCs w:val="24"/>
+        </w:rPr>
+        <w:t>per la</w:t>
+      </w:r>
+      <w:r>
+        <w:rPr>
+          <w:sz w:val="24"/>
+          <w:szCs w:val="24"/>
+        </w:rPr>
+        <w:t xml:space="preserve"> data selezionata in un formato facilmente interpretabile.</w:t>
       </w:r>
       <w:r>
         <w:rPr>
@@ -1285,28 +1510,14 @@
           <w:sz w:val="24"/>
           <w:szCs w:val="24"/>
         </w:rPr>
-        <w:t xml:space="preserve">Postcondizione: </w:t>
-      </w:r>
-      <w:r>
-        <w:rPr>
-          <w:sz w:val="24"/>
-          <w:szCs w:val="24"/>
-        </w:rPr>
-        <w:t xml:space="preserve">stampa a video appuntamenti previsti </w:t>
-      </w:r>
-      <w:r>
-        <w:rPr>
-          <w:sz w:val="24"/>
-          <w:szCs w:val="24"/>
-        </w:rPr>
-        <w:t>per la</w:t>
-      </w:r>
-      <w:r>
-        <w:rPr>
-          <w:sz w:val="24"/>
-          <w:szCs w:val="24"/>
-        </w:rPr>
-        <w:t xml:space="preserve"> data selezionata in un formato facilmente interpretabile.</w:t>
+        <w:t xml:space="preserve">Procedimento: </w:t>
+      </w:r>
+      <w:r>
+        <w:rPr>
+          <w:sz w:val="24"/>
+          <w:szCs w:val="24"/>
+        </w:rPr>
+        <w:t>1. il titolare seleziona una data in un’interfaccia stile calendario;</w:t>
       </w:r>
       <w:r>
         <w:rPr>
@@ -1314,65 +1525,44 @@
           <w:szCs w:val="24"/>
         </w:rPr>
         <w:br/>
-      </w:r>
-      <w:r>
-        <w:rPr>
-          <w:sz w:val="24"/>
-          <w:szCs w:val="24"/>
-        </w:rPr>
-        <w:br/>
-      </w:r>
-      <w:r>
+        <w:t xml:space="preserve">                         2. l’interfaccia viene riempita con gli appuntamenti previsti per la data selezionata, in un formato facilmente interpretabile;</w:t>
+      </w:r>
+    </w:p>
+    <w:p>
+      <w:pPr>
+        <w:spacing w:after="240" w:line="360" w:lineRule="auto"/>
+        <w:rPr>
+          <w:sz w:val="24"/>
+          <w:szCs w:val="24"/>
+        </w:rPr>
+      </w:pPr>
+    </w:p>
+    <w:p>
+      <w:pPr>
+        <w:spacing w:line="360" w:lineRule="auto"/>
         <w:rPr>
           <w:i/>
           <w:iCs/>
           <w:sz w:val="24"/>
           <w:szCs w:val="24"/>
         </w:rPr>
-        <w:t xml:space="preserve">Procedimento: </w:t>
-      </w:r>
-      <w:r>
-        <w:rPr>
-          <w:sz w:val="24"/>
-          <w:szCs w:val="24"/>
-        </w:rPr>
-        <w:t>1. il titolare seleziona una data in un’interfaccia stile calendario;</w:t>
-      </w:r>
-      <w:r>
-        <w:rPr>
-          <w:sz w:val="24"/>
-          <w:szCs w:val="24"/>
-        </w:rPr>
-        <w:br/>
-        <w:t xml:space="preserve">                         2. l’interfaccia viene riempita con gli appuntamenti previsti per la data selezionata, in un formato facilmente interpretabile;</w:t>
-      </w:r>
-    </w:p>
-    <w:p>
-      <w:pPr>
-        <w:spacing w:after="240" w:line="360" w:lineRule="auto"/>
-        <w:rPr>
-          <w:sz w:val="24"/>
-          <w:szCs w:val="24"/>
-        </w:rPr>
-      </w:pPr>
-    </w:p>
-    <w:p>
-      <w:pPr>
-        <w:spacing w:line="360" w:lineRule="auto"/>
+      </w:pPr>
+      <w:r>
+        <w:rPr>
+          <w:sz w:val="24"/>
+          <w:szCs w:val="24"/>
+          <w:u w:val="single"/>
+        </w:rPr>
+        <w:t>UC1.3: Eliminazione appuntamenti</w:t>
+      </w:r>
+      <w:r>
         <w:rPr>
           <w:i/>
           <w:iCs/>
           <w:sz w:val="24"/>
           <w:szCs w:val="24"/>
         </w:rPr>
-      </w:pPr>
-      <w:r>
-        <w:rPr>
-          <w:sz w:val="24"/>
-          <w:szCs w:val="24"/>
-          <w:u w:val="single"/>
-        </w:rPr>
-        <w:t>UC1.3: Eliminazione appuntamenti</w:t>
+        <w:br/>
       </w:r>
       <w:r>
         <w:rPr>
@@ -1381,8 +1571,80 @@
           <w:sz w:val="24"/>
           <w:szCs w:val="24"/>
         </w:rPr>
+        <w:t>Descrizione</w:t>
+      </w:r>
+      <w:r>
+        <w:rPr>
+          <w:sz w:val="24"/>
+          <w:szCs w:val="24"/>
+        </w:rPr>
+        <w:t>: il</w:t>
+      </w:r>
+      <w:r>
+        <w:rPr>
+          <w:sz w:val="24"/>
+          <w:szCs w:val="24"/>
+        </w:rPr>
+        <w:t xml:space="preserve"> titolare</w:t>
+      </w:r>
+      <w:r>
+        <w:rPr>
+          <w:sz w:val="24"/>
+          <w:szCs w:val="24"/>
+        </w:rPr>
+        <w:t xml:space="preserve"> deve poter essere in grado di </w:t>
+      </w:r>
+      <w:r>
+        <w:rPr>
+          <w:sz w:val="24"/>
+          <w:szCs w:val="24"/>
+        </w:rPr>
+        <w:t>eliminare</w:t>
+      </w:r>
+      <w:r>
+        <w:rPr>
+          <w:sz w:val="24"/>
+          <w:szCs w:val="24"/>
+        </w:rPr>
+        <w:t xml:space="preserve"> </w:t>
+      </w:r>
+      <w:r>
+        <w:rPr>
+          <w:sz w:val="24"/>
+          <w:szCs w:val="24"/>
+        </w:rPr>
+        <w:t xml:space="preserve">appuntamenti fissati </w:t>
+      </w:r>
+      <w:r>
+        <w:rPr>
+          <w:sz w:val="24"/>
+          <w:szCs w:val="24"/>
+        </w:rPr>
+        <w:t>in precedenza</w:t>
+      </w:r>
+      <w:r>
+        <w:rPr>
+          <w:sz w:val="24"/>
+          <w:szCs w:val="24"/>
+        </w:rPr>
+        <w:t>.</w:t>
+      </w:r>
+      <w:r>
+        <w:rPr>
+          <w:sz w:val="24"/>
+          <w:szCs w:val="24"/>
+        </w:rPr>
         <w:br/>
       </w:r>
+    </w:p>
+    <w:p>
+      <w:pPr>
+        <w:spacing w:after="240" w:line="360" w:lineRule="auto"/>
+        <w:rPr>
+          <w:sz w:val="24"/>
+          <w:szCs w:val="24"/>
+        </w:rPr>
+      </w:pPr>
       <w:r>
         <w:rPr>
           <w:i/>
@@ -1390,56 +1652,21 @@
           <w:sz w:val="24"/>
           <w:szCs w:val="24"/>
         </w:rPr>
-        <w:t>Descrizione</w:t>
-      </w:r>
-      <w:r>
-        <w:rPr>
-          <w:sz w:val="24"/>
-          <w:szCs w:val="24"/>
-        </w:rPr>
-        <w:t>: il</w:t>
-      </w:r>
-      <w:r>
-        <w:rPr>
-          <w:sz w:val="24"/>
-          <w:szCs w:val="24"/>
-        </w:rPr>
-        <w:t xml:space="preserve"> titolare</w:t>
-      </w:r>
-      <w:r>
-        <w:rPr>
-          <w:sz w:val="24"/>
-          <w:szCs w:val="24"/>
-        </w:rPr>
-        <w:t xml:space="preserve"> deve poter essere in grado di </w:t>
-      </w:r>
-      <w:r>
-        <w:rPr>
-          <w:sz w:val="24"/>
-          <w:szCs w:val="24"/>
-        </w:rPr>
-        <w:t>eliminare</w:t>
-      </w:r>
-      <w:r>
-        <w:rPr>
-          <w:sz w:val="24"/>
-          <w:szCs w:val="24"/>
-        </w:rPr>
-        <w:t xml:space="preserve"> </w:t>
-      </w:r>
-      <w:r>
-        <w:rPr>
-          <w:sz w:val="24"/>
-          <w:szCs w:val="24"/>
-        </w:rPr>
-        <w:t xml:space="preserve">appuntamenti fissati </w:t>
-      </w:r>
-      <w:r>
-        <w:rPr>
-          <w:sz w:val="24"/>
-          <w:szCs w:val="24"/>
-        </w:rPr>
-        <w:t>in precedenza</w:t>
+        <w:t>Attori coinvolti</w:t>
+      </w:r>
+      <w:r>
+        <w:rPr>
+          <w:sz w:val="24"/>
+          <w:szCs w:val="24"/>
+        </w:rPr>
+        <w:t xml:space="preserve">: </w:t>
+      </w:r>
+      <w:r>
+        <w:rPr>
+          <w:sz w:val="24"/>
+          <w:szCs w:val="24"/>
+        </w:rPr>
+        <w:t>titolare</w:t>
       </w:r>
       <w:r>
         <w:rPr>
@@ -1455,15 +1682,13 @@
         </w:rPr>
         <w:br/>
       </w:r>
-    </w:p>
-    <w:p>
-      <w:pPr>
-        <w:spacing w:after="240" w:line="360" w:lineRule="auto"/>
-        <w:rPr>
-          <w:sz w:val="24"/>
-          <w:szCs w:val="24"/>
-        </w:rPr>
-      </w:pPr>
+      <w:r>
+        <w:rPr>
+          <w:sz w:val="24"/>
+          <w:szCs w:val="24"/>
+        </w:rPr>
+        <w:br/>
+      </w:r>
       <w:r>
         <w:rPr>
           <w:i/>
@@ -1471,28 +1696,21 @@
           <w:sz w:val="24"/>
           <w:szCs w:val="24"/>
         </w:rPr>
-        <w:t>Attori coinvolti</w:t>
-      </w:r>
-      <w:r>
-        <w:rPr>
-          <w:sz w:val="24"/>
-          <w:szCs w:val="24"/>
-        </w:rPr>
-        <w:t xml:space="preserve">: </w:t>
-      </w:r>
-      <w:r>
-        <w:rPr>
-          <w:sz w:val="24"/>
-          <w:szCs w:val="24"/>
-        </w:rPr>
-        <w:t>titolare</w:t>
-      </w:r>
-      <w:r>
-        <w:rPr>
-          <w:sz w:val="24"/>
-          <w:szCs w:val="24"/>
-        </w:rPr>
-        <w:t>.</w:t>
+        <w:t xml:space="preserve">Trigger: </w:t>
+      </w:r>
+      <w:r>
+        <w:rPr>
+          <w:sz w:val="24"/>
+          <w:szCs w:val="24"/>
+        </w:rPr>
+        <w:t xml:space="preserve">richiesta di eliminazione </w:t>
+      </w:r>
+      <w:r>
+        <w:rPr>
+          <w:sz w:val="24"/>
+          <w:szCs w:val="24"/>
+        </w:rPr>
+        <w:t>di uno o più appuntamenti precedentemente selezionati.</w:t>
       </w:r>
       <w:r>
         <w:rPr>
@@ -1515,21 +1733,14 @@
           <w:sz w:val="24"/>
           <w:szCs w:val="24"/>
         </w:rPr>
-        <w:t xml:space="preserve">Trigger: </w:t>
-      </w:r>
-      <w:r>
-        <w:rPr>
-          <w:sz w:val="24"/>
-          <w:szCs w:val="24"/>
-        </w:rPr>
-        <w:t xml:space="preserve">richiesta di eliminazione </w:t>
-      </w:r>
-      <w:r>
-        <w:rPr>
-          <w:sz w:val="24"/>
-          <w:szCs w:val="24"/>
-        </w:rPr>
-        <w:t>di uno o più appuntamenti precedentemente selezionati.</w:t>
+        <w:t xml:space="preserve">Postcondizione: </w:t>
+      </w:r>
+      <w:r>
+        <w:rPr>
+          <w:sz w:val="24"/>
+          <w:szCs w:val="24"/>
+        </w:rPr>
+        <w:t>appuntamenti di cui è stata richiesta l’eliminazione non più presenti nel database.</w:t>
       </w:r>
       <w:r>
         <w:rPr>
@@ -1552,28 +1763,14 @@
           <w:sz w:val="24"/>
           <w:szCs w:val="24"/>
         </w:rPr>
-        <w:t xml:space="preserve">Postcondizione: </w:t>
-      </w:r>
-      <w:r>
-        <w:rPr>
-          <w:sz w:val="24"/>
-          <w:szCs w:val="24"/>
-        </w:rPr>
-        <w:t>appuntamenti di cui è stata richiesta l’eliminazione non più presenti nel database.</w:t>
-      </w:r>
-      <w:r>
-        <w:rPr>
-          <w:sz w:val="24"/>
-          <w:szCs w:val="24"/>
-        </w:rPr>
-        <w:br/>
-      </w:r>
-      <w:r>
-        <w:rPr>
-          <w:sz w:val="24"/>
-          <w:szCs w:val="24"/>
-        </w:rPr>
-        <w:br/>
+        <w:t xml:space="preserve">Procedimento: </w:t>
+      </w:r>
+      <w:r>
+        <w:rPr>
+          <w:sz w:val="24"/>
+          <w:szCs w:val="24"/>
+        </w:rPr>
+        <w:t xml:space="preserve">1. </w:t>
       </w:r>
       <w:r>
         <w:rPr>
@@ -1582,22 +1779,6 @@
           <w:sz w:val="24"/>
           <w:szCs w:val="24"/>
         </w:rPr>
-        <w:t xml:space="preserve">Procedimento: </w:t>
-      </w:r>
-      <w:r>
-        <w:rPr>
-          <w:sz w:val="24"/>
-          <w:szCs w:val="24"/>
-        </w:rPr>
-        <w:t xml:space="preserve">1. </w:t>
-      </w:r>
-      <w:r>
-        <w:rPr>
-          <w:i/>
-          <w:iCs/>
-          <w:sz w:val="24"/>
-          <w:szCs w:val="24"/>
-        </w:rPr>
         <w:t xml:space="preserve">Procedimento UC1.2 </w:t>
       </w:r>
       <w:r>
@@ -1613,13 +1794,6 @@
           <w:szCs w:val="24"/>
         </w:rPr>
         <w:br/>
-      </w:r>
-      <w:r>
-        <w:rPr>
-          <w:sz w:val="24"/>
-          <w:szCs w:val="24"/>
-        </w:rPr>
-        <w:lastRenderedPageBreak/>
         <w:t xml:space="preserve">                         2. il titolare seleziona gli appuntamenti che intende eliminare;</w:t>
       </w:r>
       <w:r>
@@ -1643,6 +1817,66 @@
       <w:pPr>
         <w:spacing w:line="360" w:lineRule="auto"/>
         <w:rPr>
+          <w:b/>
+          <w:bCs/>
+          <w:caps/>
+          <w:sz w:val="28"/>
+          <w:szCs w:val="28"/>
+        </w:rPr>
+      </w:pPr>
+    </w:p>
+    <w:p>
+      <w:pPr>
+        <w:spacing w:line="360" w:lineRule="auto"/>
+        <w:rPr>
+          <w:b/>
+          <w:bCs/>
+          <w:caps/>
+          <w:sz w:val="28"/>
+          <w:szCs w:val="28"/>
+        </w:rPr>
+      </w:pPr>
+    </w:p>
+    <w:p>
+      <w:pPr>
+        <w:spacing w:line="360" w:lineRule="auto"/>
+        <w:rPr>
+          <w:b/>
+          <w:bCs/>
+          <w:caps/>
+          <w:sz w:val="28"/>
+          <w:szCs w:val="28"/>
+        </w:rPr>
+      </w:pPr>
+    </w:p>
+    <w:p>
+      <w:pPr>
+        <w:spacing w:line="360" w:lineRule="auto"/>
+        <w:rPr>
+          <w:b/>
+          <w:bCs/>
+          <w:caps/>
+          <w:sz w:val="28"/>
+          <w:szCs w:val="28"/>
+        </w:rPr>
+      </w:pPr>
+    </w:p>
+    <w:p>
+      <w:pPr>
+        <w:spacing w:line="360" w:lineRule="auto"/>
+        <w:rPr>
+          <w:b/>
+          <w:bCs/>
+          <w:caps/>
+          <w:sz w:val="28"/>
+          <w:szCs w:val="28"/>
+        </w:rPr>
+      </w:pPr>
+    </w:p>
+    <w:p>
+      <w:pPr>
+        <w:spacing w:line="360" w:lineRule="auto"/>
+        <w:rPr>
           <w:sz w:val="24"/>
           <w:szCs w:val="24"/>
           <w:u w:val="single"/>
@@ -1656,6 +1890,7 @@
           <w:sz w:val="28"/>
           <w:szCs w:val="28"/>
         </w:rPr>
+        <w:lastRenderedPageBreak/>
         <w:t>PSEUDOCODICE</w:t>
       </w:r>
       <w:r>
@@ -1717,7 +1952,7 @@
                     <pic:cNvPicPr/>
                   </pic:nvPicPr>
                   <pic:blipFill>
-                    <a:blip r:embed="rId6" cstate="print">
+                    <a:blip r:embed="rId7" cstate="print">
                       <a:extLst>
                         <a:ext uri="{28A0092B-C50C-407E-A947-70E740481C1C}">
                           <a14:useLocalDpi xmlns:a14="http://schemas.microsoft.com/office/drawing/2010/main" val="0"/>
@@ -1773,7 +2008,7 @@
           <w:szCs w:val="24"/>
           <w:shd w:val="clear" w:color="auto" w:fill="FFFFFF"/>
         </w:rPr>
-        <w:t>Ω</w:t>
+        <w:t>Ω(nSlot), caso in cui tutte le proposte veng</w:t>
       </w:r>
       <w:r>
         <w:rPr>
@@ -1782,7 +2017,7 @@
           <w:szCs w:val="24"/>
           <w:shd w:val="clear" w:color="auto" w:fill="FFFFFF"/>
         </w:rPr>
-        <w:t>(nSlot), caso in cui tutte le proposte veng</w:t>
+        <w:t>o</w:t>
       </w:r>
       <w:r>
         <w:rPr>
@@ -1791,7 +2026,7 @@
           <w:szCs w:val="24"/>
           <w:shd w:val="clear" w:color="auto" w:fill="FFFFFF"/>
         </w:rPr>
-        <w:t>o</w:t>
+        <w:t xml:space="preserve">no trovate al primo </w:t>
       </w:r>
       <w:r>
         <w:rPr>
@@ -1800,7 +2035,7 @@
           <w:szCs w:val="24"/>
           <w:shd w:val="clear" w:color="auto" w:fill="FFFFFF"/>
         </w:rPr>
-        <w:t xml:space="preserve">no trovate al primo </w:t>
+        <w:t>tentativo</w:t>
       </w:r>
       <w:r>
         <w:rPr>
@@ -1809,7 +2044,7 @@
           <w:szCs w:val="24"/>
           <w:shd w:val="clear" w:color="auto" w:fill="FFFFFF"/>
         </w:rPr>
-        <w:t>tentativo</w:t>
+        <w:t xml:space="preserve"> e O(</w:t>
       </w:r>
       <w:r>
         <w:rPr>
@@ -1818,7 +2053,7 @@
           <w:szCs w:val="24"/>
           <w:shd w:val="clear" w:color="auto" w:fill="FFFFFF"/>
         </w:rPr>
-        <w:t xml:space="preserve"> e O(</w:t>
+        <w:t xml:space="preserve">nSlot * </w:t>
       </w:r>
       <w:r>
         <w:rPr>
@@ -1827,7 +2062,7 @@
           <w:szCs w:val="24"/>
           <w:shd w:val="clear" w:color="auto" w:fill="FFFFFF"/>
         </w:rPr>
-        <w:t xml:space="preserve">nSlot * </w:t>
+        <w:t>nAppuntamentiFuturi), caso in cui viene</w:t>
       </w:r>
       <w:r>
         <w:rPr>
@@ -1836,7 +2071,7 @@
           <w:szCs w:val="24"/>
           <w:shd w:val="clear" w:color="auto" w:fill="FFFFFF"/>
         </w:rPr>
-        <w:t>nAppuntamentiFuturi), caso in cui viene</w:t>
+        <w:t xml:space="preserve"> raggiunta una prossimaProposta successiva </w:t>
       </w:r>
       <w:r>
         <w:rPr>
@@ -1845,7 +2080,7 @@
           <w:szCs w:val="24"/>
           <w:shd w:val="clear" w:color="auto" w:fill="FFFFFF"/>
         </w:rPr>
-        <w:t xml:space="preserve"> raggiunta una prossimaProposta successiva </w:t>
+        <w:t xml:space="preserve"> </w:t>
       </w:r>
       <w:r>
         <w:rPr>
@@ -1854,75 +2089,44 @@
           <w:szCs w:val="24"/>
           <w:shd w:val="clear" w:color="auto" w:fill="FFFFFF"/>
         </w:rPr>
+        <w:t>alla fine dell’ultimo appuntamento futuro</w:t>
+      </w:r>
+      <w:r>
+        <w:rPr>
+          <w:color w:val="202124"/>
+          <w:sz w:val="24"/>
+          <w:szCs w:val="24"/>
+          <w:shd w:val="clear" w:color="auto" w:fill="FFFFFF"/>
+        </w:rPr>
+        <w:t xml:space="preserve"> solo nel corso dell’ultima iterazione del while</w:t>
+      </w:r>
+      <w:r>
+        <w:rPr>
+          <w:color w:val="202124"/>
+          <w:sz w:val="24"/>
+          <w:szCs w:val="24"/>
+          <w:shd w:val="clear" w:color="auto" w:fill="FFFFFF"/>
+        </w:rPr>
+        <w:t>.</w:t>
+      </w:r>
+      <w:r>
+        <w:rPr>
+          <w:color w:val="202124"/>
+          <w:sz w:val="24"/>
+          <w:szCs w:val="24"/>
+          <w:shd w:val="clear" w:color="auto" w:fill="FFFFFF"/>
+        </w:rPr>
         <w:t xml:space="preserve"> </w:t>
       </w:r>
-      <w:r>
-        <w:rPr>
-          <w:color w:val="202124"/>
-          <w:sz w:val="24"/>
-          <w:szCs w:val="24"/>
-          <w:shd w:val="clear" w:color="auto" w:fill="FFFFFF"/>
-        </w:rPr>
-        <w:t>alla fine dell’ultimo appuntamento futuro</w:t>
-      </w:r>
-      <w:r>
-        <w:rPr>
-          <w:color w:val="202124"/>
-          <w:sz w:val="24"/>
-          <w:szCs w:val="24"/>
-          <w:shd w:val="clear" w:color="auto" w:fill="FFFFFF"/>
-        </w:rPr>
-        <w:t xml:space="preserve"> solo nel corso dell’ultima iterazione del while</w:t>
-      </w:r>
-      <w:r>
-        <w:rPr>
-          <w:color w:val="202124"/>
-          <w:sz w:val="24"/>
-          <w:szCs w:val="24"/>
-          <w:shd w:val="clear" w:color="auto" w:fill="FFFFFF"/>
-        </w:rPr>
-        <w:t>.</w:t>
-      </w:r>
-      <w:r>
-        <w:rPr>
-          <w:color w:val="202124"/>
-          <w:sz w:val="24"/>
-          <w:szCs w:val="24"/>
-          <w:shd w:val="clear" w:color="auto" w:fill="FFFFFF"/>
-        </w:rPr>
-        <w:t xml:space="preserve"> </w:t>
-      </w:r>
-    </w:p>
-    <w:p>
-      <w:pPr>
-        <w:spacing w:line="360" w:lineRule="auto"/>
-        <w:rPr>
-          <w:sz w:val="24"/>
-          <w:szCs w:val="24"/>
-        </w:rPr>
-      </w:pPr>
-    </w:p>
-    <w:p>
-      <w:pPr>
-        <w:spacing w:line="360" w:lineRule="auto"/>
-        <w:rPr>
-          <w:b/>
-          <w:bCs/>
-          <w:caps/>
-          <w:sz w:val="28"/>
-          <w:szCs w:val="28"/>
-        </w:rPr>
-      </w:pPr>
-      <w:r>
-        <w:rPr>
-          <w:b/>
-          <w:bCs/>
-          <w:caps/>
-          <w:sz w:val="28"/>
-          <w:szCs w:val="28"/>
-        </w:rPr>
-        <w:t>FLOWCHART</w:t>
-      </w:r>
+    </w:p>
+    <w:p>
+      <w:pPr>
+        <w:spacing w:line="360" w:lineRule="auto"/>
+        <w:rPr>
+          <w:sz w:val="24"/>
+          <w:szCs w:val="24"/>
+        </w:rPr>
+      </w:pPr>
     </w:p>
     <w:p>
       <w:pPr>
@@ -1945,7 +2149,7 @@
           <w:sz w:val="28"/>
           <w:szCs w:val="28"/>
         </w:rPr>
-        <w:t>TEO E TEO</w:t>
+        <w:t>quando aggiungi il flow chart formatta sotto di modo che sia tutto ordinato – sopra l’è tot apost dio carlo</w:t>
       </w:r>
     </w:p>
     <w:p>
@@ -1955,6 +2159,7 @@
           <w:b/>
           <w:bCs/>
           <w:caps/>
+          <w:color w:val="FF0000"/>
           <w:sz w:val="28"/>
           <w:szCs w:val="28"/>
         </w:rPr>
@@ -1964,11 +2169,153 @@
           <w:b/>
           <w:bCs/>
           <w:caps/>
+          <w:color w:val="FF0000"/>
+          <w:sz w:val="28"/>
+          <w:szCs w:val="28"/>
+        </w:rPr>
+        <w:t>dai che am ciapa u bel vintot</w:t>
+      </w:r>
+    </w:p>
+    <w:p>
+      <w:pPr>
+        <w:spacing w:line="360" w:lineRule="auto"/>
+        <w:rPr>
+          <w:b/>
+          <w:bCs/>
+          <w:caps/>
+          <w:sz w:val="28"/>
+          <w:szCs w:val="28"/>
+        </w:rPr>
+      </w:pPr>
+    </w:p>
+    <w:p>
+      <w:pPr>
+        <w:spacing w:line="360" w:lineRule="auto"/>
+        <w:rPr>
+          <w:b/>
+          <w:bCs/>
+          <w:caps/>
+          <w:color w:val="FF0000"/>
+          <w:sz w:val="28"/>
+          <w:szCs w:val="28"/>
+        </w:rPr>
+      </w:pPr>
+    </w:p>
+    <w:p>
+      <w:pPr>
+        <w:spacing w:line="360" w:lineRule="auto"/>
+        <w:rPr>
+          <w:b/>
+          <w:bCs/>
+          <w:caps/>
+          <w:sz w:val="28"/>
+          <w:szCs w:val="28"/>
+        </w:rPr>
+      </w:pPr>
+    </w:p>
+    <w:p>
+      <w:pPr>
+        <w:spacing w:line="360" w:lineRule="auto"/>
+        <w:rPr>
+          <w:b/>
+          <w:bCs/>
+          <w:caps/>
+          <w:sz w:val="28"/>
+          <w:szCs w:val="28"/>
+        </w:rPr>
+      </w:pPr>
+    </w:p>
+    <w:p>
+      <w:pPr>
+        <w:spacing w:line="360" w:lineRule="auto"/>
+        <w:rPr>
+          <w:b/>
+          <w:bCs/>
+          <w:caps/>
+          <w:sz w:val="28"/>
+          <w:szCs w:val="28"/>
+        </w:rPr>
+      </w:pPr>
+    </w:p>
+    <w:p>
+      <w:pPr>
+        <w:spacing w:line="360" w:lineRule="auto"/>
+        <w:rPr>
+          <w:b/>
+          <w:bCs/>
+          <w:caps/>
+          <w:sz w:val="28"/>
+          <w:szCs w:val="28"/>
+        </w:rPr>
+      </w:pPr>
+    </w:p>
+    <w:p>
+      <w:pPr>
+        <w:spacing w:line="360" w:lineRule="auto"/>
+        <w:rPr>
+          <w:b/>
+          <w:bCs/>
+          <w:caps/>
+          <w:sz w:val="28"/>
+          <w:szCs w:val="28"/>
+        </w:rPr>
+      </w:pPr>
+    </w:p>
+    <w:p>
+      <w:pPr>
+        <w:spacing w:line="360" w:lineRule="auto"/>
+        <w:rPr>
+          <w:b/>
+          <w:bCs/>
+          <w:caps/>
+          <w:sz w:val="28"/>
+          <w:szCs w:val="28"/>
+        </w:rPr>
+      </w:pPr>
+    </w:p>
+    <w:p>
+      <w:pPr>
+        <w:spacing w:line="360" w:lineRule="auto"/>
+        <w:rPr>
+          <w:b/>
+          <w:bCs/>
+          <w:caps/>
+          <w:sz w:val="28"/>
+          <w:szCs w:val="28"/>
+        </w:rPr>
+      </w:pPr>
+    </w:p>
+    <w:p>
+      <w:pPr>
+        <w:spacing w:line="360" w:lineRule="auto"/>
+        <w:rPr>
+          <w:b/>
+          <w:bCs/>
+          <w:caps/>
+          <w:sz w:val="28"/>
+          <w:szCs w:val="28"/>
+        </w:rPr>
+      </w:pPr>
+      <w:r>
+        <w:rPr>
+          <w:b/>
+          <w:bCs/>
+          <w:caps/>
           <w:sz w:val="28"/>
           <w:szCs w:val="28"/>
         </w:rPr>
         <w:t>RISULTATI</w:t>
       </w:r>
+      <w:r>
+        <w:rPr>
+          <w:b/>
+          <w:bCs/>
+          <w:caps/>
+          <w:sz w:val="28"/>
+          <w:szCs w:val="28"/>
+        </w:rPr>
+        <w:t xml:space="preserve"> implementazione</w:t>
+      </w:r>
     </w:p>
     <w:p>
       <w:pPr>
@@ -1993,7 +2340,6 @@
         <w:rPr>
           <w:noProof/>
         </w:rPr>
-        <w:lastRenderedPageBreak/>
         <w:drawing>
           <wp:inline distT="0" distB="0" distL="0" distR="0" wp14:anchorId="07C446FA" wp14:editId="768E5A7C">
             <wp:extent cx="6120130" cy="6445250"/>
@@ -2012,7 +2358,7 @@
                     </pic:cNvPicPr>
                   </pic:nvPicPr>
                   <pic:blipFill>
-                    <a:blip r:embed="rId7" cstate="print">
+                    <a:blip r:embed="rId8" cstate="print">
                       <a:extLst>
                         <a:ext uri="{28A0092B-C50C-407E-A947-70E740481C1C}">
                           <a14:useLocalDpi xmlns:a14="http://schemas.microsoft.com/office/drawing/2010/main" val="0"/>
@@ -2043,6 +2389,18 @@
           </wp:inline>
         </w:drawing>
       </w:r>
+    </w:p>
+    <w:p>
+      <w:pPr>
+        <w:spacing w:line="360" w:lineRule="auto"/>
+        <w:rPr>
+          <w:b/>
+          <w:bCs/>
+          <w:caps/>
+          <w:sz w:val="28"/>
+          <w:szCs w:val="28"/>
+        </w:rPr>
+      </w:pPr>
     </w:p>
     <w:p>
       <w:pPr>

</xml_diff>

<commit_message>
iterazione2 - manca testing
</commit_message>
<xml_diff>
--- a/iterazione2/iterazione2.docx
+++ b/iterazione2/iterazione2.docx
@@ -346,6 +346,133 @@
           <w:szCs w:val="28"/>
         </w:rPr>
         <w:lastRenderedPageBreak/>
+        <w:t>INTRODUZIONE</w:t>
+      </w:r>
+    </w:p>
+    <w:p>
+      <w:pPr>
+        <w:spacing w:line="360" w:lineRule="auto"/>
+        <w:jc w:val="both"/>
+        <w:rPr>
+          <w:sz w:val="24"/>
+          <w:szCs w:val="24"/>
+        </w:rPr>
+      </w:pPr>
+      <w:r>
+        <w:rPr>
+          <w:sz w:val="24"/>
+          <w:szCs w:val="24"/>
+        </w:rPr>
+        <w:t>Durante la preparazione per l’implementazione dei casi d’uso descritti nel paragrafo successivo si è resa necessaria una variazione all’interno del data model, causata dalla necessità di Realm di avere un campo _partition in ogni documento nel database per poterlo recuperare dall’app</w:t>
+      </w:r>
+      <w:r>
+        <w:rPr>
+          <w:sz w:val="24"/>
+          <w:szCs w:val="24"/>
+        </w:rPr>
+        <w:t>, dalla comodità di avere un campo dataFine per ogni Appuntamento e dall’inaspettata necessità di dover avere l’orario di inizio di ogni Appuntamento sotto forma di intero per poter effettuare un ordinamento tra Appuntamenti</w:t>
+      </w:r>
+      <w:r>
+        <w:rPr>
+          <w:sz w:val="24"/>
+          <w:szCs w:val="24"/>
+        </w:rPr>
+        <w:t>.</w:t>
+      </w:r>
+    </w:p>
+    <w:p>
+      <w:pPr>
+        <w:spacing w:line="360" w:lineRule="auto"/>
+        <w:jc w:val="both"/>
+        <w:rPr>
+          <w:sz w:val="24"/>
+          <w:szCs w:val="24"/>
+        </w:rPr>
+      </w:pPr>
+      <w:r>
+        <w:rPr>
+          <w:sz w:val="24"/>
+          <w:szCs w:val="24"/>
+        </w:rPr>
+        <w:t>Qui di seguito è riportato il data model che caratterizzerà l’elaborato da qui in avanti.</w:t>
+      </w:r>
+    </w:p>
+    <w:p>
+      <w:pPr>
+        <w:spacing w:line="360" w:lineRule="auto"/>
+        <w:jc w:val="center"/>
+        <w:rPr>
+          <w:sz w:val="24"/>
+          <w:szCs w:val="24"/>
+        </w:rPr>
+      </w:pPr>
+      <w:r>
+        <w:rPr>
+          <w:noProof/>
+          <w:sz w:val="24"/>
+          <w:szCs w:val="24"/>
+        </w:rPr>
+        <w:drawing>
+          <wp:inline distT="0" distB="0" distL="0" distR="0" wp14:anchorId="14BF68D7" wp14:editId="56DEC61B">
+            <wp:extent cx="5343896" cy="4502224"/>
+            <wp:effectExtent l="0" t="0" r="9525" b="0"/>
+            <wp:docPr id="4" name="Immagine 4"/>
+            <wp:cNvGraphicFramePr>
+              <a:graphicFrameLocks xmlns:a="http://schemas.openxmlformats.org/drawingml/2006/main" noChangeAspect="1"/>
+            </wp:cNvGraphicFramePr>
+            <a:graphic xmlns:a="http://schemas.openxmlformats.org/drawingml/2006/main">
+              <a:graphicData uri="http://schemas.openxmlformats.org/drawingml/2006/picture">
+                <pic:pic xmlns:pic="http://schemas.openxmlformats.org/drawingml/2006/picture">
+                  <pic:nvPicPr>
+                    <pic:cNvPr id="4" name="Immagine 4"/>
+                    <pic:cNvPicPr/>
+                  </pic:nvPicPr>
+                  <pic:blipFill>
+                    <a:blip r:embed="rId5">
+                      <a:extLst>
+                        <a:ext uri="{28A0092B-C50C-407E-A947-70E740481C1C}">
+                          <a14:useLocalDpi xmlns:a14="http://schemas.microsoft.com/office/drawing/2010/main" val="0"/>
+                        </a:ext>
+                      </a:extLst>
+                    </a:blip>
+                    <a:stretch>
+                      <a:fillRect/>
+                    </a:stretch>
+                  </pic:blipFill>
+                  <pic:spPr>
+                    <a:xfrm>
+                      <a:off x="0" y="0"/>
+                      <a:ext cx="5347652" cy="4505389"/>
+                    </a:xfrm>
+                    <a:prstGeom prst="rect">
+                      <a:avLst/>
+                    </a:prstGeom>
+                  </pic:spPr>
+                </pic:pic>
+              </a:graphicData>
+            </a:graphic>
+          </wp:inline>
+        </w:drawing>
+      </w:r>
+    </w:p>
+    <w:p>
+      <w:pPr>
+        <w:spacing w:line="360" w:lineRule="auto"/>
+        <w:jc w:val="both"/>
+        <w:rPr>
+          <w:b/>
+          <w:bCs/>
+          <w:sz w:val="28"/>
+          <w:szCs w:val="28"/>
+        </w:rPr>
+      </w:pPr>
+      <w:r>
+        <w:rPr>
+          <w:b/>
+          <w:bCs/>
+          <w:sz w:val="28"/>
+          <w:szCs w:val="28"/>
+        </w:rPr>
         <w:t>CASI D’USO SELEZIONATI</w:t>
       </w:r>
     </w:p>
@@ -546,6 +673,7 @@
         <w:rPr>
           <w:noProof/>
         </w:rPr>
+        <w:lastRenderedPageBreak/>
         <w:drawing>
           <wp:inline distT="0" distB="0" distL="0" distR="0" wp14:anchorId="53F280F5" wp14:editId="65F7E2DF">
             <wp:extent cx="6120130" cy="3768725"/>
@@ -564,7 +692,7 @@
                     </pic:cNvPicPr>
                   </pic:nvPicPr>
                   <pic:blipFill>
-                    <a:blip r:embed="rId5">
+                    <a:blip r:embed="rId6">
                       <a:extLst>
                         <a:ext uri="{28A0092B-C50C-407E-A947-70E740481C1C}">
                           <a14:useLocalDpi xmlns:a14="http://schemas.microsoft.com/office/drawing/2010/main" val="0"/>
@@ -948,8 +1076,8 @@
           <w:szCs w:val="24"/>
         </w:rPr>
         <w:br/>
-      </w:r>
-      <w:proofErr w:type="spellStart"/>
+        <w:t>Postcondizione:</w:t>
+      </w:r>
       <w:r>
         <w:rPr>
           <w:i/>
@@ -957,9 +1085,15 @@
           <w:sz w:val="24"/>
           <w:szCs w:val="24"/>
         </w:rPr>
-        <w:t>Postcondizione</w:t>
-      </w:r>
-      <w:proofErr w:type="spellEnd"/>
+        <w:t xml:space="preserve"> </w:t>
+      </w:r>
+      <w:r>
+        <w:rPr>
+          <w:sz w:val="24"/>
+          <w:szCs w:val="24"/>
+        </w:rPr>
+        <w:t>appuntamento avente i dati specificati presente sull’apposito database.</w:t>
+      </w:r>
       <w:r>
         <w:rPr>
           <w:i/>
@@ -967,7 +1101,22 @@
           <w:sz w:val="24"/>
           <w:szCs w:val="24"/>
         </w:rPr>
-        <w:t>:</w:t>
+        <w:br/>
+        <w:t>Procedimento:</w:t>
+      </w:r>
+      <w:r>
+        <w:rPr>
+          <w:sz w:val="24"/>
+          <w:szCs w:val="24"/>
+        </w:rPr>
+        <w:t xml:space="preserve"> 1. il titolare apre l’interfaccia di creazione appuntamenti;</w:t>
+      </w:r>
+      <w:r>
+        <w:rPr>
+          <w:sz w:val="24"/>
+          <w:szCs w:val="24"/>
+        </w:rPr>
+        <w:br/>
       </w:r>
       <w:r>
         <w:rPr>
@@ -976,14 +1125,28 @@
           <w:sz w:val="24"/>
           <w:szCs w:val="24"/>
         </w:rPr>
-        <w:t xml:space="preserve"> </w:t>
-      </w:r>
-      <w:r>
-        <w:rPr>
-          <w:sz w:val="24"/>
-          <w:szCs w:val="24"/>
-        </w:rPr>
-        <w:t>appuntamento avente i dati specificati presente sull’apposito database.</w:t>
+        <w:t xml:space="preserve">                         </w:t>
+      </w:r>
+      <w:r>
+        <w:rPr>
+          <w:sz w:val="24"/>
+          <w:szCs w:val="24"/>
+        </w:rPr>
+        <w:t>2. il titolare seleziona cliente interessato</w:t>
+      </w:r>
+      <w:r>
+        <w:rPr>
+          <w:sz w:val="24"/>
+          <w:szCs w:val="24"/>
+        </w:rPr>
+        <w:t xml:space="preserve"> (eventualmente inserendone l’anagrafica a                       sistema, nel caso in cui questo non fosse già registrato), i trattamenti previsti e la data e l’ora in cui l’appuntamento è previsto, selezionandole manualmente o scegliendo una delle proposte provenienti dall’algoritmo di proposta;</w:t>
+      </w:r>
+      <w:r>
+        <w:rPr>
+          <w:sz w:val="24"/>
+          <w:szCs w:val="24"/>
+        </w:rPr>
+        <w:br/>
       </w:r>
       <w:r>
         <w:rPr>
@@ -992,7 +1155,70 @@
           <w:sz w:val="24"/>
           <w:szCs w:val="24"/>
         </w:rPr>
+        <w:t xml:space="preserve">                        </w:t>
+      </w:r>
+      <w:r>
+        <w:rPr>
+          <w:sz w:val="24"/>
+          <w:szCs w:val="24"/>
+        </w:rPr>
+        <w:t xml:space="preserve"> 3. il titolare richiede la creazione dell’appuntamento appena dettagliato</w:t>
+      </w:r>
+      <w:r>
+        <w:rPr>
+          <w:sz w:val="24"/>
+          <w:szCs w:val="24"/>
+        </w:rPr>
+        <w:t>;</w:t>
+      </w:r>
+      <w:r>
+        <w:rPr>
+          <w:sz w:val="24"/>
+          <w:szCs w:val="24"/>
+        </w:rPr>
         <w:br/>
+      </w:r>
+      <w:r>
+        <w:rPr>
+          <w:sz w:val="24"/>
+          <w:szCs w:val="24"/>
+        </w:rPr>
+        <w:tab/>
+      </w:r>
+      <w:r>
+        <w:rPr>
+          <w:sz w:val="24"/>
+          <w:szCs w:val="24"/>
+        </w:rPr>
+        <w:tab/>
+        <w:t xml:space="preserve"> 4. il titolare viene riportato alla vista del calendario appuntamenti;</w:t>
+      </w:r>
+    </w:p>
+    <w:p>
+      <w:pPr>
+        <w:spacing w:after="240" w:line="360" w:lineRule="auto"/>
+        <w:rPr>
+          <w:sz w:val="24"/>
+          <w:szCs w:val="24"/>
+        </w:rPr>
+      </w:pPr>
+    </w:p>
+    <w:p>
+      <w:pPr>
+        <w:spacing w:line="360" w:lineRule="auto"/>
+        <w:rPr>
+          <w:sz w:val="24"/>
+          <w:szCs w:val="24"/>
+        </w:rPr>
+      </w:pPr>
+      <w:r>
+        <w:rPr>
+          <w:sz w:val="24"/>
+          <w:szCs w:val="24"/>
+          <w:u w:val="single"/>
+        </w:rPr>
+        <w:lastRenderedPageBreak/>
+        <w:t>UC1.2: Visualizzazione appuntamenti</w:t>
       </w:r>
       <w:r>
         <w:rPr>
@@ -1001,21 +1227,6 @@
           <w:sz w:val="24"/>
           <w:szCs w:val="24"/>
         </w:rPr>
-        <w:lastRenderedPageBreak/>
-        <w:t>Procedimento:</w:t>
-      </w:r>
-      <w:r>
-        <w:rPr>
-          <w:sz w:val="24"/>
-          <w:szCs w:val="24"/>
-        </w:rPr>
-        <w:t xml:space="preserve"> 1. il titolare apre l’interfaccia di creazione appuntamenti;</w:t>
-      </w:r>
-      <w:r>
-        <w:rPr>
-          <w:sz w:val="24"/>
-          <w:szCs w:val="24"/>
-        </w:rPr>
         <w:br/>
       </w:r>
       <w:r>
@@ -1025,21 +1236,77 @@
           <w:sz w:val="24"/>
           <w:szCs w:val="24"/>
         </w:rPr>
-        <w:t xml:space="preserve">                         </w:t>
-      </w:r>
-      <w:r>
-        <w:rPr>
-          <w:sz w:val="24"/>
-          <w:szCs w:val="24"/>
-        </w:rPr>
-        <w:t>2. il titolare seleziona cliente interessato</w:t>
-      </w:r>
-      <w:r>
-        <w:rPr>
-          <w:sz w:val="24"/>
-          <w:szCs w:val="24"/>
-        </w:rPr>
-        <w:t xml:space="preserve"> (eventualmente inserendone l’anagrafica a                       sistema, nel caso in cui questo non fosse già registrato), i trattamenti previsti e la data e l’ora in cui l’appuntamento è previsto, selezionandole manualmente o scegliendo una delle proposte provenienti dall’algoritmo di proposta;</w:t>
+        <w:t>Descrizione</w:t>
+      </w:r>
+      <w:r>
+        <w:rPr>
+          <w:sz w:val="24"/>
+          <w:szCs w:val="24"/>
+        </w:rPr>
+        <w:t>: il</w:t>
+      </w:r>
+      <w:r>
+        <w:rPr>
+          <w:sz w:val="24"/>
+          <w:szCs w:val="24"/>
+        </w:rPr>
+        <w:t xml:space="preserve"> titolare</w:t>
+      </w:r>
+      <w:r>
+        <w:rPr>
+          <w:sz w:val="24"/>
+          <w:szCs w:val="24"/>
+        </w:rPr>
+        <w:t xml:space="preserve"> deve poter essere in grado di </w:t>
+      </w:r>
+      <w:r>
+        <w:rPr>
+          <w:sz w:val="24"/>
+          <w:szCs w:val="24"/>
+        </w:rPr>
+        <w:t>visualizzare</w:t>
+      </w:r>
+      <w:r>
+        <w:rPr>
+          <w:sz w:val="24"/>
+          <w:szCs w:val="24"/>
+        </w:rPr>
+        <w:t xml:space="preserve"> in un formato agile</w:t>
+      </w:r>
+      <w:r>
+        <w:rPr>
+          <w:sz w:val="24"/>
+          <w:szCs w:val="24"/>
+        </w:rPr>
+        <w:t xml:space="preserve"> tutti gli</w:t>
+      </w:r>
+      <w:r>
+        <w:rPr>
+          <w:sz w:val="24"/>
+          <w:szCs w:val="24"/>
+        </w:rPr>
+        <w:t xml:space="preserve"> appuntamenti</w:t>
+      </w:r>
+      <w:r>
+        <w:rPr>
+          <w:sz w:val="24"/>
+          <w:szCs w:val="24"/>
+        </w:rPr>
+        <w:t xml:space="preserve"> relativi a un giorno da lui</w:t>
+      </w:r>
+      <w:r>
+        <w:rPr>
+          <w:sz w:val="24"/>
+          <w:szCs w:val="24"/>
+        </w:rPr>
+        <w:t xml:space="preserve"> indicato</w:t>
+      </w:r>
+      <w:r>
+        <w:rPr>
+          <w:sz w:val="24"/>
+          <w:szCs w:val="24"/>
+        </w:rPr>
+        <w:t>.</w:t>
       </w:r>
       <w:r>
         <w:rPr>
@@ -1048,6 +1315,15 @@
         </w:rPr>
         <w:br/>
       </w:r>
+    </w:p>
+    <w:p>
+      <w:pPr>
+        <w:spacing w:after="240" w:line="360" w:lineRule="auto"/>
+        <w:rPr>
+          <w:sz w:val="24"/>
+          <w:szCs w:val="24"/>
+        </w:rPr>
+      </w:pPr>
       <w:r>
         <w:rPr>
           <w:i/>
@@ -1055,21 +1331,28 @@
           <w:sz w:val="24"/>
           <w:szCs w:val="24"/>
         </w:rPr>
-        <w:t xml:space="preserve">                        </w:t>
-      </w:r>
-      <w:r>
-        <w:rPr>
-          <w:sz w:val="24"/>
-          <w:szCs w:val="24"/>
-        </w:rPr>
-        <w:t xml:space="preserve"> 3. il titolare richiede la creazione dell’appuntamento appena dettagliato</w:t>
-      </w:r>
-      <w:r>
-        <w:rPr>
-          <w:sz w:val="24"/>
-          <w:szCs w:val="24"/>
-        </w:rPr>
-        <w:t>;</w:t>
+        <w:t>Attori coinvolti</w:t>
+      </w:r>
+      <w:r>
+        <w:rPr>
+          <w:sz w:val="24"/>
+          <w:szCs w:val="24"/>
+        </w:rPr>
+        <w:t xml:space="preserve">: </w:t>
+      </w:r>
+      <w:r>
+        <w:rPr>
+          <w:sz w:val="24"/>
+          <w:szCs w:val="24"/>
+        </w:rPr>
+        <w:t>titolare</w:t>
+      </w:r>
+      <w:r>
+        <w:rPr>
+          <w:sz w:val="24"/>
+          <w:szCs w:val="24"/>
+        </w:rPr>
+        <w:t>.</w:t>
       </w:r>
       <w:r>
         <w:rPr>
@@ -1083,41 +1366,7 @@
           <w:sz w:val="24"/>
           <w:szCs w:val="24"/>
         </w:rPr>
-        <w:tab/>
-      </w:r>
-      <w:r>
-        <w:rPr>
-          <w:sz w:val="24"/>
-          <w:szCs w:val="24"/>
-        </w:rPr>
-        <w:tab/>
-        <w:t xml:space="preserve"> 4. il titolare viene riportato alla vista del calendario appuntamenti;</w:t>
-      </w:r>
-    </w:p>
-    <w:p>
-      <w:pPr>
-        <w:spacing w:after="240" w:line="360" w:lineRule="auto"/>
-        <w:rPr>
-          <w:sz w:val="24"/>
-          <w:szCs w:val="24"/>
-        </w:rPr>
-      </w:pPr>
-    </w:p>
-    <w:p>
-      <w:pPr>
-        <w:spacing w:line="360" w:lineRule="auto"/>
-        <w:rPr>
-          <w:sz w:val="24"/>
-          <w:szCs w:val="24"/>
-        </w:rPr>
-      </w:pPr>
-      <w:r>
-        <w:rPr>
-          <w:sz w:val="24"/>
-          <w:szCs w:val="24"/>
-          <w:u w:val="single"/>
-        </w:rPr>
-        <w:t>UC1.2: Visualizzazione appuntamenti</w:t>
+        <w:br/>
       </w:r>
       <w:r>
         <w:rPr>
@@ -1126,6 +1375,27 @@
           <w:sz w:val="24"/>
           <w:szCs w:val="24"/>
         </w:rPr>
+        <w:t>Trigger:</w:t>
+      </w:r>
+      <w:r>
+        <w:rPr>
+          <w:sz w:val="24"/>
+          <w:szCs w:val="24"/>
+        </w:rPr>
+        <w:t xml:space="preserve"> selezione data.</w:t>
+      </w:r>
+      <w:r>
+        <w:rPr>
+          <w:sz w:val="24"/>
+          <w:szCs w:val="24"/>
+        </w:rPr>
+        <w:br/>
+      </w:r>
+      <w:r>
+        <w:rPr>
+          <w:sz w:val="24"/>
+          <w:szCs w:val="24"/>
+        </w:rPr>
         <w:br/>
       </w:r>
       <w:r>
@@ -1135,77 +1405,28 @@
           <w:sz w:val="24"/>
           <w:szCs w:val="24"/>
         </w:rPr>
-        <w:t>Descrizione</w:t>
-      </w:r>
-      <w:r>
-        <w:rPr>
-          <w:sz w:val="24"/>
-          <w:szCs w:val="24"/>
-        </w:rPr>
-        <w:t>: il</w:t>
-      </w:r>
-      <w:r>
-        <w:rPr>
-          <w:sz w:val="24"/>
-          <w:szCs w:val="24"/>
-        </w:rPr>
-        <w:t xml:space="preserve"> titolare</w:t>
-      </w:r>
-      <w:r>
-        <w:rPr>
-          <w:sz w:val="24"/>
-          <w:szCs w:val="24"/>
-        </w:rPr>
-        <w:t xml:space="preserve"> deve poter essere in grado di </w:t>
-      </w:r>
-      <w:r>
-        <w:rPr>
-          <w:sz w:val="24"/>
-          <w:szCs w:val="24"/>
-        </w:rPr>
-        <w:t>visualizzare</w:t>
-      </w:r>
-      <w:r>
-        <w:rPr>
-          <w:sz w:val="24"/>
-          <w:szCs w:val="24"/>
-        </w:rPr>
-        <w:t xml:space="preserve"> in un formato agile</w:t>
-      </w:r>
-      <w:r>
-        <w:rPr>
-          <w:sz w:val="24"/>
-          <w:szCs w:val="24"/>
-        </w:rPr>
-        <w:t xml:space="preserve"> tutti gli</w:t>
-      </w:r>
-      <w:r>
-        <w:rPr>
-          <w:sz w:val="24"/>
-          <w:szCs w:val="24"/>
-        </w:rPr>
-        <w:t xml:space="preserve"> appuntamenti</w:t>
-      </w:r>
-      <w:r>
-        <w:rPr>
-          <w:sz w:val="24"/>
-          <w:szCs w:val="24"/>
-        </w:rPr>
-        <w:t xml:space="preserve"> relativi a un giorno da lui</w:t>
-      </w:r>
-      <w:r>
-        <w:rPr>
-          <w:sz w:val="24"/>
-          <w:szCs w:val="24"/>
-        </w:rPr>
-        <w:t xml:space="preserve"> indicato</w:t>
-      </w:r>
-      <w:r>
-        <w:rPr>
-          <w:sz w:val="24"/>
-          <w:szCs w:val="24"/>
-        </w:rPr>
-        <w:t>.</w:t>
+        <w:t xml:space="preserve">Postcondizione: </w:t>
+      </w:r>
+      <w:r>
+        <w:rPr>
+          <w:sz w:val="24"/>
+          <w:szCs w:val="24"/>
+        </w:rPr>
+        <w:t xml:space="preserve">stampa a video appuntamenti previsti </w:t>
+      </w:r>
+      <w:r>
+        <w:rPr>
+          <w:sz w:val="24"/>
+          <w:szCs w:val="24"/>
+        </w:rPr>
+        <w:t>per la</w:t>
+      </w:r>
+      <w:r>
+        <w:rPr>
+          <w:sz w:val="24"/>
+          <w:szCs w:val="24"/>
+        </w:rPr>
+        <w:t xml:space="preserve"> data selezionata in un formato facilmente interpretabile.</w:t>
       </w:r>
       <w:r>
         <w:rPr>
@@ -1214,15 +1435,13 @@
         </w:rPr>
         <w:br/>
       </w:r>
-    </w:p>
-    <w:p>
-      <w:pPr>
-        <w:spacing w:after="240" w:line="360" w:lineRule="auto"/>
-        <w:rPr>
-          <w:sz w:val="24"/>
-          <w:szCs w:val="24"/>
-        </w:rPr>
-      </w:pPr>
+      <w:r>
+        <w:rPr>
+          <w:sz w:val="24"/>
+          <w:szCs w:val="24"/>
+        </w:rPr>
+        <w:br/>
+      </w:r>
       <w:r>
         <w:rPr>
           <w:i/>
@@ -1230,28 +1449,14 @@
           <w:sz w:val="24"/>
           <w:szCs w:val="24"/>
         </w:rPr>
-        <w:t>Attori coinvolti</w:t>
-      </w:r>
-      <w:r>
-        <w:rPr>
-          <w:sz w:val="24"/>
-          <w:szCs w:val="24"/>
-        </w:rPr>
-        <w:t xml:space="preserve">: </w:t>
-      </w:r>
-      <w:r>
-        <w:rPr>
-          <w:sz w:val="24"/>
-          <w:szCs w:val="24"/>
-        </w:rPr>
-        <w:t>titolare</w:t>
-      </w:r>
-      <w:r>
-        <w:rPr>
-          <w:sz w:val="24"/>
-          <w:szCs w:val="24"/>
-        </w:rPr>
-        <w:t>.</w:t>
+        <w:t xml:space="preserve">Procedimento: </w:t>
+      </w:r>
+      <w:r>
+        <w:rPr>
+          <w:sz w:val="24"/>
+          <w:szCs w:val="24"/>
+        </w:rPr>
+        <w:t>1. il titolare seleziona una data in un’interfaccia stile calendario;</w:t>
       </w:r>
       <w:r>
         <w:rPr>
@@ -1259,45 +1464,36 @@
           <w:szCs w:val="24"/>
         </w:rPr>
         <w:br/>
-      </w:r>
-      <w:r>
-        <w:rPr>
-          <w:sz w:val="24"/>
-          <w:szCs w:val="24"/>
-        </w:rPr>
-        <w:br/>
-      </w:r>
-      <w:r>
+        <w:t xml:space="preserve">                         2. l’interfaccia viene riempita con gli appuntamenti previsti per la data selezionata, in un formato facilmente interpretabile;</w:t>
+      </w:r>
+    </w:p>
+    <w:p>
+      <w:pPr>
+        <w:spacing w:after="240" w:line="360" w:lineRule="auto"/>
+        <w:rPr>
+          <w:sz w:val="24"/>
+          <w:szCs w:val="24"/>
+        </w:rPr>
+      </w:pPr>
+    </w:p>
+    <w:p>
+      <w:pPr>
+        <w:spacing w:line="360" w:lineRule="auto"/>
         <w:rPr>
           <w:i/>
           <w:iCs/>
           <w:sz w:val="24"/>
           <w:szCs w:val="24"/>
         </w:rPr>
-        <w:t>Trigger:</w:t>
-      </w:r>
-      <w:r>
-        <w:rPr>
-          <w:sz w:val="24"/>
-          <w:szCs w:val="24"/>
-        </w:rPr>
-        <w:t xml:space="preserve"> selezione data.</w:t>
-      </w:r>
-      <w:r>
-        <w:rPr>
-          <w:sz w:val="24"/>
-          <w:szCs w:val="24"/>
-        </w:rPr>
-        <w:br/>
-      </w:r>
-      <w:r>
-        <w:rPr>
-          <w:sz w:val="24"/>
-          <w:szCs w:val="24"/>
-        </w:rPr>
-        <w:br/>
-      </w:r>
-      <w:proofErr w:type="spellStart"/>
+      </w:pPr>
+      <w:r>
+        <w:rPr>
+          <w:sz w:val="24"/>
+          <w:szCs w:val="24"/>
+          <w:u w:val="single"/>
+        </w:rPr>
+        <w:t>UC1.3: Eliminazione appuntamenti</w:t>
+      </w:r>
       <w:r>
         <w:rPr>
           <w:i/>
@@ -1305,9 +1501,8 @@
           <w:sz w:val="24"/>
           <w:szCs w:val="24"/>
         </w:rPr>
-        <w:t>Postcondizione</w:t>
-      </w:r>
-      <w:proofErr w:type="spellEnd"/>
+        <w:br/>
+      </w:r>
       <w:r>
         <w:rPr>
           <w:i/>
@@ -1315,28 +1510,63 @@
           <w:sz w:val="24"/>
           <w:szCs w:val="24"/>
         </w:rPr>
-        <w:t xml:space="preserve">: </w:t>
-      </w:r>
-      <w:r>
-        <w:rPr>
-          <w:sz w:val="24"/>
-          <w:szCs w:val="24"/>
-        </w:rPr>
-        <w:t xml:space="preserve">stampa a video appuntamenti previsti </w:t>
-      </w:r>
-      <w:r>
-        <w:rPr>
-          <w:sz w:val="24"/>
-          <w:szCs w:val="24"/>
-        </w:rPr>
-        <w:t>per la</w:t>
-      </w:r>
-      <w:r>
-        <w:rPr>
-          <w:sz w:val="24"/>
-          <w:szCs w:val="24"/>
-        </w:rPr>
-        <w:t xml:space="preserve"> data selezionata in un formato facilmente interpretabile.</w:t>
+        <w:t>Descrizione</w:t>
+      </w:r>
+      <w:r>
+        <w:rPr>
+          <w:sz w:val="24"/>
+          <w:szCs w:val="24"/>
+        </w:rPr>
+        <w:t>: il</w:t>
+      </w:r>
+      <w:r>
+        <w:rPr>
+          <w:sz w:val="24"/>
+          <w:szCs w:val="24"/>
+        </w:rPr>
+        <w:t xml:space="preserve"> titolare</w:t>
+      </w:r>
+      <w:r>
+        <w:rPr>
+          <w:sz w:val="24"/>
+          <w:szCs w:val="24"/>
+        </w:rPr>
+        <w:t xml:space="preserve"> deve poter essere in grado di </w:t>
+      </w:r>
+      <w:r>
+        <w:rPr>
+          <w:sz w:val="24"/>
+          <w:szCs w:val="24"/>
+        </w:rPr>
+        <w:t>eliminare</w:t>
+      </w:r>
+      <w:r>
+        <w:rPr>
+          <w:sz w:val="24"/>
+          <w:szCs w:val="24"/>
+        </w:rPr>
+        <w:t xml:space="preserve"> </w:t>
+      </w:r>
+      <w:r>
+        <w:rPr>
+          <w:sz w:val="24"/>
+          <w:szCs w:val="24"/>
+        </w:rPr>
+        <w:t xml:space="preserve">appuntamenti fissati </w:t>
+      </w:r>
+      <w:r>
+        <w:rPr>
+          <w:sz w:val="24"/>
+          <w:szCs w:val="24"/>
+        </w:rPr>
+        <w:t>in precedenza</w:t>
+      </w:r>
+      <w:r>
+        <w:rPr>
+          <w:sz w:val="24"/>
+          <w:szCs w:val="24"/>
+        </w:rPr>
+        <w:t>.</w:t>
       </w:r>
       <w:r>
         <w:rPr>
@@ -1345,13 +1575,15 @@
         </w:rPr>
         <w:br/>
       </w:r>
-      <w:r>
-        <w:rPr>
-          <w:sz w:val="24"/>
-          <w:szCs w:val="24"/>
-        </w:rPr>
-        <w:br/>
-      </w:r>
+    </w:p>
+    <w:p>
+      <w:pPr>
+        <w:spacing w:after="240" w:line="360" w:lineRule="auto"/>
+        <w:rPr>
+          <w:sz w:val="24"/>
+          <w:szCs w:val="24"/>
+        </w:rPr>
+      </w:pPr>
       <w:r>
         <w:rPr>
           <w:i/>
@@ -1359,14 +1591,28 @@
           <w:sz w:val="24"/>
           <w:szCs w:val="24"/>
         </w:rPr>
-        <w:t xml:space="preserve">Procedimento: </w:t>
-      </w:r>
-      <w:r>
-        <w:rPr>
-          <w:sz w:val="24"/>
-          <w:szCs w:val="24"/>
-        </w:rPr>
-        <w:t>1. il titolare seleziona una data in un’interfaccia stile calendario;</w:t>
+        <w:t>Attori coinvolti</w:t>
+      </w:r>
+      <w:r>
+        <w:rPr>
+          <w:sz w:val="24"/>
+          <w:szCs w:val="24"/>
+        </w:rPr>
+        <w:t xml:space="preserve">: </w:t>
+      </w:r>
+      <w:r>
+        <w:rPr>
+          <w:sz w:val="24"/>
+          <w:szCs w:val="24"/>
+        </w:rPr>
+        <w:t>titolare</w:t>
+      </w:r>
+      <w:r>
+        <w:rPr>
+          <w:sz w:val="24"/>
+          <w:szCs w:val="24"/>
+        </w:rPr>
+        <w:t>.</w:t>
       </w:r>
       <w:r>
         <w:rPr>
@@ -1374,35 +1620,50 @@
           <w:szCs w:val="24"/>
         </w:rPr>
         <w:br/>
-        <w:t xml:space="preserve">                         2. l’interfaccia viene riempita con gli appuntamenti previsti per la data selezionata, in un formato facilmente interpretabile;</w:t>
-      </w:r>
-    </w:p>
-    <w:p>
-      <w:pPr>
-        <w:spacing w:after="240" w:line="360" w:lineRule="auto"/>
-        <w:rPr>
-          <w:sz w:val="24"/>
-          <w:szCs w:val="24"/>
-        </w:rPr>
-      </w:pPr>
-    </w:p>
-    <w:p>
-      <w:pPr>
-        <w:spacing w:line="360" w:lineRule="auto"/>
+      </w:r>
+      <w:r>
+        <w:rPr>
+          <w:sz w:val="24"/>
+          <w:szCs w:val="24"/>
+        </w:rPr>
+        <w:br/>
+      </w:r>
+      <w:r>
         <w:rPr>
           <w:i/>
           <w:iCs/>
           <w:sz w:val="24"/>
           <w:szCs w:val="24"/>
         </w:rPr>
-      </w:pPr>
-      <w:r>
-        <w:rPr>
-          <w:sz w:val="24"/>
-          <w:szCs w:val="24"/>
-          <w:u w:val="single"/>
-        </w:rPr>
-        <w:t>UC1.3: Eliminazione appuntamenti</w:t>
+        <w:t xml:space="preserve">Trigger: </w:t>
+      </w:r>
+      <w:r>
+        <w:rPr>
+          <w:sz w:val="24"/>
+          <w:szCs w:val="24"/>
+        </w:rPr>
+        <w:t xml:space="preserve">richiesta di eliminazione </w:t>
+      </w:r>
+      <w:r>
+        <w:rPr>
+          <w:sz w:val="24"/>
+          <w:szCs w:val="24"/>
+        </w:rPr>
+        <w:t>di uno o più appuntamenti precedentemente selezionati.</w:t>
+      </w:r>
+      <w:r>
+        <w:rPr>
+          <w:sz w:val="24"/>
+          <w:szCs w:val="24"/>
+        </w:rPr>
+        <w:br/>
+      </w:r>
+      <w:r>
+        <w:rPr>
+          <w:sz w:val="24"/>
+          <w:szCs w:val="24"/>
+        </w:rPr>
+        <w:br/>
       </w:r>
       <w:r>
         <w:rPr>
@@ -1411,6 +1672,27 @@
           <w:sz w:val="24"/>
           <w:szCs w:val="24"/>
         </w:rPr>
+        <w:t xml:space="preserve">Postcondizione: </w:t>
+      </w:r>
+      <w:r>
+        <w:rPr>
+          <w:sz w:val="24"/>
+          <w:szCs w:val="24"/>
+        </w:rPr>
+        <w:t>appuntamenti di cui è stata richiesta l’eliminazione non più presenti nel database.</w:t>
+      </w:r>
+      <w:r>
+        <w:rPr>
+          <w:sz w:val="24"/>
+          <w:szCs w:val="24"/>
+        </w:rPr>
+        <w:br/>
+      </w:r>
+      <w:r>
+        <w:rPr>
+          <w:sz w:val="24"/>
+          <w:szCs w:val="24"/>
+        </w:rPr>
         <w:br/>
       </w:r>
       <w:r>
@@ -1420,80 +1702,15 @@
           <w:sz w:val="24"/>
           <w:szCs w:val="24"/>
         </w:rPr>
-        <w:t>Descrizione</w:t>
-      </w:r>
-      <w:r>
-        <w:rPr>
-          <w:sz w:val="24"/>
-          <w:szCs w:val="24"/>
-        </w:rPr>
-        <w:t>: il</w:t>
-      </w:r>
-      <w:r>
-        <w:rPr>
-          <w:sz w:val="24"/>
-          <w:szCs w:val="24"/>
-        </w:rPr>
-        <w:t xml:space="preserve"> titolare</w:t>
-      </w:r>
-      <w:r>
-        <w:rPr>
-          <w:sz w:val="24"/>
-          <w:szCs w:val="24"/>
-        </w:rPr>
-        <w:t xml:space="preserve"> deve poter essere in grado di </w:t>
-      </w:r>
-      <w:r>
-        <w:rPr>
-          <w:sz w:val="24"/>
-          <w:szCs w:val="24"/>
-        </w:rPr>
-        <w:t>eliminare</w:t>
-      </w:r>
-      <w:r>
-        <w:rPr>
-          <w:sz w:val="24"/>
-          <w:szCs w:val="24"/>
-        </w:rPr>
-        <w:t xml:space="preserve"> </w:t>
-      </w:r>
-      <w:r>
-        <w:rPr>
-          <w:sz w:val="24"/>
-          <w:szCs w:val="24"/>
-        </w:rPr>
-        <w:t xml:space="preserve">appuntamenti fissati </w:t>
-      </w:r>
-      <w:r>
-        <w:rPr>
-          <w:sz w:val="24"/>
-          <w:szCs w:val="24"/>
-        </w:rPr>
-        <w:t>in precedenza</w:t>
-      </w:r>
-      <w:r>
-        <w:rPr>
-          <w:sz w:val="24"/>
-          <w:szCs w:val="24"/>
-        </w:rPr>
-        <w:t>.</w:t>
-      </w:r>
-      <w:r>
-        <w:rPr>
-          <w:sz w:val="24"/>
-          <w:szCs w:val="24"/>
-        </w:rPr>
-        <w:br/>
-      </w:r>
-    </w:p>
-    <w:p>
-      <w:pPr>
-        <w:spacing w:after="240" w:line="360" w:lineRule="auto"/>
-        <w:rPr>
-          <w:sz w:val="24"/>
-          <w:szCs w:val="24"/>
-        </w:rPr>
-      </w:pPr>
+        <w:t xml:space="preserve">Procedimento: </w:t>
+      </w:r>
+      <w:r>
+        <w:rPr>
+          <w:sz w:val="24"/>
+          <w:szCs w:val="24"/>
+        </w:rPr>
+        <w:t xml:space="preserve">1. </w:t>
+      </w:r>
       <w:r>
         <w:rPr>
           <w:i/>
@@ -1501,28 +1718,14 @@
           <w:sz w:val="24"/>
           <w:szCs w:val="24"/>
         </w:rPr>
-        <w:t>Attori coinvolti</w:t>
-      </w:r>
-      <w:r>
-        <w:rPr>
-          <w:sz w:val="24"/>
-          <w:szCs w:val="24"/>
-        </w:rPr>
-        <w:t xml:space="preserve">: </w:t>
-      </w:r>
-      <w:r>
-        <w:rPr>
-          <w:sz w:val="24"/>
-          <w:szCs w:val="24"/>
-        </w:rPr>
-        <w:t>titolare</w:t>
-      </w:r>
-      <w:r>
-        <w:rPr>
-          <w:sz w:val="24"/>
-          <w:szCs w:val="24"/>
-        </w:rPr>
-        <w:t>.</w:t>
+        <w:t xml:space="preserve">Procedimento UC1.2 </w:t>
+      </w:r>
+      <w:r>
+        <w:rPr>
+          <w:sz w:val="24"/>
+          <w:szCs w:val="24"/>
+        </w:rPr>
+        <w:t>+ checkbox di selezione per ogni appuntamento;</w:t>
       </w:r>
       <w:r>
         <w:rPr>
@@ -1530,153 +1733,6 @@
           <w:szCs w:val="24"/>
         </w:rPr>
         <w:br/>
-      </w:r>
-      <w:r>
-        <w:rPr>
-          <w:sz w:val="24"/>
-          <w:szCs w:val="24"/>
-        </w:rPr>
-        <w:br/>
-      </w:r>
-      <w:r>
-        <w:rPr>
-          <w:i/>
-          <w:iCs/>
-          <w:sz w:val="24"/>
-          <w:szCs w:val="24"/>
-        </w:rPr>
-        <w:t xml:space="preserve">Trigger: </w:t>
-      </w:r>
-      <w:r>
-        <w:rPr>
-          <w:sz w:val="24"/>
-          <w:szCs w:val="24"/>
-        </w:rPr>
-        <w:t xml:space="preserve">richiesta di eliminazione </w:t>
-      </w:r>
-      <w:r>
-        <w:rPr>
-          <w:sz w:val="24"/>
-          <w:szCs w:val="24"/>
-        </w:rPr>
-        <w:t>di uno o più appuntamenti precedentemente selezionati.</w:t>
-      </w:r>
-      <w:r>
-        <w:rPr>
-          <w:sz w:val="24"/>
-          <w:szCs w:val="24"/>
-        </w:rPr>
-        <w:br/>
-      </w:r>
-      <w:r>
-        <w:rPr>
-          <w:sz w:val="24"/>
-          <w:szCs w:val="24"/>
-        </w:rPr>
-        <w:br/>
-      </w:r>
-      <w:proofErr w:type="spellStart"/>
-      <w:r>
-        <w:rPr>
-          <w:i/>
-          <w:iCs/>
-          <w:sz w:val="24"/>
-          <w:szCs w:val="24"/>
-        </w:rPr>
-        <w:t>Postcondizione</w:t>
-      </w:r>
-      <w:proofErr w:type="spellEnd"/>
-      <w:r>
-        <w:rPr>
-          <w:i/>
-          <w:iCs/>
-          <w:sz w:val="24"/>
-          <w:szCs w:val="24"/>
-        </w:rPr>
-        <w:t xml:space="preserve">: </w:t>
-      </w:r>
-      <w:r>
-        <w:rPr>
-          <w:sz w:val="24"/>
-          <w:szCs w:val="24"/>
-        </w:rPr>
-        <w:t>appuntamenti di cui è stata richiesta l’eliminazione non più presenti nel database.</w:t>
-      </w:r>
-      <w:r>
-        <w:rPr>
-          <w:sz w:val="24"/>
-          <w:szCs w:val="24"/>
-        </w:rPr>
-        <w:br/>
-      </w:r>
-      <w:r>
-        <w:rPr>
-          <w:sz w:val="24"/>
-          <w:szCs w:val="24"/>
-        </w:rPr>
-        <w:br/>
-      </w:r>
-      <w:r>
-        <w:rPr>
-          <w:i/>
-          <w:iCs/>
-          <w:sz w:val="24"/>
-          <w:szCs w:val="24"/>
-        </w:rPr>
-        <w:t xml:space="preserve">Procedimento: </w:t>
-      </w:r>
-      <w:r>
-        <w:rPr>
-          <w:sz w:val="24"/>
-          <w:szCs w:val="24"/>
-        </w:rPr>
-        <w:t xml:space="preserve">1. </w:t>
-      </w:r>
-      <w:r>
-        <w:rPr>
-          <w:i/>
-          <w:iCs/>
-          <w:sz w:val="24"/>
-          <w:szCs w:val="24"/>
-        </w:rPr>
-        <w:t xml:space="preserve">Procedimento UC1.2 </w:t>
-      </w:r>
-      <w:r>
-        <w:rPr>
-          <w:sz w:val="24"/>
-          <w:szCs w:val="24"/>
-        </w:rPr>
-        <w:t xml:space="preserve">+ </w:t>
-      </w:r>
-      <w:proofErr w:type="spellStart"/>
-      <w:r>
-        <w:rPr>
-          <w:sz w:val="24"/>
-          <w:szCs w:val="24"/>
-        </w:rPr>
-        <w:t>checkbox</w:t>
-      </w:r>
-      <w:proofErr w:type="spellEnd"/>
-      <w:r>
-        <w:rPr>
-          <w:sz w:val="24"/>
-          <w:szCs w:val="24"/>
-        </w:rPr>
-        <w:t xml:space="preserve"> di selezione per ogni appuntamento;</w:t>
-      </w:r>
-      <w:r>
-        <w:rPr>
-          <w:sz w:val="24"/>
-          <w:szCs w:val="24"/>
-        </w:rPr>
-        <w:br/>
-      </w:r>
-      <w:r>
-        <w:rPr>
-          <w:sz w:val="24"/>
-          <w:szCs w:val="24"/>
-        </w:rPr>
-        <w:lastRenderedPageBreak/>
         <w:t xml:space="preserve">                         2. il titolare seleziona gli appuntamenti che intende eliminare;</w:t>
       </w:r>
       <w:r>
@@ -1700,6 +1756,66 @@
       <w:pPr>
         <w:spacing w:line="360" w:lineRule="auto"/>
         <w:rPr>
+          <w:b/>
+          <w:bCs/>
+          <w:caps/>
+          <w:sz w:val="28"/>
+          <w:szCs w:val="28"/>
+        </w:rPr>
+      </w:pPr>
+    </w:p>
+    <w:p>
+      <w:pPr>
+        <w:spacing w:line="360" w:lineRule="auto"/>
+        <w:rPr>
+          <w:b/>
+          <w:bCs/>
+          <w:caps/>
+          <w:sz w:val="28"/>
+          <w:szCs w:val="28"/>
+        </w:rPr>
+      </w:pPr>
+    </w:p>
+    <w:p>
+      <w:pPr>
+        <w:spacing w:line="360" w:lineRule="auto"/>
+        <w:rPr>
+          <w:b/>
+          <w:bCs/>
+          <w:caps/>
+          <w:sz w:val="28"/>
+          <w:szCs w:val="28"/>
+        </w:rPr>
+      </w:pPr>
+    </w:p>
+    <w:p>
+      <w:pPr>
+        <w:spacing w:line="360" w:lineRule="auto"/>
+        <w:rPr>
+          <w:b/>
+          <w:bCs/>
+          <w:caps/>
+          <w:sz w:val="28"/>
+          <w:szCs w:val="28"/>
+        </w:rPr>
+      </w:pPr>
+    </w:p>
+    <w:p>
+      <w:pPr>
+        <w:spacing w:line="360" w:lineRule="auto"/>
+        <w:rPr>
+          <w:b/>
+          <w:bCs/>
+          <w:caps/>
+          <w:sz w:val="28"/>
+          <w:szCs w:val="28"/>
+        </w:rPr>
+      </w:pPr>
+    </w:p>
+    <w:p>
+      <w:pPr>
+        <w:spacing w:line="360" w:lineRule="auto"/>
+        <w:rPr>
           <w:sz w:val="24"/>
           <w:szCs w:val="24"/>
           <w:u w:val="single"/>
@@ -1713,6 +1829,7 @@
           <w:sz w:val="28"/>
           <w:szCs w:val="28"/>
         </w:rPr>
+        <w:lastRenderedPageBreak/>
         <w:t>PSEUDOCODICE</w:t>
       </w:r>
       <w:r>
@@ -1774,7 +1891,7 @@
                     <pic:cNvPicPr/>
                   </pic:nvPicPr>
                   <pic:blipFill>
-                    <a:blip r:embed="rId6" cstate="print">
+                    <a:blip r:embed="rId7" cstate="print">
                       <a:extLst>
                         <a:ext uri="{28A0092B-C50C-407E-A947-70E740481C1C}">
                           <a14:useLocalDpi xmlns:a14="http://schemas.microsoft.com/office/drawing/2010/main" val="0"/>
@@ -1805,8 +1922,10 @@
       <w:pPr>
         <w:spacing w:line="360" w:lineRule="auto"/>
         <w:rPr>
-          <w:sz w:val="24"/>
-          <w:szCs w:val="24"/>
+          <w:color w:val="202124"/>
+          <w:sz w:val="24"/>
+          <w:szCs w:val="24"/>
+          <w:shd w:val="clear" w:color="auto" w:fill="FFFFFF"/>
         </w:rPr>
       </w:pPr>
       <w:r>
@@ -1830,9 +1949,8 @@
           <w:szCs w:val="24"/>
           <w:shd w:val="clear" w:color="auto" w:fill="FFFFFF"/>
         </w:rPr>
-        <w:t>Ω(</w:t>
-      </w:r>
-      <w:proofErr w:type="spellStart"/>
+        <w:t>Ω(nSlot), caso in cui tutte le proposte veng</w:t>
+      </w:r>
       <w:r>
         <w:rPr>
           <w:color w:val="202124"/>
@@ -1840,9 +1958,8 @@
           <w:szCs w:val="24"/>
           <w:shd w:val="clear" w:color="auto" w:fill="FFFFFF"/>
         </w:rPr>
-        <w:t>nSlot</w:t>
-      </w:r>
-      <w:proofErr w:type="spellEnd"/>
+        <w:t>o</w:t>
+      </w:r>
       <w:r>
         <w:rPr>
           <w:color w:val="202124"/>
@@ -1850,7 +1967,7 @@
           <w:szCs w:val="24"/>
           <w:shd w:val="clear" w:color="auto" w:fill="FFFFFF"/>
         </w:rPr>
-        <w:t>), caso in cui tutte le proposte veng</w:t>
+        <w:t xml:space="preserve">no trovate al primo </w:t>
       </w:r>
       <w:r>
         <w:rPr>
@@ -1859,7 +1976,7 @@
           <w:szCs w:val="24"/>
           <w:shd w:val="clear" w:color="auto" w:fill="FFFFFF"/>
         </w:rPr>
-        <w:t>o</w:t>
+        <w:t>tentativo</w:t>
       </w:r>
       <w:r>
         <w:rPr>
@@ -1868,7 +1985,7 @@
           <w:szCs w:val="24"/>
           <w:shd w:val="clear" w:color="auto" w:fill="FFFFFF"/>
         </w:rPr>
-        <w:t xml:space="preserve">no trovate al primo </w:t>
+        <w:t xml:space="preserve"> e O(</w:t>
       </w:r>
       <w:r>
         <w:rPr>
@@ -1877,7 +1994,7 @@
           <w:szCs w:val="24"/>
           <w:shd w:val="clear" w:color="auto" w:fill="FFFFFF"/>
         </w:rPr>
-        <w:t>tentativo</w:t>
+        <w:t xml:space="preserve">nSlot * </w:t>
       </w:r>
       <w:r>
         <w:rPr>
@@ -1886,9 +2003,8 @@
           <w:szCs w:val="24"/>
           <w:shd w:val="clear" w:color="auto" w:fill="FFFFFF"/>
         </w:rPr>
-        <w:t xml:space="preserve"> e O(</w:t>
-      </w:r>
-      <w:proofErr w:type="spellStart"/>
+        <w:t>nAppuntamentiFuturi), caso in cui viene</w:t>
+      </w:r>
       <w:r>
         <w:rPr>
           <w:color w:val="202124"/>
@@ -1896,9 +2012,8 @@
           <w:szCs w:val="24"/>
           <w:shd w:val="clear" w:color="auto" w:fill="FFFFFF"/>
         </w:rPr>
-        <w:t>nSlot</w:t>
-      </w:r>
-      <w:proofErr w:type="spellEnd"/>
+        <w:t xml:space="preserve"> raggiunta una prossimaProposta successiva </w:t>
+      </w:r>
       <w:r>
         <w:rPr>
           <w:color w:val="202124"/>
@@ -1906,9 +2021,8 @@
           <w:szCs w:val="24"/>
           <w:shd w:val="clear" w:color="auto" w:fill="FFFFFF"/>
         </w:rPr>
-        <w:t xml:space="preserve"> * </w:t>
-      </w:r>
-      <w:proofErr w:type="spellStart"/>
+        <w:t xml:space="preserve"> </w:t>
+      </w:r>
       <w:r>
         <w:rPr>
           <w:color w:val="202124"/>
@@ -1916,9 +2030,8 @@
           <w:szCs w:val="24"/>
           <w:shd w:val="clear" w:color="auto" w:fill="FFFFFF"/>
         </w:rPr>
-        <w:t>nAppuntamentiFuturi</w:t>
-      </w:r>
-      <w:proofErr w:type="spellEnd"/>
+        <w:t>alla fine dell’ultimo appuntamento futuro</w:t>
+      </w:r>
       <w:r>
         <w:rPr>
           <w:color w:val="202124"/>
@@ -1926,7 +2039,7 @@
           <w:szCs w:val="24"/>
           <w:shd w:val="clear" w:color="auto" w:fill="FFFFFF"/>
         </w:rPr>
-        <w:t>), caso in cui viene</w:t>
+        <w:t xml:space="preserve"> solo nel corso dell’ultima iterazione del while</w:t>
       </w:r>
       <w:r>
         <w:rPr>
@@ -1935,19 +2048,19 @@
           <w:szCs w:val="24"/>
           <w:shd w:val="clear" w:color="auto" w:fill="FFFFFF"/>
         </w:rPr>
-        <w:t xml:space="preserve"> raggiunta una </w:t>
-      </w:r>
-      <w:proofErr w:type="spellStart"/>
-      <w:r>
+        <w:t>.</w:t>
+      </w:r>
+    </w:p>
+    <w:p>
+      <w:pPr>
+        <w:spacing w:line="360" w:lineRule="auto"/>
         <w:rPr>
           <w:color w:val="202124"/>
           <w:sz w:val="24"/>
           <w:szCs w:val="24"/>
           <w:shd w:val="clear" w:color="auto" w:fill="FFFFFF"/>
         </w:rPr>
-        <w:t>prossimaProposta</w:t>
-      </w:r>
-      <w:proofErr w:type="spellEnd"/>
+      </w:pPr>
       <w:r>
         <w:rPr>
           <w:color w:val="202124"/>
@@ -1955,7 +2068,7 @@
           <w:szCs w:val="24"/>
           <w:shd w:val="clear" w:color="auto" w:fill="FFFFFF"/>
         </w:rPr>
-        <w:t xml:space="preserve"> successiva </w:t>
+        <w:t>Fortunatamente, tutti gli onerosi calcoli degli orari di fine appuntamento presenti nello pseudocodice sono stati semplificati dall’introduzione nel data model degli appuntamenti di un campo dataFine</w:t>
       </w:r>
       <w:r>
         <w:rPr>
@@ -1964,168 +2077,125 @@
           <w:szCs w:val="24"/>
           <w:shd w:val="clear" w:color="auto" w:fill="FFFFFF"/>
         </w:rPr>
+        <w:t>.</w:t>
+      </w:r>
+    </w:p>
+    <w:p>
+      <w:pPr>
+        <w:spacing w:line="360" w:lineRule="auto"/>
+        <w:rPr>
+          <w:sz w:val="24"/>
+          <w:szCs w:val="24"/>
+        </w:rPr>
+      </w:pPr>
+      <w:r>
+        <w:rPr>
+          <w:color w:val="202124"/>
+          <w:sz w:val="24"/>
+          <w:szCs w:val="24"/>
+          <w:shd w:val="clear" w:color="auto" w:fill="FFFFFF"/>
+        </w:rPr>
+        <w:t>Si veda di seguito il flow chart dell’algoritmo.</w:t>
+      </w:r>
+      <w:r>
+        <w:rPr>
+          <w:color w:val="202124"/>
+          <w:sz w:val="24"/>
+          <w:szCs w:val="24"/>
+          <w:shd w:val="clear" w:color="auto" w:fill="FFFFFF"/>
+        </w:rPr>
         <w:t xml:space="preserve"> </w:t>
       </w:r>
-      <w:r>
-        <w:rPr>
-          <w:color w:val="202124"/>
-          <w:sz w:val="24"/>
-          <w:szCs w:val="24"/>
-          <w:shd w:val="clear" w:color="auto" w:fill="FFFFFF"/>
-        </w:rPr>
-        <w:t>alla fine dell’ultimo appuntamento futuro</w:t>
-      </w:r>
-      <w:r>
-        <w:rPr>
-          <w:color w:val="202124"/>
-          <w:sz w:val="24"/>
-          <w:szCs w:val="24"/>
-          <w:shd w:val="clear" w:color="auto" w:fill="FFFFFF"/>
-        </w:rPr>
-        <w:t xml:space="preserve"> solo nel corso dell’ultima iterazione del </w:t>
-      </w:r>
-      <w:proofErr w:type="spellStart"/>
-      <w:r>
-        <w:rPr>
-          <w:color w:val="202124"/>
-          <w:sz w:val="24"/>
-          <w:szCs w:val="24"/>
-          <w:shd w:val="clear" w:color="auto" w:fill="FFFFFF"/>
-        </w:rPr>
-        <w:t>while</w:t>
-      </w:r>
-      <w:proofErr w:type="spellEnd"/>
-      <w:r>
-        <w:rPr>
-          <w:color w:val="202124"/>
-          <w:sz w:val="24"/>
-          <w:szCs w:val="24"/>
-          <w:shd w:val="clear" w:color="auto" w:fill="FFFFFF"/>
-        </w:rPr>
-        <w:t>.</w:t>
-      </w:r>
-      <w:r>
-        <w:rPr>
-          <w:color w:val="202124"/>
-          <w:sz w:val="24"/>
-          <w:szCs w:val="24"/>
-          <w:shd w:val="clear" w:color="auto" w:fill="FFFFFF"/>
-        </w:rPr>
-        <w:t xml:space="preserve"> </w:t>
-      </w:r>
-    </w:p>
-    <w:p>
-      <w:pPr>
-        <w:spacing w:line="360" w:lineRule="auto"/>
-        <w:rPr>
-          <w:sz w:val="24"/>
-          <w:szCs w:val="24"/>
-        </w:rPr>
-      </w:pPr>
-    </w:p>
-    <w:p>
-      <w:pPr>
-        <w:spacing w:line="360" w:lineRule="auto"/>
-        <w:rPr>
-          <w:sz w:val="24"/>
-          <w:szCs w:val="24"/>
-        </w:rPr>
-      </w:pPr>
-    </w:p>
-    <w:p>
-      <w:pPr>
-        <w:spacing w:line="360" w:lineRule="auto"/>
-        <w:rPr>
-          <w:sz w:val="24"/>
-          <w:szCs w:val="24"/>
-        </w:rPr>
-      </w:pPr>
-    </w:p>
-    <w:p>
-      <w:pPr>
-        <w:spacing w:line="360" w:lineRule="auto"/>
-        <w:rPr>
-          <w:sz w:val="24"/>
-          <w:szCs w:val="24"/>
-        </w:rPr>
-      </w:pPr>
-    </w:p>
-    <w:p>
-      <w:pPr>
-        <w:spacing w:line="360" w:lineRule="auto"/>
-        <w:rPr>
-          <w:sz w:val="24"/>
-          <w:szCs w:val="24"/>
-        </w:rPr>
-      </w:pPr>
-    </w:p>
-    <w:p>
-      <w:pPr>
-        <w:spacing w:line="360" w:lineRule="auto"/>
-        <w:rPr>
-          <w:sz w:val="24"/>
-          <w:szCs w:val="24"/>
-        </w:rPr>
-      </w:pPr>
-    </w:p>
-    <w:p>
-      <w:pPr>
-        <w:spacing w:line="360" w:lineRule="auto"/>
-        <w:rPr>
-          <w:sz w:val="24"/>
-          <w:szCs w:val="24"/>
-        </w:rPr>
-      </w:pPr>
-    </w:p>
-    <w:p>
-      <w:pPr>
-        <w:spacing w:line="360" w:lineRule="auto"/>
-        <w:rPr>
-          <w:sz w:val="24"/>
-          <w:szCs w:val="24"/>
-        </w:rPr>
-      </w:pPr>
-    </w:p>
-    <w:p>
-      <w:pPr>
-        <w:spacing w:line="360" w:lineRule="auto"/>
-        <w:rPr>
-          <w:sz w:val="24"/>
-          <w:szCs w:val="24"/>
-        </w:rPr>
-      </w:pPr>
-    </w:p>
-    <w:p>
-      <w:pPr>
-        <w:spacing w:line="360" w:lineRule="auto"/>
-        <w:rPr>
-          <w:sz w:val="24"/>
-          <w:szCs w:val="24"/>
-        </w:rPr>
-      </w:pPr>
-    </w:p>
-    <w:p>
-      <w:pPr>
-        <w:spacing w:line="360" w:lineRule="auto"/>
-        <w:rPr>
-          <w:b/>
-          <w:bCs/>
-          <w:caps/>
-          <w:sz w:val="28"/>
-          <w:szCs w:val="28"/>
-        </w:rPr>
-      </w:pPr>
-      <w:r>
-        <w:rPr>
-          <w:b/>
-          <w:bCs/>
-          <w:caps/>
-          <w:sz w:val="28"/>
-          <w:szCs w:val="28"/>
-        </w:rPr>
-        <w:lastRenderedPageBreak/>
-        <w:t>FLOWCHART</w:t>
-      </w:r>
+    </w:p>
+    <w:p>
+      <w:pPr>
+        <w:spacing w:line="360" w:lineRule="auto"/>
+        <w:rPr>
+          <w:sz w:val="24"/>
+          <w:szCs w:val="24"/>
+        </w:rPr>
+      </w:pPr>
+    </w:p>
+    <w:p>
+      <w:pPr>
+        <w:spacing w:line="360" w:lineRule="auto"/>
+        <w:rPr>
+          <w:sz w:val="24"/>
+          <w:szCs w:val="24"/>
+        </w:rPr>
+      </w:pPr>
+    </w:p>
+    <w:p>
+      <w:pPr>
+        <w:spacing w:line="360" w:lineRule="auto"/>
+        <w:rPr>
+          <w:sz w:val="24"/>
+          <w:szCs w:val="24"/>
+        </w:rPr>
+      </w:pPr>
+    </w:p>
+    <w:p>
+      <w:pPr>
+        <w:spacing w:line="360" w:lineRule="auto"/>
+        <w:rPr>
+          <w:sz w:val="24"/>
+          <w:szCs w:val="24"/>
+        </w:rPr>
+      </w:pPr>
+    </w:p>
+    <w:p>
+      <w:pPr>
+        <w:spacing w:line="360" w:lineRule="auto"/>
+        <w:rPr>
+          <w:sz w:val="24"/>
+          <w:szCs w:val="24"/>
+        </w:rPr>
+      </w:pPr>
+    </w:p>
+    <w:p>
+      <w:pPr>
+        <w:spacing w:line="360" w:lineRule="auto"/>
+        <w:rPr>
+          <w:sz w:val="24"/>
+          <w:szCs w:val="24"/>
+        </w:rPr>
+      </w:pPr>
+    </w:p>
+    <w:p>
+      <w:pPr>
+        <w:spacing w:line="360" w:lineRule="auto"/>
+        <w:rPr>
+          <w:sz w:val="24"/>
+          <w:szCs w:val="24"/>
+        </w:rPr>
+      </w:pPr>
+    </w:p>
+    <w:p>
+      <w:pPr>
+        <w:spacing w:line="360" w:lineRule="auto"/>
+        <w:rPr>
+          <w:sz w:val="24"/>
+          <w:szCs w:val="24"/>
+        </w:rPr>
+      </w:pPr>
+    </w:p>
+    <w:p>
+      <w:pPr>
+        <w:spacing w:line="360" w:lineRule="auto"/>
+        <w:rPr>
+          <w:sz w:val="24"/>
+          <w:szCs w:val="24"/>
+        </w:rPr>
+      </w:pPr>
+    </w:p>
+    <w:p>
+      <w:pPr>
+        <w:spacing w:line="360" w:lineRule="auto"/>
+        <w:rPr>
+          <w:sz w:val="24"/>
+          <w:szCs w:val="24"/>
+        </w:rPr>
+      </w:pPr>
     </w:p>
     <w:p>
       <w:pPr>
@@ -2144,6 +2214,7 @@
           <w:b/>
           <w:bCs/>
           <w:caps/>
+          <w:noProof/>
           <w:color w:val="FF0000"/>
           <w:sz w:val="28"/>
           <w:szCs w:val="28"/>
@@ -2164,7 +2235,7 @@
                     <pic:cNvPicPr/>
                   </pic:nvPicPr>
                   <pic:blipFill>
-                    <a:blip r:embed="rId7"/>
+                    <a:blip r:embed="rId8"/>
                     <a:stretch>
                       <a:fillRect/>
                     </a:stretch>
@@ -2244,7 +2315,10 @@
           <w:szCs w:val="28"/>
         </w:rPr>
       </w:pPr>
-      <w:r>
+    </w:p>
+    <w:p>
+      <w:pPr>
+        <w:spacing w:line="360" w:lineRule="auto"/>
         <w:rPr>
           <w:b/>
           <w:bCs/>
@@ -2252,8 +2326,26 @@
           <w:sz w:val="28"/>
           <w:szCs w:val="28"/>
         </w:rPr>
-        <w:lastRenderedPageBreak/>
+      </w:pPr>
+      <w:r>
+        <w:rPr>
+          <w:b/>
+          <w:bCs/>
+          <w:caps/>
+          <w:sz w:val="28"/>
+          <w:szCs w:val="28"/>
+        </w:rPr>
         <w:t>RISULTATI</w:t>
+      </w:r>
+      <w:r>
+        <w:rPr>
+          <w:b/>
+          <w:bCs/>
+          <w:caps/>
+          <w:sz w:val="28"/>
+          <w:szCs w:val="28"/>
+        </w:rPr>
+        <w:t xml:space="preserve"> implementazione</w:t>
       </w:r>
     </w:p>
     <w:p>
@@ -2297,7 +2389,7 @@
                     </pic:cNvPicPr>
                   </pic:nvPicPr>
                   <pic:blipFill>
-                    <a:blip r:embed="rId8" cstate="print">
+                    <a:blip r:embed="rId9" cstate="print">
                       <a:extLst>
                         <a:ext uri="{28A0092B-C50C-407E-A947-70E740481C1C}">
                           <a14:useLocalDpi xmlns:a14="http://schemas.microsoft.com/office/drawing/2010/main" val="0"/>
@@ -2340,7 +2432,10 @@
           <w:szCs w:val="28"/>
         </w:rPr>
       </w:pPr>
-      <w:r>
+    </w:p>
+    <w:p>
+      <w:pPr>
+        <w:spacing w:line="360" w:lineRule="auto"/>
         <w:rPr>
           <w:b/>
           <w:bCs/>
@@ -2348,6 +2443,15 @@
           <w:sz w:val="28"/>
           <w:szCs w:val="28"/>
         </w:rPr>
+      </w:pPr>
+      <w:r>
+        <w:rPr>
+          <w:b/>
+          <w:bCs/>
+          <w:caps/>
+          <w:sz w:val="28"/>
+          <w:szCs w:val="28"/>
+        </w:rPr>
         <w:t>TESTING</w:t>
       </w:r>
     </w:p>
@@ -2364,17 +2468,6 @@
           <w:szCs w:val="24"/>
         </w:rPr>
       </w:pPr>
-      <w:r>
-        <w:rPr>
-          <w:rFonts w:eastAsiaTheme="minorHAnsi"/>
-          <w:b/>
-          <w:bCs/>
-          <w:color w:val="FF0000"/>
-          <w:sz w:val="24"/>
-          <w:szCs w:val="24"/>
-        </w:rPr>
-        <w:t>TING</w:t>
-      </w:r>
     </w:p>
     <w:sectPr>
       <w:pgSz w:w="11906" w:h="16838"/>

</xml_diff>